<commit_message>
updated design doc with progress
created rep and added initial design doc
</commit_message>
<xml_diff>
--- a/docs/Design Document Gasteroids.docx
+++ b/docs/Design Document Gasteroids.docx
@@ -15,12 +15,14 @@
         </w:rPr>
         <w:t xml:space="preserve">Design Document for </w:t>
       </w:r>
+      <w:proofErr w:type="spellStart"/>
       <w:r>
         <w:rPr>
           <w:rFonts w:eastAsia="Times New Roman"/>
         </w:rPr>
         <w:t>Gasteroids</w:t>
       </w:r>
+      <w:proofErr w:type="spellEnd"/>
     </w:p>
     <w:p>
       <w:pPr>
@@ -677,7 +679,15 @@
     </w:p>
     <w:p>
       <w:r>
-        <w:t xml:space="preserve">Skillfully pilot your ship through space breaking up rocks to release valuable unobtanium gas.  Be careful, the gas clouds are flammable!  </w:t>
+        <w:t xml:space="preserve">Skillfully pilot your ship through space breaking up rocks to release valuable </w:t>
+      </w:r>
+      <w:proofErr w:type="spellStart"/>
+      <w:r>
+        <w:t>unobtanium</w:t>
+      </w:r>
+      <w:proofErr w:type="spellEnd"/>
+      <w:r>
+        <w:t xml:space="preserve"> gas.  Be careful, the gas clouds are flammable!  </w:t>
       </w:r>
     </w:p>
     <w:p>
@@ -697,8 +707,13 @@
       <w:bookmarkEnd w:id="1"/>
     </w:p>
     <w:p>
+      <w:proofErr w:type="gramStart"/>
       <w:r>
-        <w:t xml:space="preserve">2d single screen Asteroids-style gameplay.  Shooting rocks does not score points but instead releases gas clouds.  The clouds are “mined” </w:t>
+        <w:t>2d single screen Asteroids-style gameplay.</w:t>
+      </w:r>
+      <w:proofErr w:type="gramEnd"/>
+      <w:r>
+        <w:t xml:space="preserve">  Shooting rocks does not score points but instead releases gas clouds.  The clouds are “mined” </w:t>
       </w:r>
       <w:r>
         <w:t>by stopping your</w:t>
@@ -733,7 +748,15 @@
     </w:p>
     <w:p>
       <w:r>
-        <w:t>Art is whatever sprites I can find on opengameart or other free sources.  UI will generic Unity object unless I feel like polishing it.</w:t>
+        <w:t xml:space="preserve">Art is whatever sprites I can find on </w:t>
+      </w:r>
+      <w:proofErr w:type="spellStart"/>
+      <w:r>
+        <w:t>opengameart</w:t>
+      </w:r>
+      <w:proofErr w:type="spellEnd"/>
+      <w:r>
+        <w:t xml:space="preserve"> or other free sources.  UI will generic Unity object unless I feel like polishing it.</w:t>
       </w:r>
     </w:p>
     <w:p>
@@ -1591,21 +1614,35 @@
       <w:r>
         <w:sym w:font="Wingdings" w:char="F0E0"/>
       </w:r>
+      <w:proofErr w:type="gramStart"/>
       <w:r>
-        <w:t>loop(gamplay</w:t>
+        <w:t>loop(</w:t>
+      </w:r>
+      <w:proofErr w:type="spellStart"/>
+      <w:proofErr w:type="gramEnd"/>
+      <w:r>
+        <w:t>gamplay</w:t>
+      </w:r>
+      <w:proofErr w:type="spellEnd"/>
+      <w:r>
+        <w:sym w:font="Wingdings" w:char="F0E0"/>
+      </w:r>
+      <w:proofErr w:type="spellStart"/>
+      <w:r>
+        <w:t>incease</w:t>
+      </w:r>
+      <w:proofErr w:type="spellEnd"/>
+      <w:r>
+        <w:t xml:space="preserve"> level)</w:t>
       </w:r>
       <w:r>
         <w:sym w:font="Wingdings" w:char="F0E0"/>
       </w:r>
-      <w:r>
-        <w:t>incease level)</w:t>
-      </w:r>
-      <w:r>
-        <w:sym w:font="Wingdings" w:char="F0E0"/>
-      </w:r>
+      <w:proofErr w:type="spellStart"/>
       <w:r>
         <w:t>gameover</w:t>
       </w:r>
+      <w:proofErr w:type="spellEnd"/>
     </w:p>
     <w:p>
       <w:pPr>
@@ -1739,11 +1776,151 @@
           <w:sdtPr>
             <w:id w:val="985197632"/>
             <w14:checkbox>
+              <w14:checked w14:val="1"/>
+              <w14:checkedState w14:val="2612" w14:font="MS Gothic"/>
+              <w14:uncheckedState w14:val="2610" w14:font="MS Gothic"/>
+            </w14:checkbox>
+          </w:sdtPr>
+          <w:sdtEndPr/>
+          <w:sdtContent>
+            <w:tc>
+              <w:tcPr>
+                <w:tcW w:w="870" w:type="dxa"/>
+              </w:tcPr>
+              <w:p>
+                <w:pPr>
+                  <w:jc w:val="center"/>
+                  <w:cnfStyle w:val="000000100000" w:firstRow="0" w:lastRow="0" w:firstColumn="0" w:lastColumn="0" w:oddVBand="0" w:evenVBand="0" w:oddHBand="1" w:evenHBand="0" w:firstRowFirstColumn="0" w:firstRowLastColumn="0" w:lastRowFirstColumn="0" w:lastRowLastColumn="0"/>
+                </w:pPr>
+                <w:r>
+                  <w:rPr>
+                    <w:rFonts w:ascii="MS Gothic" w:eastAsia="MS Gothic" w:hAnsi="MS Gothic" w:hint="eastAsia"/>
+                  </w:rPr>
+                  <w:t>☒</w:t>
+                </w:r>
+              </w:p>
+            </w:tc>
+          </w:sdtContent>
+        </w:sdt>
+      </w:tr>
+      <w:tr>
+        <w:trPr>
+          <w:cantSplit/>
+        </w:trPr>
+        <w:tc>
+          <w:tcPr>
+            <w:cnfStyle w:val="001000000000" w:firstRow="0" w:lastRow="0" w:firstColumn="1" w:lastColumn="0" w:oddVBand="0" w:evenVBand="0" w:oddHBand="0" w:evenHBand="0" w:firstRowFirstColumn="0" w:firstRowLastColumn="0" w:lastRowFirstColumn="0" w:lastRowLastColumn="0"/>
+            <w:tcW w:w="3584" w:type="dxa"/>
+          </w:tcPr>
+          <w:p>
+            <w:r>
+              <w:t>repository</w:t>
+            </w:r>
+          </w:p>
+        </w:tc>
+        <w:tc>
+          <w:tcPr>
+            <w:tcW w:w="990" w:type="dxa"/>
+          </w:tcPr>
+          <w:p>
+            <w:pPr>
+              <w:cnfStyle w:val="000000000000" w:firstRow="0" w:lastRow="0" w:firstColumn="0" w:lastColumn="0" w:oddVBand="0" w:evenVBand="0" w:oddHBand="0" w:evenHBand="0" w:firstRowFirstColumn="0" w:firstRowLastColumn="0" w:lastRowFirstColumn="0" w:lastRowLastColumn="0"/>
+            </w:pPr>
+            <w:r>
+              <w:t>3/22/13</w:t>
+            </w:r>
+          </w:p>
+        </w:tc>
+        <w:tc>
+          <w:tcPr>
+            <w:tcW w:w="4320" w:type="dxa"/>
+          </w:tcPr>
+          <w:p>
+            <w:pPr>
+              <w:cnfStyle w:val="000000000000" w:firstRow="0" w:lastRow="0" w:firstColumn="0" w:lastColumn="0" w:oddVBand="0" w:evenVBand="0" w:oddHBand="0" w:evenHBand="0" w:firstRowFirstColumn="0" w:firstRowLastColumn="0" w:lastRowFirstColumn="0" w:lastRowLastColumn="0"/>
+            </w:pPr>
+          </w:p>
+        </w:tc>
+        <w:sdt>
+          <w:sdtPr>
+            <w:id w:val="-1283101877"/>
+            <w14:checkbox>
+              <w14:checked w14:val="1"/>
+              <w14:checkedState w14:val="2612" w14:font="MS Gothic"/>
+              <w14:uncheckedState w14:val="2610" w14:font="MS Gothic"/>
+            </w14:checkbox>
+          </w:sdtPr>
+          <w:sdtEndPr/>
+          <w:sdtContent>
+            <w:tc>
+              <w:tcPr>
+                <w:tcW w:w="870" w:type="dxa"/>
+              </w:tcPr>
+              <w:p>
+                <w:pPr>
+                  <w:jc w:val="center"/>
+                  <w:cnfStyle w:val="000000000000" w:firstRow="0" w:lastRow="0" w:firstColumn="0" w:lastColumn="0" w:oddVBand="0" w:evenVBand="0" w:oddHBand="0" w:evenHBand="0" w:firstRowFirstColumn="0" w:firstRowLastColumn="0" w:lastRowFirstColumn="0" w:lastRowLastColumn="0"/>
+                </w:pPr>
+                <w:r>
+                  <w:rPr>
+                    <w:rFonts w:ascii="MS Gothic" w:eastAsia="MS Gothic" w:hAnsi="MS Gothic" w:hint="eastAsia"/>
+                  </w:rPr>
+                  <w:t>☒</w:t>
+                </w:r>
+              </w:p>
+            </w:tc>
+          </w:sdtContent>
+        </w:sdt>
+      </w:tr>
+      <w:tr>
+        <w:trPr>
+          <w:cnfStyle w:val="000000100000" w:firstRow="0" w:lastRow="0" w:firstColumn="0" w:lastColumn="0" w:oddVBand="0" w:evenVBand="0" w:oddHBand="1" w:evenHBand="0" w:firstRowFirstColumn="0" w:firstRowLastColumn="0" w:lastRowFirstColumn="0" w:lastRowLastColumn="0"/>
+          <w:cantSplit/>
+        </w:trPr>
+        <w:tc>
+          <w:tcPr>
+            <w:cnfStyle w:val="001000000000" w:firstRow="0" w:lastRow="0" w:firstColumn="1" w:lastColumn="0" w:oddVBand="0" w:evenVBand="0" w:oddHBand="0" w:evenHBand="0" w:firstRowFirstColumn="0" w:firstRowLastColumn="0" w:lastRowFirstColumn="0" w:lastRowLastColumn="0"/>
+            <w:tcW w:w="3584" w:type="dxa"/>
+          </w:tcPr>
+          <w:p>
+            <w:r>
+              <w:t>Find assets</w:t>
+            </w:r>
+          </w:p>
+        </w:tc>
+        <w:tc>
+          <w:tcPr>
+            <w:tcW w:w="990" w:type="dxa"/>
+          </w:tcPr>
+          <w:p>
+            <w:pPr>
+              <w:cnfStyle w:val="000000100000" w:firstRow="0" w:lastRow="0" w:firstColumn="0" w:lastColumn="0" w:oddVBand="0" w:evenVBand="0" w:oddHBand="1" w:evenHBand="0" w:firstRowFirstColumn="0" w:firstRowLastColumn="0" w:lastRowFirstColumn="0" w:lastRowLastColumn="0"/>
+            </w:pPr>
+            <w:r>
+              <w:t>3/23/13</w:t>
+            </w:r>
+          </w:p>
+        </w:tc>
+        <w:tc>
+          <w:tcPr>
+            <w:tcW w:w="4320" w:type="dxa"/>
+          </w:tcPr>
+          <w:p>
+            <w:pPr>
+              <w:cnfStyle w:val="000000100000" w:firstRow="0" w:lastRow="0" w:firstColumn="0" w:lastColumn="0" w:oddVBand="0" w:evenVBand="0" w:oddHBand="1" w:evenHBand="0" w:firstRowFirstColumn="0" w:firstRowLastColumn="0" w:lastRowFirstColumn="0" w:lastRowLastColumn="0"/>
+            </w:pPr>
+          </w:p>
+        </w:tc>
+        <w:sdt>
+          <w:sdtPr>
+            <w:id w:val="-1821652881"/>
+            <w14:checkbox>
               <w14:checked w14:val="0"/>
               <w14:checkedState w14:val="2612" w14:font="MS Gothic"/>
               <w14:uncheckedState w14:val="2610" w14:font="MS Gothic"/>
             </w14:checkbox>
           </w:sdtPr>
+          <w:sdtEndPr/>
           <w:sdtContent>
             <w:tc>
               <w:tcPr>
@@ -1776,7 +1953,10 @@
           </w:tcPr>
           <w:p>
             <w:r>
-              <w:t>repository</w:t>
+              <w:t xml:space="preserve">create game </w:t>
+            </w:r>
+            <w:r>
+              <w:t>project</w:t>
             </w:r>
           </w:p>
         </w:tc>
@@ -1789,7 +1969,7 @@
               <w:cnfStyle w:val="000000000000" w:firstRow="0" w:lastRow="0" w:firstColumn="0" w:lastColumn="0" w:oddVBand="0" w:evenVBand="0" w:oddHBand="0" w:evenHBand="0" w:firstRowFirstColumn="0" w:firstRowLastColumn="0" w:lastRowFirstColumn="0" w:lastRowLastColumn="0"/>
             </w:pPr>
             <w:r>
-              <w:t>3/22/13</w:t>
+              <w:t>3/23/13</w:t>
             </w:r>
           </w:p>
         </w:tc>
@@ -1805,13 +1985,14 @@
         </w:tc>
         <w:sdt>
           <w:sdtPr>
-            <w:id w:val="-1283101877"/>
+            <w:id w:val="371816030"/>
             <w14:checkbox>
               <w14:checked w14:val="0"/>
               <w14:checkedState w14:val="2612" w14:font="MS Gothic"/>
               <w14:uncheckedState w14:val="2610" w14:font="MS Gothic"/>
             </w14:checkbox>
           </w:sdtPr>
+          <w:sdtEndPr/>
           <w:sdtContent>
             <w:tc>
               <w:tcPr>
@@ -1845,7 +2026,10 @@
           </w:tcPr>
           <w:p>
             <w:r>
-              <w:t>Find assets</w:t>
+              <w:t xml:space="preserve">Create </w:t>
+            </w:r>
+            <w:r>
+              <w:t>game screens</w:t>
             </w:r>
           </w:p>
         </w:tc>
@@ -1858,7 +2042,7 @@
               <w:cnfStyle w:val="000000100000" w:firstRow="0" w:lastRow="0" w:firstColumn="0" w:lastColumn="0" w:oddVBand="0" w:evenVBand="0" w:oddHBand="1" w:evenHBand="0" w:firstRowFirstColumn="0" w:firstRowLastColumn="0" w:lastRowFirstColumn="0" w:lastRowLastColumn="0"/>
             </w:pPr>
             <w:r>
-              <w:t>3/23/13</w:t>
+              <w:t>3/24/13</w:t>
             </w:r>
           </w:p>
         </w:tc>
@@ -1870,17 +2054,26 @@
             <w:pPr>
               <w:cnfStyle w:val="000000100000" w:firstRow="0" w:lastRow="0" w:firstColumn="0" w:lastColumn="0" w:oddVBand="0" w:evenVBand="0" w:oddHBand="1" w:evenHBand="0" w:firstRowFirstColumn="0" w:firstRowLastColumn="0" w:lastRowFirstColumn="0" w:lastRowLastColumn="0"/>
             </w:pPr>
+            <w:r>
+              <w:t xml:space="preserve">Start, intro, gameplay, </w:t>
+            </w:r>
+            <w:proofErr w:type="spellStart"/>
+            <w:r>
+              <w:t>gameover</w:t>
+            </w:r>
+            <w:proofErr w:type="spellEnd"/>
           </w:p>
         </w:tc>
         <w:sdt>
           <w:sdtPr>
-            <w:id w:val="-1821652881"/>
+            <w:id w:val="141549621"/>
             <w14:checkbox>
               <w14:checked w14:val="0"/>
               <w14:checkedState w14:val="2612" w14:font="MS Gothic"/>
               <w14:uncheckedState w14:val="2610" w14:font="MS Gothic"/>
             </w14:checkbox>
           </w:sdtPr>
+          <w:sdtEndPr/>
           <w:sdtContent>
             <w:tc>
               <w:tcPr>
@@ -1913,10 +2106,15 @@
           </w:tcPr>
           <w:p>
             <w:r>
-              <w:t xml:space="preserve">create game </w:t>
-            </w:r>
-            <w:r>
-              <w:t>project</w:t>
+              <w:t xml:space="preserve">Make intro, start, and </w:t>
+            </w:r>
+            <w:proofErr w:type="spellStart"/>
+            <w:r>
+              <w:t>gameover</w:t>
+            </w:r>
+            <w:proofErr w:type="spellEnd"/>
+            <w:r>
+              <w:t xml:space="preserve"> screens usable</w:t>
             </w:r>
           </w:p>
         </w:tc>
@@ -1929,7 +2127,7 @@
               <w:cnfStyle w:val="000000000000" w:firstRow="0" w:lastRow="0" w:firstColumn="0" w:lastColumn="0" w:oddVBand="0" w:evenVBand="0" w:oddHBand="0" w:evenHBand="0" w:firstRowFirstColumn="0" w:firstRowLastColumn="0" w:lastRowFirstColumn="0" w:lastRowLastColumn="0"/>
             </w:pPr>
             <w:r>
-              <w:t>3/23/13</w:t>
+              <w:t>3/24/13</w:t>
             </w:r>
           </w:p>
         </w:tc>
@@ -1941,17 +2139,44 @@
             <w:pPr>
               <w:cnfStyle w:val="000000000000" w:firstRow="0" w:lastRow="0" w:firstColumn="0" w:lastColumn="0" w:oddVBand="0" w:evenVBand="0" w:oddHBand="0" w:evenHBand="0" w:firstRowFirstColumn="0" w:firstRowLastColumn="0" w:lastRowFirstColumn="0" w:lastRowLastColumn="0"/>
             </w:pPr>
+            <w:r>
+              <w:t>start</w:t>
+            </w:r>
+            <w:r>
+              <w:sym w:font="Wingdings" w:char="F0E0"/>
+            </w:r>
+            <w:r>
+              <w:t>intro, intro</w:t>
+            </w:r>
+            <w:r>
+              <w:sym w:font="Wingdings" w:char="F0E0"/>
+            </w:r>
+            <w:r>
+              <w:t xml:space="preserve">gameplay, </w:t>
+            </w:r>
+            <w:proofErr w:type="spellStart"/>
+            <w:r>
+              <w:t>gameover</w:t>
+            </w:r>
+            <w:proofErr w:type="spellEnd"/>
+            <w:r>
+              <w:sym w:font="Wingdings" w:char="F0E0"/>
+            </w:r>
+            <w:r>
+              <w:t>start</w:t>
+            </w:r>
           </w:p>
         </w:tc>
         <w:sdt>
           <w:sdtPr>
-            <w:id w:val="371816030"/>
+            <w:id w:val="2082863675"/>
             <w14:checkbox>
               <w14:checked w14:val="0"/>
               <w14:checkedState w14:val="2612" w14:font="MS Gothic"/>
               <w14:uncheckedState w14:val="2610" w14:font="MS Gothic"/>
             </w14:checkbox>
           </w:sdtPr>
+          <w:sdtEndPr/>
           <w:sdtContent>
             <w:tc>
               <w:tcPr>
@@ -1985,10 +2210,7 @@
           </w:tcPr>
           <w:p>
             <w:r>
-              <w:t xml:space="preserve">Create </w:t>
-            </w:r>
-            <w:r>
-              <w:t>game screens</w:t>
+              <w:t>Add intro page text</w:t>
             </w:r>
           </w:p>
         </w:tc>
@@ -2014,19 +2236,20 @@
               <w:cnfStyle w:val="000000100000" w:firstRow="0" w:lastRow="0" w:firstColumn="0" w:lastColumn="0" w:oddVBand="0" w:evenVBand="0" w:oddHBand="1" w:evenHBand="0" w:firstRowFirstColumn="0" w:firstRowLastColumn="0" w:lastRowFirstColumn="0" w:lastRowLastColumn="0"/>
             </w:pPr>
             <w:r>
-              <w:t>Start, intro, gameplay, gameover</w:t>
+              <w:t>Basic instructions for controls and gameplay</w:t>
             </w:r>
           </w:p>
         </w:tc>
         <w:sdt>
           <w:sdtPr>
-            <w:id w:val="141549621"/>
+            <w:id w:val="166148374"/>
             <w14:checkbox>
               <w14:checked w14:val="0"/>
               <w14:checkedState w14:val="2612" w14:font="MS Gothic"/>
               <w14:uncheckedState w14:val="2610" w14:font="MS Gothic"/>
             </w14:checkbox>
           </w:sdtPr>
+          <w:sdtEndPr/>
           <w:sdtContent>
             <w:tc>
               <w:tcPr>
@@ -2059,7 +2282,7 @@
           </w:tcPr>
           <w:p>
             <w:r>
-              <w:t>Make intro, start, and gameover screens usable</w:t>
+              <w:t>Add gameplay screen UI elements</w:t>
             </w:r>
           </w:p>
         </w:tc>
@@ -2085,37 +2308,20 @@
               <w:cnfStyle w:val="000000000000" w:firstRow="0" w:lastRow="0" w:firstColumn="0" w:lastColumn="0" w:oddVBand="0" w:evenVBand="0" w:oddHBand="0" w:evenHBand="0" w:firstRowFirstColumn="0" w:firstRowLastColumn="0" w:lastRowFirstColumn="0" w:lastRowLastColumn="0"/>
             </w:pPr>
             <w:r>
-              <w:t>start</w:t>
-            </w:r>
-            <w:r>
-              <w:sym w:font="Wingdings" w:char="F0E0"/>
-            </w:r>
-            <w:r>
-              <w:t>intro, intro</w:t>
-            </w:r>
-            <w:r>
-              <w:sym w:font="Wingdings" w:char="F0E0"/>
-            </w:r>
-            <w:r>
-              <w:t>gameplay, gameover</w:t>
-            </w:r>
-            <w:r>
-              <w:sym w:font="Wingdings" w:char="F0E0"/>
-            </w:r>
-            <w:r>
-              <w:t>start</w:t>
+              <w:t>Score, health</w:t>
             </w:r>
           </w:p>
         </w:tc>
         <w:sdt>
           <w:sdtPr>
-            <w:id w:val="2082863675"/>
+            <w:id w:val="-1775550061"/>
             <w14:checkbox>
               <w14:checked w14:val="0"/>
               <w14:checkedState w14:val="2612" w14:font="MS Gothic"/>
               <w14:uncheckedState w14:val="2610" w14:font="MS Gothic"/>
             </w14:checkbox>
           </w:sdtPr>
+          <w:sdtEndPr/>
           <w:sdtContent>
             <w:tc>
               <w:tcPr>
@@ -2149,7 +2355,7 @@
           </w:tcPr>
           <w:p>
             <w:r>
-              <w:t>Add intro page text</w:t>
+              <w:t>Create prefabs for art assets</w:t>
             </w:r>
           </w:p>
         </w:tc>
@@ -2162,7 +2368,7 @@
               <w:cnfStyle w:val="000000100000" w:firstRow="0" w:lastRow="0" w:firstColumn="0" w:lastColumn="0" w:oddVBand="0" w:evenVBand="0" w:oddHBand="1" w:evenHBand="0" w:firstRowFirstColumn="0" w:firstRowLastColumn="0" w:lastRowFirstColumn="0" w:lastRowLastColumn="0"/>
             </w:pPr>
             <w:r>
-              <w:t>3/24/13</w:t>
+              <w:t>3/25/13</w:t>
             </w:r>
           </w:p>
         </w:tc>
@@ -2174,20 +2380,18 @@
             <w:pPr>
               <w:cnfStyle w:val="000000100000" w:firstRow="0" w:lastRow="0" w:firstColumn="0" w:lastColumn="0" w:oddVBand="0" w:evenVBand="0" w:oddHBand="1" w:evenHBand="0" w:firstRowFirstColumn="0" w:firstRowLastColumn="0" w:lastRowFirstColumn="0" w:lastRowLastColumn="0"/>
             </w:pPr>
-            <w:r>
-              <w:t>Basic instructions for controls and gameplay</w:t>
-            </w:r>
           </w:p>
         </w:tc>
         <w:sdt>
           <w:sdtPr>
-            <w:id w:val="166148374"/>
+            <w:id w:val="-424796593"/>
             <w14:checkbox>
               <w14:checked w14:val="0"/>
               <w14:checkedState w14:val="2612" w14:font="MS Gothic"/>
               <w14:uncheckedState w14:val="2610" w14:font="MS Gothic"/>
             </w14:checkbox>
           </w:sdtPr>
+          <w:sdtEndPr/>
           <w:sdtContent>
             <w:tc>
               <w:tcPr>
@@ -2220,7 +2424,7 @@
           </w:tcPr>
           <w:p>
             <w:r>
-              <w:t>Add gameplay screen UI elements</w:t>
+              <w:t>Add ship controls</w:t>
             </w:r>
           </w:p>
         </w:tc>
@@ -2233,7 +2437,7 @@
               <w:cnfStyle w:val="000000000000" w:firstRow="0" w:lastRow="0" w:firstColumn="0" w:lastColumn="0" w:oddVBand="0" w:evenVBand="0" w:oddHBand="0" w:evenHBand="0" w:firstRowFirstColumn="0" w:firstRowLastColumn="0" w:lastRowFirstColumn="0" w:lastRowLastColumn="0"/>
             </w:pPr>
             <w:r>
-              <w:t>3/24/13</w:t>
+              <w:t>3/26/13</w:t>
             </w:r>
           </w:p>
         </w:tc>
@@ -2245,20 +2449,18 @@
             <w:pPr>
               <w:cnfStyle w:val="000000000000" w:firstRow="0" w:lastRow="0" w:firstColumn="0" w:lastColumn="0" w:oddVBand="0" w:evenVBand="0" w:oddHBand="0" w:evenHBand="0" w:firstRowFirstColumn="0" w:firstRowLastColumn="0" w:lastRowFirstColumn="0" w:lastRowLastColumn="0"/>
             </w:pPr>
-            <w:r>
-              <w:t>Score, health</w:t>
-            </w:r>
           </w:p>
         </w:tc>
         <w:sdt>
           <w:sdtPr>
-            <w:id w:val="-1775550061"/>
+            <w:id w:val="-1721437891"/>
             <w14:checkbox>
               <w14:checked w14:val="0"/>
               <w14:checkedState w14:val="2612" w14:font="MS Gothic"/>
               <w14:uncheckedState w14:val="2610" w14:font="MS Gothic"/>
             </w14:checkbox>
           </w:sdtPr>
+          <w:sdtEndPr/>
           <w:sdtContent>
             <w:tc>
               <w:tcPr>
@@ -2292,7 +2494,7 @@
           </w:tcPr>
           <w:p>
             <w:r>
-              <w:t>Create prefabs for art assets</w:t>
+              <w:t>Add ship thruster animation</w:t>
             </w:r>
           </w:p>
         </w:tc>
@@ -2305,7 +2507,7 @@
               <w:cnfStyle w:val="000000100000" w:firstRow="0" w:lastRow="0" w:firstColumn="0" w:lastColumn="0" w:oddVBand="0" w:evenVBand="0" w:oddHBand="1" w:evenHBand="0" w:firstRowFirstColumn="0" w:firstRowLastColumn="0" w:lastRowFirstColumn="0" w:lastRowLastColumn="0"/>
             </w:pPr>
             <w:r>
-              <w:t>3/25/13</w:t>
+              <w:t>3/26/13</w:t>
             </w:r>
           </w:p>
         </w:tc>
@@ -2321,13 +2523,14 @@
         </w:tc>
         <w:sdt>
           <w:sdtPr>
-            <w:id w:val="-424796593"/>
+            <w:id w:val="305900041"/>
             <w14:checkbox>
               <w14:checked w14:val="0"/>
               <w14:checkedState w14:val="2612" w14:font="MS Gothic"/>
               <w14:uncheckedState w14:val="2610" w14:font="MS Gothic"/>
             </w14:checkbox>
           </w:sdtPr>
+          <w:sdtEndPr/>
           <w:sdtContent>
             <w:tc>
               <w:tcPr>
@@ -2360,7 +2563,7 @@
           </w:tcPr>
           <w:p>
             <w:r>
-              <w:t>Add ship controls</w:t>
+              <w:t>Add collision detection with screen edges</w:t>
             </w:r>
           </w:p>
         </w:tc>
@@ -2389,13 +2592,14 @@
         </w:tc>
         <w:sdt>
           <w:sdtPr>
-            <w:id w:val="-1721437891"/>
+            <w:id w:val="-139272137"/>
             <w14:checkbox>
               <w14:checked w14:val="0"/>
               <w14:checkedState w14:val="2612" w14:font="MS Gothic"/>
               <w14:uncheckedState w14:val="2610" w14:font="MS Gothic"/>
             </w14:checkbox>
           </w:sdtPr>
+          <w:sdtEndPr/>
           <w:sdtContent>
             <w:tc>
               <w:tcPr>
@@ -2429,7 +2633,7 @@
           </w:tcPr>
           <w:p>
             <w:r>
-              <w:t>Add ship thruster animation</w:t>
+              <w:t>Add asteroid spawn</w:t>
             </w:r>
           </w:p>
         </w:tc>
@@ -2442,7 +2646,7 @@
               <w:cnfStyle w:val="000000100000" w:firstRow="0" w:lastRow="0" w:firstColumn="0" w:lastColumn="0" w:oddVBand="0" w:evenVBand="0" w:oddHBand="1" w:evenHBand="0" w:firstRowFirstColumn="0" w:firstRowLastColumn="0" w:lastRowFirstColumn="0" w:lastRowLastColumn="0"/>
             </w:pPr>
             <w:r>
-              <w:t>3/26/13</w:t>
+              <w:t>3/27/13</w:t>
             </w:r>
           </w:p>
         </w:tc>
@@ -2458,13 +2662,14 @@
         </w:tc>
         <w:sdt>
           <w:sdtPr>
-            <w:id w:val="305900041"/>
+            <w:id w:val="813678163"/>
             <w14:checkbox>
               <w14:checked w14:val="0"/>
               <w14:checkedState w14:val="2612" w14:font="MS Gothic"/>
               <w14:uncheckedState w14:val="2610" w14:font="MS Gothic"/>
             </w14:checkbox>
           </w:sdtPr>
+          <w:sdtEndPr/>
           <w:sdtContent>
             <w:tc>
               <w:tcPr>
@@ -2497,7 +2702,7 @@
           </w:tcPr>
           <w:p>
             <w:r>
-              <w:t>Add collision detection with screen edges</w:t>
+              <w:t>Add collision detection with ship and asteroid</w:t>
             </w:r>
           </w:p>
         </w:tc>
@@ -2510,7 +2715,7 @@
               <w:cnfStyle w:val="000000000000" w:firstRow="0" w:lastRow="0" w:firstColumn="0" w:lastColumn="0" w:oddVBand="0" w:evenVBand="0" w:oddHBand="0" w:evenHBand="0" w:firstRowFirstColumn="0" w:firstRowLastColumn="0" w:lastRowFirstColumn="0" w:lastRowLastColumn="0"/>
             </w:pPr>
             <w:r>
-              <w:t>3/26/13</w:t>
+              <w:t>3/27/13</w:t>
             </w:r>
           </w:p>
         </w:tc>
@@ -2526,13 +2731,14 @@
         </w:tc>
         <w:sdt>
           <w:sdtPr>
-            <w:id w:val="-139272137"/>
+            <w:id w:val="-2064786493"/>
             <w14:checkbox>
               <w14:checked w14:val="0"/>
               <w14:checkedState w14:val="2612" w14:font="MS Gothic"/>
               <w14:uncheckedState w14:val="2610" w14:font="MS Gothic"/>
             </w14:checkbox>
           </w:sdtPr>
+          <w:sdtEndPr/>
           <w:sdtContent>
             <w:tc>
               <w:tcPr>
@@ -2566,7 +2772,7 @@
           </w:tcPr>
           <w:p>
             <w:r>
-              <w:t>Add asteroid spawn</w:t>
+              <w:t>Add collision detection between asteroid and screen edge</w:t>
             </w:r>
           </w:p>
         </w:tc>
@@ -2595,13 +2801,14 @@
         </w:tc>
         <w:sdt>
           <w:sdtPr>
-            <w:id w:val="813678163"/>
+            <w:id w:val="-487409529"/>
             <w14:checkbox>
               <w14:checked w14:val="0"/>
               <w14:checkedState w14:val="2612" w14:font="MS Gothic"/>
               <w14:uncheckedState w14:val="2610" w14:font="MS Gothic"/>
             </w14:checkbox>
           </w:sdtPr>
+          <w:sdtEndPr/>
           <w:sdtContent>
             <w:tc>
               <w:tcPr>
@@ -2634,7 +2841,7 @@
           </w:tcPr>
           <w:p>
             <w:r>
-              <w:t>Add collision detection with ship and asteroid</w:t>
+              <w:t>add ship shooting</w:t>
             </w:r>
           </w:p>
         </w:tc>
@@ -2663,13 +2870,14 @@
         </w:tc>
         <w:sdt>
           <w:sdtPr>
-            <w:id w:val="-2064786493"/>
+            <w:id w:val="1185637839"/>
             <w14:checkbox>
               <w14:checked w14:val="0"/>
               <w14:checkedState w14:val="2612" w14:font="MS Gothic"/>
               <w14:uncheckedState w14:val="2610" w14:font="MS Gothic"/>
             </w14:checkbox>
           </w:sdtPr>
+          <w:sdtEndPr/>
           <w:sdtContent>
             <w:tc>
               <w:tcPr>
@@ -2703,7 +2911,7 @@
           </w:tcPr>
           <w:p>
             <w:r>
-              <w:t>Add collision detection between asteroid and screen edge</w:t>
+              <w:t>Add collision detection between asteroid and bullet</w:t>
             </w:r>
           </w:p>
         </w:tc>
@@ -2732,13 +2940,14 @@
         </w:tc>
         <w:sdt>
           <w:sdtPr>
-            <w:id w:val="-487409529"/>
+            <w:id w:val="386989911"/>
             <w14:checkbox>
               <w14:checked w14:val="0"/>
               <w14:checkedState w14:val="2612" w14:font="MS Gothic"/>
               <w14:uncheckedState w14:val="2610" w14:font="MS Gothic"/>
             </w14:checkbox>
           </w:sdtPr>
+          <w:sdtEndPr/>
           <w:sdtContent>
             <w:tc>
               <w:tcPr>
@@ -2771,7 +2980,10 @@
           </w:tcPr>
           <w:p>
             <w:r>
-              <w:t>add ship shooting</w:t>
+              <w:t xml:space="preserve">Add </w:t>
+            </w:r>
+            <w:r>
+              <w:t>asteroid explosion</w:t>
             </w:r>
           </w:p>
         </w:tc>
@@ -2800,13 +3012,14 @@
         </w:tc>
         <w:sdt>
           <w:sdtPr>
-            <w:id w:val="1185637839"/>
+            <w:id w:val="-1947691811"/>
             <w14:checkbox>
               <w14:checked w14:val="0"/>
               <w14:checkedState w14:val="2612" w14:font="MS Gothic"/>
               <w14:uncheckedState w14:val="2610" w14:font="MS Gothic"/>
             </w14:checkbox>
           </w:sdtPr>
+          <w:sdtEndPr/>
           <w:sdtContent>
             <w:tc>
               <w:tcPr>
@@ -2840,7 +3053,8 @@
           </w:tcPr>
           <w:p>
             <w:r>
-              <w:t>Add collision detection between asteroid and bullet</w:t>
+              <w:lastRenderedPageBreak/>
+              <w:t>Add gas cloud spawn on asteroid shot</w:t>
             </w:r>
           </w:p>
         </w:tc>
@@ -2869,13 +3083,14 @@
         </w:tc>
         <w:sdt>
           <w:sdtPr>
-            <w:id w:val="386989911"/>
+            <w:id w:val="-939442013"/>
             <w14:checkbox>
               <w14:checked w14:val="0"/>
               <w14:checkedState w14:val="2612" w14:font="MS Gothic"/>
               <w14:uncheckedState w14:val="2610" w14:font="MS Gothic"/>
             </w14:checkbox>
           </w:sdtPr>
+          <w:sdtEndPr/>
           <w:sdtContent>
             <w:tc>
               <w:tcPr>
@@ -2908,10 +3123,7 @@
           </w:tcPr>
           <w:p>
             <w:r>
-              <w:t xml:space="preserve">Add </w:t>
-            </w:r>
-            <w:r>
-              <w:t>asteroid explosion</w:t>
+              <w:t>Add gas collection</w:t>
             </w:r>
           </w:p>
         </w:tc>
@@ -2924,7 +3136,7 @@
               <w:cnfStyle w:val="000000000000" w:firstRow="0" w:lastRow="0" w:firstColumn="0" w:lastColumn="0" w:oddVBand="0" w:evenVBand="0" w:oddHBand="0" w:evenHBand="0" w:firstRowFirstColumn="0" w:firstRowLastColumn="0" w:lastRowFirstColumn="0" w:lastRowLastColumn="0"/>
             </w:pPr>
             <w:r>
-              <w:t>3/27/13</w:t>
+              <w:t>3/28/13</w:t>
             </w:r>
           </w:p>
         </w:tc>
@@ -2940,13 +3152,14 @@
         </w:tc>
         <w:sdt>
           <w:sdtPr>
-            <w:id w:val="-1947691811"/>
+            <w:id w:val="577486502"/>
             <w14:checkbox>
               <w14:checked w14:val="0"/>
               <w14:checkedState w14:val="2612" w14:font="MS Gothic"/>
               <w14:uncheckedState w14:val="2610" w14:font="MS Gothic"/>
             </w14:checkbox>
           </w:sdtPr>
+          <w:sdtEndPr/>
           <w:sdtContent>
             <w:tc>
               <w:tcPr>
@@ -2980,8 +3193,7 @@
           </w:tcPr>
           <w:p>
             <w:r>
-              <w:lastRenderedPageBreak/>
-              <w:t>Add gas cloud spawn on asteroid shot</w:t>
+              <w:t>Add scoring</w:t>
             </w:r>
           </w:p>
         </w:tc>
@@ -2994,7 +3206,7 @@
               <w:cnfStyle w:val="000000100000" w:firstRow="0" w:lastRow="0" w:firstColumn="0" w:lastColumn="0" w:oddVBand="0" w:evenVBand="0" w:oddHBand="1" w:evenHBand="0" w:firstRowFirstColumn="0" w:firstRowLastColumn="0" w:lastRowFirstColumn="0" w:lastRowLastColumn="0"/>
             </w:pPr>
             <w:r>
-              <w:t>3/27/13</w:t>
+              <w:t>3/28/13</w:t>
             </w:r>
           </w:p>
         </w:tc>
@@ -3010,13 +3222,14 @@
         </w:tc>
         <w:sdt>
           <w:sdtPr>
-            <w:id w:val="-939442013"/>
+            <w:id w:val="-2028242073"/>
             <w14:checkbox>
               <w14:checked w14:val="0"/>
               <w14:checkedState w14:val="2612" w14:font="MS Gothic"/>
               <w14:uncheckedState w14:val="2610" w14:font="MS Gothic"/>
             </w14:checkbox>
           </w:sdtPr>
+          <w:sdtEndPr/>
           <w:sdtContent>
             <w:tc>
               <w:tcPr>
@@ -3049,7 +3262,7 @@
           </w:tcPr>
           <w:p>
             <w:r>
-              <w:t>Add gas collection</w:t>
+              <w:t>Add player damage/death</w:t>
             </w:r>
           </w:p>
         </w:tc>
@@ -3062,7 +3275,7 @@
               <w:cnfStyle w:val="000000000000" w:firstRow="0" w:lastRow="0" w:firstColumn="0" w:lastColumn="0" w:oddVBand="0" w:evenVBand="0" w:oddHBand="0" w:evenHBand="0" w:firstRowFirstColumn="0" w:firstRowLastColumn="0" w:lastRowFirstColumn="0" w:lastRowLastColumn="0"/>
             </w:pPr>
             <w:r>
-              <w:t>3/28/13</w:t>
+              <w:t>3/29/13</w:t>
             </w:r>
           </w:p>
         </w:tc>
@@ -3078,13 +3291,14 @@
         </w:tc>
         <w:sdt>
           <w:sdtPr>
-            <w:id w:val="577486502"/>
+            <w:id w:val="1992593160"/>
             <w14:checkbox>
               <w14:checked w14:val="0"/>
               <w14:checkedState w14:val="2612" w14:font="MS Gothic"/>
               <w14:uncheckedState w14:val="2610" w14:font="MS Gothic"/>
             </w14:checkbox>
           </w:sdtPr>
+          <w:sdtEndPr/>
           <w:sdtContent>
             <w:tc>
               <w:tcPr>
@@ -3118,143 +3332,6 @@
           </w:tcPr>
           <w:p>
             <w:r>
-              <w:t>Add scoring</w:t>
-            </w:r>
-          </w:p>
-        </w:tc>
-        <w:tc>
-          <w:tcPr>
-            <w:tcW w:w="990" w:type="dxa"/>
-          </w:tcPr>
-          <w:p>
-            <w:pPr>
-              <w:cnfStyle w:val="000000100000" w:firstRow="0" w:lastRow="0" w:firstColumn="0" w:lastColumn="0" w:oddVBand="0" w:evenVBand="0" w:oddHBand="1" w:evenHBand="0" w:firstRowFirstColumn="0" w:firstRowLastColumn="0" w:lastRowFirstColumn="0" w:lastRowLastColumn="0"/>
-            </w:pPr>
-            <w:r>
-              <w:t>3/28/13</w:t>
-            </w:r>
-          </w:p>
-        </w:tc>
-        <w:tc>
-          <w:tcPr>
-            <w:tcW w:w="4320" w:type="dxa"/>
-          </w:tcPr>
-          <w:p>
-            <w:pPr>
-              <w:cnfStyle w:val="000000100000" w:firstRow="0" w:lastRow="0" w:firstColumn="0" w:lastColumn="0" w:oddVBand="0" w:evenVBand="0" w:oddHBand="1" w:evenHBand="0" w:firstRowFirstColumn="0" w:firstRowLastColumn="0" w:lastRowFirstColumn="0" w:lastRowLastColumn="0"/>
-            </w:pPr>
-          </w:p>
-        </w:tc>
-        <w:sdt>
-          <w:sdtPr>
-            <w:id w:val="-2028242073"/>
-            <w14:checkbox>
-              <w14:checked w14:val="0"/>
-              <w14:checkedState w14:val="2612" w14:font="MS Gothic"/>
-              <w14:uncheckedState w14:val="2610" w14:font="MS Gothic"/>
-            </w14:checkbox>
-          </w:sdtPr>
-          <w:sdtContent>
-            <w:tc>
-              <w:tcPr>
-                <w:tcW w:w="870" w:type="dxa"/>
-              </w:tcPr>
-              <w:p>
-                <w:pPr>
-                  <w:jc w:val="center"/>
-                  <w:cnfStyle w:val="000000100000" w:firstRow="0" w:lastRow="0" w:firstColumn="0" w:lastColumn="0" w:oddVBand="0" w:evenVBand="0" w:oddHBand="1" w:evenHBand="0" w:firstRowFirstColumn="0" w:firstRowLastColumn="0" w:lastRowFirstColumn="0" w:lastRowLastColumn="0"/>
-                </w:pPr>
-                <w:r>
-                  <w:rPr>
-                    <w:rFonts w:ascii="MS Gothic" w:eastAsia="MS Gothic" w:hAnsi="MS Gothic" w:hint="eastAsia"/>
-                  </w:rPr>
-                  <w:t>☐</w:t>
-                </w:r>
-              </w:p>
-            </w:tc>
-          </w:sdtContent>
-        </w:sdt>
-      </w:tr>
-      <w:tr>
-        <w:trPr>
-          <w:cantSplit/>
-        </w:trPr>
-        <w:tc>
-          <w:tcPr>
-            <w:cnfStyle w:val="001000000000" w:firstRow="0" w:lastRow="0" w:firstColumn="1" w:lastColumn="0" w:oddVBand="0" w:evenVBand="0" w:oddHBand="0" w:evenHBand="0" w:firstRowFirstColumn="0" w:firstRowLastColumn="0" w:lastRowFirstColumn="0" w:lastRowLastColumn="0"/>
-            <w:tcW w:w="3584" w:type="dxa"/>
-          </w:tcPr>
-          <w:p>
-            <w:r>
-              <w:t>Add player damage/death</w:t>
-            </w:r>
-          </w:p>
-        </w:tc>
-        <w:tc>
-          <w:tcPr>
-            <w:tcW w:w="990" w:type="dxa"/>
-          </w:tcPr>
-          <w:p>
-            <w:pPr>
-              <w:cnfStyle w:val="000000000000" w:firstRow="0" w:lastRow="0" w:firstColumn="0" w:lastColumn="0" w:oddVBand="0" w:evenVBand="0" w:oddHBand="0" w:evenHBand="0" w:firstRowFirstColumn="0" w:firstRowLastColumn="0" w:lastRowFirstColumn="0" w:lastRowLastColumn="0"/>
-            </w:pPr>
-            <w:r>
-              <w:t>3/29/13</w:t>
-            </w:r>
-          </w:p>
-        </w:tc>
-        <w:tc>
-          <w:tcPr>
-            <w:tcW w:w="4320" w:type="dxa"/>
-          </w:tcPr>
-          <w:p>
-            <w:pPr>
-              <w:cnfStyle w:val="000000000000" w:firstRow="0" w:lastRow="0" w:firstColumn="0" w:lastColumn="0" w:oddVBand="0" w:evenVBand="0" w:oddHBand="0" w:evenHBand="0" w:firstRowFirstColumn="0" w:firstRowLastColumn="0" w:lastRowFirstColumn="0" w:lastRowLastColumn="0"/>
-            </w:pPr>
-          </w:p>
-        </w:tc>
-        <w:sdt>
-          <w:sdtPr>
-            <w:id w:val="1992593160"/>
-            <w14:checkbox>
-              <w14:checked w14:val="0"/>
-              <w14:checkedState w14:val="2612" w14:font="MS Gothic"/>
-              <w14:uncheckedState w14:val="2610" w14:font="MS Gothic"/>
-            </w14:checkbox>
-          </w:sdtPr>
-          <w:sdtContent>
-            <w:tc>
-              <w:tcPr>
-                <w:tcW w:w="870" w:type="dxa"/>
-              </w:tcPr>
-              <w:p>
-                <w:pPr>
-                  <w:jc w:val="center"/>
-                  <w:cnfStyle w:val="000000000000" w:firstRow="0" w:lastRow="0" w:firstColumn="0" w:lastColumn="0" w:oddVBand="0" w:evenVBand="0" w:oddHBand="0" w:evenHBand="0" w:firstRowFirstColumn="0" w:firstRowLastColumn="0" w:lastRowFirstColumn="0" w:lastRowLastColumn="0"/>
-                </w:pPr>
-                <w:r>
-                  <w:rPr>
-                    <w:rFonts w:ascii="MS Gothic" w:eastAsia="MS Gothic" w:hAnsi="MS Gothic" w:hint="eastAsia"/>
-                  </w:rPr>
-                  <w:t>☐</w:t>
-                </w:r>
-              </w:p>
-            </w:tc>
-          </w:sdtContent>
-        </w:sdt>
-      </w:tr>
-      <w:tr>
-        <w:trPr>
-          <w:cnfStyle w:val="000000100000" w:firstRow="0" w:lastRow="0" w:firstColumn="0" w:lastColumn="0" w:oddVBand="0" w:evenVBand="0" w:oddHBand="1" w:evenHBand="0" w:firstRowFirstColumn="0" w:firstRowLastColumn="0" w:lastRowFirstColumn="0" w:lastRowLastColumn="0"/>
-          <w:cantSplit/>
-        </w:trPr>
-        <w:tc>
-          <w:tcPr>
-            <w:cnfStyle w:val="001000000000" w:firstRow="0" w:lastRow="0" w:firstColumn="1" w:lastColumn="0" w:oddVBand="0" w:evenVBand="0" w:oddHBand="0" w:evenHBand="0" w:firstRowFirstColumn="0" w:firstRowLastColumn="0" w:lastRowFirstColumn="0" w:lastRowLastColumn="0"/>
-            <w:tcW w:w="3584" w:type="dxa"/>
-          </w:tcPr>
-          <w:p>
-            <w:r>
               <w:t>Add difficulty increase over time</w:t>
             </w:r>
           </w:p>
@@ -3291,6 +3368,7 @@
               <w14:uncheckedState w14:val="2610" w14:font="MS Gothic"/>
             </w14:checkbox>
           </w:sdtPr>
+          <w:sdtEndPr/>
           <w:sdtContent>
             <w:tc>
               <w:tcPr>
@@ -3433,8 +3511,16 @@
       <w:rPr>
         <w:rFonts w:eastAsiaTheme="majorEastAsia"/>
       </w:rPr>
-      <w:t>Design Document for Gasteroids</w:t>
+      <w:t xml:space="preserve">Design Document for </w:t>
     </w:r>
+    <w:proofErr w:type="spellStart"/>
+    <w:r>
+      <w:rPr>
+        <w:rFonts w:eastAsiaTheme="majorEastAsia"/>
+      </w:rPr>
+      <w:t>Gasteroids</w:t>
+    </w:r>
+    <w:proofErr w:type="spellEnd"/>
     <w:r>
       <w:rPr>
         <w:rFonts w:eastAsiaTheme="majorEastAsia"/>
@@ -3467,7 +3553,7 @@
         <w:rFonts w:eastAsiaTheme="majorEastAsia"/>
         <w:noProof/>
       </w:rPr>
-      <w:t>4</w:t>
+      <w:t>3</w:t>
     </w:r>
     <w:r>
       <w:rPr>
@@ -4019,6 +4105,7 @@
   <w:style w:type="character" w:default="1" w:styleId="DefaultParagraphFont">
     <w:name w:val="Default Paragraph Font"/>
     <w:uiPriority w:val="1"/>
+    <w:semiHidden/>
     <w:unhideWhenUsed/>
   </w:style>
   <w:style w:type="table" w:default="1" w:styleId="TableNormal">
@@ -4878,6 +4965,7 @@
   <w:style w:type="character" w:default="1" w:styleId="DefaultParagraphFont">
     <w:name w:val="Default Paragraph Font"/>
     <w:uiPriority w:val="1"/>
+    <w:semiHidden/>
     <w:unhideWhenUsed/>
   </w:style>
   <w:style w:type="table" w:default="1" w:styleId="TableNormal">
@@ -5785,7 +5873,7 @@
 </file>
 
 <file path=customXml/itemProps1.xml><?xml version="1.0" encoding="utf-8"?>
-<ds:datastoreItem xmlns:ds="http://schemas.openxmlformats.org/officeDocument/2006/customXml" ds:itemID="{C3A5BF9E-8A20-4144-B2F4-39D99057FA62}">
+<ds:datastoreItem xmlns:ds="http://schemas.openxmlformats.org/officeDocument/2006/customXml" ds:itemID="{CABDDC99-5828-4FE8-8616-0922A2FE31ED}">
   <ds:schemaRefs>
     <ds:schemaRef ds:uri="http://schemas.openxmlformats.org/officeDocument/2006/bibliography"/>
   </ds:schemaRefs>

</xml_diff>

<commit_message>
added assets to design doc
found sound effects and graphics from opengameart.org, added to design
doc
</commit_message>
<xml_diff>
--- a/docs/Design Document Gasteroids.docx
+++ b/docs/Design Document Gasteroids.docx
@@ -818,9 +818,9 @@
         <w:tblLook w:val="04A0" w:firstRow="1" w:lastRow="0" w:firstColumn="1" w:lastColumn="0" w:noHBand="0" w:noVBand="1"/>
       </w:tblPr>
       <w:tblGrid>
-        <w:gridCol w:w="3192"/>
-        <w:gridCol w:w="3192"/>
-        <w:gridCol w:w="3192"/>
+        <w:gridCol w:w="3034"/>
+        <w:gridCol w:w="2966"/>
+        <w:gridCol w:w="3576"/>
       </w:tblGrid>
       <w:tr>
         <w:trPr>
@@ -831,7 +831,7 @@
         <w:tc>
           <w:tcPr>
             <w:cnfStyle w:val="001000000000" w:firstRow="0" w:lastRow="0" w:firstColumn="1" w:lastColumn="0" w:oddVBand="0" w:evenVBand="0" w:oddHBand="0" w:evenHBand="0" w:firstRowFirstColumn="0" w:firstRowLastColumn="0" w:lastRowFirstColumn="0" w:lastRowLastColumn="0"/>
-            <w:tcW w:w="3192" w:type="dxa"/>
+            <w:tcW w:w="3034" w:type="dxa"/>
             <w:shd w:val="clear" w:color="auto" w:fill="244061" w:themeFill="accent1" w:themeFillShade="80"/>
           </w:tcPr>
           <w:p>
@@ -842,7 +842,7 @@
         </w:tc>
         <w:tc>
           <w:tcPr>
-            <w:tcW w:w="3192" w:type="dxa"/>
+            <w:tcW w:w="2966" w:type="dxa"/>
             <w:shd w:val="clear" w:color="auto" w:fill="244061" w:themeFill="accent1" w:themeFillShade="80"/>
           </w:tcPr>
           <w:p>
@@ -856,7 +856,7 @@
         </w:tc>
         <w:tc>
           <w:tcPr>
-            <w:tcW w:w="3192" w:type="dxa"/>
+            <w:tcW w:w="3576" w:type="dxa"/>
             <w:shd w:val="clear" w:color="auto" w:fill="244061" w:themeFill="accent1" w:themeFillShade="80"/>
           </w:tcPr>
           <w:p>
@@ -872,11 +872,12 @@
       <w:tr>
         <w:trPr>
           <w:cnfStyle w:val="000000100000" w:firstRow="0" w:lastRow="0" w:firstColumn="0" w:lastColumn="0" w:oddVBand="0" w:evenVBand="0" w:oddHBand="1" w:evenHBand="0" w:firstRowFirstColumn="0" w:firstRowLastColumn="0" w:lastRowFirstColumn="0" w:lastRowLastColumn="0"/>
+          <w:cantSplit/>
         </w:trPr>
         <w:tc>
           <w:tcPr>
             <w:cnfStyle w:val="001000000000" w:firstRow="0" w:lastRow="0" w:firstColumn="1" w:lastColumn="0" w:oddVBand="0" w:evenVBand="0" w:oddHBand="0" w:evenHBand="0" w:firstRowFirstColumn="0" w:firstRowLastColumn="0" w:lastRowFirstColumn="0" w:lastRowLastColumn="0"/>
-            <w:tcW w:w="3192" w:type="dxa"/>
+            <w:tcW w:w="3034" w:type="dxa"/>
           </w:tcPr>
           <w:p>
             <w:r>
@@ -886,7 +887,7 @@
         </w:tc>
         <w:tc>
           <w:tcPr>
-            <w:tcW w:w="3192" w:type="dxa"/>
+            <w:tcW w:w="2966" w:type="dxa"/>
           </w:tcPr>
           <w:p>
             <w:pPr>
@@ -899,20 +900,69 @@
         </w:tc>
         <w:tc>
           <w:tcPr>
-            <w:tcW w:w="3192" w:type="dxa"/>
+            <w:tcW w:w="3576" w:type="dxa"/>
           </w:tcPr>
           <w:p>
             <w:pPr>
               <w:cnfStyle w:val="000000100000" w:firstRow="0" w:lastRow="0" w:firstColumn="0" w:lastColumn="0" w:oddVBand="0" w:evenVBand="0" w:oddHBand="1" w:evenHBand="0" w:firstRowFirstColumn="0" w:firstRowLastColumn="0" w:lastRowFirstColumn="0" w:lastRowLastColumn="0"/>
             </w:pPr>
+            <w:r>
+              <w:rPr>
+                <w:noProof/>
+              </w:rPr>
+              <w:drawing>
+                <wp:inline distT="0" distB="0" distL="0" distR="0" wp14:anchorId="06482E8B" wp14:editId="1A2E2F97">
+                  <wp:extent cx="406349" cy="507937"/>
+                  <wp:effectExtent l="0" t="0" r="0" b="6985"/>
+                  <wp:docPr id="1" name="Picture 1"/>
+                  <wp:cNvGraphicFramePr>
+                    <a:graphicFrameLocks xmlns:a="http://schemas.openxmlformats.org/drawingml/2006/main" noChangeAspect="1"/>
+                  </wp:cNvGraphicFramePr>
+                  <a:graphic xmlns:a="http://schemas.openxmlformats.org/drawingml/2006/main">
+                    <a:graphicData uri="http://schemas.openxmlformats.org/drawingml/2006/picture">
+                      <pic:pic xmlns:pic="http://schemas.openxmlformats.org/drawingml/2006/picture">
+                        <pic:nvPicPr>
+                          <pic:cNvPr id="0" name="player-ship.png"/>
+                          <pic:cNvPicPr/>
+                        </pic:nvPicPr>
+                        <pic:blipFill>
+                          <a:blip r:embed="rId9">
+                            <a:extLst>
+                              <a:ext uri="{28A0092B-C50C-407E-A947-70E740481C1C}">
+                                <a14:useLocalDpi xmlns:a14="http://schemas.microsoft.com/office/drawing/2010/main" val="0"/>
+                              </a:ext>
+                            </a:extLst>
+                          </a:blip>
+                          <a:stretch>
+                            <a:fillRect/>
+                          </a:stretch>
+                        </pic:blipFill>
+                        <pic:spPr>
+                          <a:xfrm>
+                            <a:off x="0" y="0"/>
+                            <a:ext cx="406349" cy="507937"/>
+                          </a:xfrm>
+                          <a:prstGeom prst="rect">
+                            <a:avLst/>
+                          </a:prstGeom>
+                        </pic:spPr>
+                      </pic:pic>
+                    </a:graphicData>
+                  </a:graphic>
+                </wp:inline>
+              </w:drawing>
+            </w:r>
           </w:p>
         </w:tc>
       </w:tr>
       <w:tr>
+        <w:trPr>
+          <w:cantSplit/>
+        </w:trPr>
         <w:tc>
           <w:tcPr>
             <w:cnfStyle w:val="001000000000" w:firstRow="0" w:lastRow="0" w:firstColumn="1" w:lastColumn="0" w:oddVBand="0" w:evenVBand="0" w:oddHBand="0" w:evenHBand="0" w:firstRowFirstColumn="0" w:firstRowLastColumn="0" w:lastRowFirstColumn="0" w:lastRowLastColumn="0"/>
-            <w:tcW w:w="3192" w:type="dxa"/>
+            <w:tcW w:w="3034" w:type="dxa"/>
           </w:tcPr>
           <w:p>
             <w:r>
@@ -922,7 +972,7 @@
         </w:tc>
         <w:tc>
           <w:tcPr>
-            <w:tcW w:w="3192" w:type="dxa"/>
+            <w:tcW w:w="2966" w:type="dxa"/>
           </w:tcPr>
           <w:p>
             <w:pPr>
@@ -935,23 +985,70 @@
         </w:tc>
         <w:tc>
           <w:tcPr>
-            <w:tcW w:w="3192" w:type="dxa"/>
+            <w:tcW w:w="3576" w:type="dxa"/>
           </w:tcPr>
           <w:p>
             <w:pPr>
               <w:cnfStyle w:val="000000000000" w:firstRow="0" w:lastRow="0" w:firstColumn="0" w:lastColumn="0" w:oddVBand="0" w:evenVBand="0" w:oddHBand="0" w:evenHBand="0" w:firstRowFirstColumn="0" w:firstRowLastColumn="0" w:lastRowFirstColumn="0" w:lastRowLastColumn="0"/>
             </w:pPr>
+            <w:r>
+              <w:rPr>
+                <w:noProof/>
+              </w:rPr>
+              <w:drawing>
+                <wp:inline distT="0" distB="0" distL="0" distR="0" wp14:anchorId="78E463F5" wp14:editId="6CDB9F5E">
+                  <wp:extent cx="366713" cy="466725"/>
+                  <wp:effectExtent l="0" t="0" r="0" b="0"/>
+                  <wp:docPr id="2" name="Picture 2"/>
+                  <wp:cNvGraphicFramePr>
+                    <a:graphicFrameLocks xmlns:a="http://schemas.openxmlformats.org/drawingml/2006/main" noChangeAspect="1"/>
+                  </wp:cNvGraphicFramePr>
+                  <a:graphic xmlns:a="http://schemas.openxmlformats.org/drawingml/2006/main">
+                    <a:graphicData uri="http://schemas.openxmlformats.org/drawingml/2006/picture">
+                      <pic:pic xmlns:pic="http://schemas.openxmlformats.org/drawingml/2006/picture">
+                        <pic:nvPicPr>
+                          <pic:cNvPr id="0" name="main_thrust.png"/>
+                          <pic:cNvPicPr/>
+                        </pic:nvPicPr>
+                        <pic:blipFill>
+                          <a:blip r:embed="rId10" cstate="print">
+                            <a:extLst>
+                              <a:ext uri="{28A0092B-C50C-407E-A947-70E740481C1C}">
+                                <a14:useLocalDpi xmlns:a14="http://schemas.microsoft.com/office/drawing/2010/main" val="0"/>
+                              </a:ext>
+                            </a:extLst>
+                          </a:blip>
+                          <a:stretch>
+                            <a:fillRect/>
+                          </a:stretch>
+                        </pic:blipFill>
+                        <pic:spPr>
+                          <a:xfrm>
+                            <a:off x="0" y="0"/>
+                            <a:ext cx="370409" cy="471429"/>
+                          </a:xfrm>
+                          <a:prstGeom prst="rect">
+                            <a:avLst/>
+                          </a:prstGeom>
+                        </pic:spPr>
+                      </pic:pic>
+                    </a:graphicData>
+                  </a:graphic>
+                </wp:inline>
+              </w:drawing>
+            </w:r>
           </w:p>
         </w:tc>
       </w:tr>
       <w:tr>
         <w:trPr>
           <w:cnfStyle w:val="000000100000" w:firstRow="0" w:lastRow="0" w:firstColumn="0" w:lastColumn="0" w:oddVBand="0" w:evenVBand="0" w:oddHBand="1" w:evenHBand="0" w:firstRowFirstColumn="0" w:firstRowLastColumn="0" w:lastRowFirstColumn="0" w:lastRowLastColumn="0"/>
+          <w:cantSplit/>
         </w:trPr>
         <w:tc>
           <w:tcPr>
             <w:cnfStyle w:val="001000000000" w:firstRow="0" w:lastRow="0" w:firstColumn="1" w:lastColumn="0" w:oddVBand="0" w:evenVBand="0" w:oddHBand="0" w:evenHBand="0" w:firstRowFirstColumn="0" w:firstRowLastColumn="0" w:lastRowFirstColumn="0" w:lastRowLastColumn="0"/>
-            <w:tcW w:w="3192" w:type="dxa"/>
+            <w:tcW w:w="3034" w:type="dxa"/>
           </w:tcPr>
           <w:p>
             <w:r>
@@ -961,33 +1058,87 @@
         </w:tc>
         <w:tc>
           <w:tcPr>
-            <w:tcW w:w="3192" w:type="dxa"/>
+            <w:tcW w:w="2966" w:type="dxa"/>
           </w:tcPr>
           <w:p>
             <w:pPr>
               <w:cnfStyle w:val="000000100000" w:firstRow="0" w:lastRow="0" w:firstColumn="0" w:lastColumn="0" w:oddVBand="0" w:evenVBand="0" w:oddHBand="1" w:evenHBand="0" w:firstRowFirstColumn="0" w:firstRowLastColumn="0" w:lastRowFirstColumn="0" w:lastRowLastColumn="0"/>
             </w:pPr>
             <w:r>
-              <w:t>Animated Sprite</w:t>
-            </w:r>
-          </w:p>
-        </w:tc>
-        <w:tc>
-          <w:tcPr>
-            <w:tcW w:w="3192" w:type="dxa"/>
+              <w:t>Animated Spri</w:t>
+            </w:r>
+            <w:bookmarkStart w:id="5" w:name="_GoBack"/>
+            <w:bookmarkEnd w:id="5"/>
+            <w:r>
+              <w:t>te</w:t>
+            </w:r>
+          </w:p>
+        </w:tc>
+        <w:tc>
+          <w:tcPr>
+            <w:tcW w:w="3576" w:type="dxa"/>
           </w:tcPr>
           <w:p>
             <w:pPr>
               <w:cnfStyle w:val="000000100000" w:firstRow="0" w:lastRow="0" w:firstColumn="0" w:lastColumn="0" w:oddVBand="0" w:evenVBand="0" w:oddHBand="1" w:evenHBand="0" w:firstRowFirstColumn="0" w:firstRowLastColumn="0" w:lastRowFirstColumn="0" w:lastRowLastColumn="0"/>
             </w:pPr>
+            <w:r>
+              <w:rPr>
+                <w:noProof/>
+              </w:rPr>
+              <w:drawing>
+                <wp:inline distT="0" distB="0" distL="0" distR="0" wp14:anchorId="407DD29C" wp14:editId="36056F15">
+                  <wp:extent cx="284389" cy="361950"/>
+                  <wp:effectExtent l="0" t="0" r="1905" b="0"/>
+                  <wp:docPr id="3" name="Picture 3"/>
+                  <wp:cNvGraphicFramePr>
+                    <a:graphicFrameLocks xmlns:a="http://schemas.openxmlformats.org/drawingml/2006/main" noChangeAspect="1"/>
+                  </wp:cNvGraphicFramePr>
+                  <a:graphic xmlns:a="http://schemas.openxmlformats.org/drawingml/2006/main">
+                    <a:graphicData uri="http://schemas.openxmlformats.org/drawingml/2006/picture">
+                      <pic:pic xmlns:pic="http://schemas.openxmlformats.org/drawingml/2006/picture">
+                        <pic:nvPicPr>
+                          <pic:cNvPr id="0" name="attitude_thrust.png"/>
+                          <pic:cNvPicPr/>
+                        </pic:nvPicPr>
+                        <pic:blipFill>
+                          <a:blip r:embed="rId11" cstate="print">
+                            <a:extLst>
+                              <a:ext uri="{28A0092B-C50C-407E-A947-70E740481C1C}">
+                                <a14:useLocalDpi xmlns:a14="http://schemas.microsoft.com/office/drawing/2010/main" val="0"/>
+                              </a:ext>
+                            </a:extLst>
+                          </a:blip>
+                          <a:stretch>
+                            <a:fillRect/>
+                          </a:stretch>
+                        </pic:blipFill>
+                        <pic:spPr>
+                          <a:xfrm>
+                            <a:off x="0" y="0"/>
+                            <a:ext cx="284354" cy="361905"/>
+                          </a:xfrm>
+                          <a:prstGeom prst="rect">
+                            <a:avLst/>
+                          </a:prstGeom>
+                        </pic:spPr>
+                      </pic:pic>
+                    </a:graphicData>
+                  </a:graphic>
+                </wp:inline>
+              </w:drawing>
+            </w:r>
           </w:p>
         </w:tc>
       </w:tr>
       <w:tr>
+        <w:trPr>
+          <w:cantSplit/>
+        </w:trPr>
         <w:tc>
           <w:tcPr>
             <w:cnfStyle w:val="001000000000" w:firstRow="0" w:lastRow="0" w:firstColumn="1" w:lastColumn="0" w:oddVBand="0" w:evenVBand="0" w:oddHBand="0" w:evenHBand="0" w:firstRowFirstColumn="0" w:firstRowLastColumn="0" w:lastRowFirstColumn="0" w:lastRowLastColumn="0"/>
-            <w:tcW w:w="3192" w:type="dxa"/>
+            <w:tcW w:w="3034" w:type="dxa"/>
           </w:tcPr>
           <w:p>
             <w:r>
@@ -997,7 +1148,7 @@
         </w:tc>
         <w:tc>
           <w:tcPr>
-            <w:tcW w:w="3192" w:type="dxa"/>
+            <w:tcW w:w="2966" w:type="dxa"/>
           </w:tcPr>
           <w:p>
             <w:pPr>
@@ -1010,33 +1161,81 @@
         </w:tc>
         <w:tc>
           <w:tcPr>
-            <w:tcW w:w="3192" w:type="dxa"/>
+            <w:tcW w:w="3576" w:type="dxa"/>
           </w:tcPr>
           <w:p>
             <w:pPr>
               <w:cnfStyle w:val="000000000000" w:firstRow="0" w:lastRow="0" w:firstColumn="0" w:lastColumn="0" w:oddVBand="0" w:evenVBand="0" w:oddHBand="0" w:evenHBand="0" w:firstRowFirstColumn="0" w:firstRowLastColumn="0" w:lastRowFirstColumn="0" w:lastRowLastColumn="0"/>
             </w:pPr>
+            <w:r>
+              <w:rPr>
+                <w:noProof/>
+              </w:rPr>
+              <w:drawing>
+                <wp:inline distT="0" distB="0" distL="0" distR="0" wp14:anchorId="09834C41" wp14:editId="0D110201">
+                  <wp:extent cx="438150" cy="438150"/>
+                  <wp:effectExtent l="0" t="0" r="0" b="0"/>
+                  <wp:docPr id="4" name="Picture 4"/>
+                  <wp:cNvGraphicFramePr>
+                    <a:graphicFrameLocks xmlns:a="http://schemas.openxmlformats.org/drawingml/2006/main" noChangeAspect="1"/>
+                  </wp:cNvGraphicFramePr>
+                  <a:graphic xmlns:a="http://schemas.openxmlformats.org/drawingml/2006/main">
+                    <a:graphicData uri="http://schemas.openxmlformats.org/drawingml/2006/picture">
+                      <pic:pic xmlns:pic="http://schemas.openxmlformats.org/drawingml/2006/picture">
+                        <pic:nvPicPr>
+                          <pic:cNvPr id="0" name="asteroid.png"/>
+                          <pic:cNvPicPr/>
+                        </pic:nvPicPr>
+                        <pic:blipFill>
+                          <a:blip r:embed="rId12">
+                            <a:extLst>
+                              <a:ext uri="{28A0092B-C50C-407E-A947-70E740481C1C}">
+                                <a14:useLocalDpi xmlns:a14="http://schemas.microsoft.com/office/drawing/2010/main" val="0"/>
+                              </a:ext>
+                            </a:extLst>
+                          </a:blip>
+                          <a:stretch>
+                            <a:fillRect/>
+                          </a:stretch>
+                        </pic:blipFill>
+                        <pic:spPr>
+                          <a:xfrm>
+                            <a:off x="0" y="0"/>
+                            <a:ext cx="438095" cy="438095"/>
+                          </a:xfrm>
+                          <a:prstGeom prst="rect">
+                            <a:avLst/>
+                          </a:prstGeom>
+                        </pic:spPr>
+                      </pic:pic>
+                    </a:graphicData>
+                  </a:graphic>
+                </wp:inline>
+              </w:drawing>
+            </w:r>
           </w:p>
         </w:tc>
       </w:tr>
       <w:tr>
         <w:trPr>
           <w:cnfStyle w:val="000000100000" w:firstRow="0" w:lastRow="0" w:firstColumn="0" w:lastColumn="0" w:oddVBand="0" w:evenVBand="0" w:oddHBand="1" w:evenHBand="0" w:firstRowFirstColumn="0" w:firstRowLastColumn="0" w:lastRowFirstColumn="0" w:lastRowLastColumn="0"/>
+          <w:cantSplit/>
         </w:trPr>
         <w:tc>
           <w:tcPr>
             <w:cnfStyle w:val="001000000000" w:firstRow="0" w:lastRow="0" w:firstColumn="1" w:lastColumn="0" w:oddVBand="0" w:evenVBand="0" w:oddHBand="0" w:evenHBand="0" w:firstRowFirstColumn="0" w:firstRowLastColumn="0" w:lastRowFirstColumn="0" w:lastRowLastColumn="0"/>
-            <w:tcW w:w="3192" w:type="dxa"/>
-          </w:tcPr>
-          <w:p>
-            <w:r>
+            <w:tcW w:w="3034" w:type="dxa"/>
+          </w:tcPr>
+          <w:p>
+            <w:r>
+              <w:lastRenderedPageBreak/>
               <w:t>Gas Cloud</w:t>
             </w:r>
           </w:p>
         </w:tc>
         <w:tc>
           <w:tcPr>
-            <w:tcW w:w="3192" w:type="dxa"/>
+            <w:tcW w:w="2966" w:type="dxa"/>
           </w:tcPr>
           <w:p>
             <w:pPr>
@@ -1049,20 +1248,69 @@
         </w:tc>
         <w:tc>
           <w:tcPr>
-            <w:tcW w:w="3192" w:type="dxa"/>
+            <w:tcW w:w="3576" w:type="dxa"/>
           </w:tcPr>
           <w:p>
             <w:pPr>
               <w:cnfStyle w:val="000000100000" w:firstRow="0" w:lastRow="0" w:firstColumn="0" w:lastColumn="0" w:oddVBand="0" w:evenVBand="0" w:oddHBand="1" w:evenHBand="0" w:firstRowFirstColumn="0" w:firstRowLastColumn="0" w:lastRowFirstColumn="0" w:lastRowLastColumn="0"/>
             </w:pPr>
+            <w:r>
+              <w:rPr>
+                <w:noProof/>
+              </w:rPr>
+              <w:drawing>
+                <wp:inline distT="0" distB="0" distL="0" distR="0" wp14:anchorId="6086902A" wp14:editId="2555971E">
+                  <wp:extent cx="476250" cy="476250"/>
+                  <wp:effectExtent l="0" t="0" r="0" b="0"/>
+                  <wp:docPr id="5" name="Picture 5"/>
+                  <wp:cNvGraphicFramePr>
+                    <a:graphicFrameLocks xmlns:a="http://schemas.openxmlformats.org/drawingml/2006/main" noChangeAspect="1"/>
+                  </wp:cNvGraphicFramePr>
+                  <a:graphic xmlns:a="http://schemas.openxmlformats.org/drawingml/2006/main">
+                    <a:graphicData uri="http://schemas.openxmlformats.org/drawingml/2006/picture">
+                      <pic:pic xmlns:pic="http://schemas.openxmlformats.org/drawingml/2006/picture">
+                        <pic:nvPicPr>
+                          <pic:cNvPr id="0" name="Sun2-png-convert.png"/>
+                          <pic:cNvPicPr/>
+                        </pic:nvPicPr>
+                        <pic:blipFill>
+                          <a:blip r:embed="rId13">
+                            <a:extLst>
+                              <a:ext uri="{28A0092B-C50C-407E-A947-70E740481C1C}">
+                                <a14:useLocalDpi xmlns:a14="http://schemas.microsoft.com/office/drawing/2010/main" val="0"/>
+                              </a:ext>
+                            </a:extLst>
+                          </a:blip>
+                          <a:stretch>
+                            <a:fillRect/>
+                          </a:stretch>
+                        </pic:blipFill>
+                        <pic:spPr>
+                          <a:xfrm>
+                            <a:off x="0" y="0"/>
+                            <a:ext cx="477827" cy="477827"/>
+                          </a:xfrm>
+                          <a:prstGeom prst="rect">
+                            <a:avLst/>
+                          </a:prstGeom>
+                        </pic:spPr>
+                      </pic:pic>
+                    </a:graphicData>
+                  </a:graphic>
+                </wp:inline>
+              </w:drawing>
+            </w:r>
           </w:p>
         </w:tc>
       </w:tr>
       <w:tr>
+        <w:trPr>
+          <w:cantSplit/>
+        </w:trPr>
         <w:tc>
           <w:tcPr>
             <w:cnfStyle w:val="001000000000" w:firstRow="0" w:lastRow="0" w:firstColumn="1" w:lastColumn="0" w:oddVBand="0" w:evenVBand="0" w:oddHBand="0" w:evenHBand="0" w:firstRowFirstColumn="0" w:firstRowLastColumn="0" w:lastRowFirstColumn="0" w:lastRowLastColumn="0"/>
-            <w:tcW w:w="3192" w:type="dxa"/>
+            <w:tcW w:w="3034" w:type="dxa"/>
           </w:tcPr>
           <w:p>
             <w:r>
@@ -1072,7 +1320,7 @@
         </w:tc>
         <w:tc>
           <w:tcPr>
-            <w:tcW w:w="3192" w:type="dxa"/>
+            <w:tcW w:w="2966" w:type="dxa"/>
           </w:tcPr>
           <w:p>
             <w:pPr>
@@ -1085,23 +1333,70 @@
         </w:tc>
         <w:tc>
           <w:tcPr>
-            <w:tcW w:w="3192" w:type="dxa"/>
+            <w:tcW w:w="3576" w:type="dxa"/>
           </w:tcPr>
           <w:p>
             <w:pPr>
               <w:cnfStyle w:val="000000000000" w:firstRow="0" w:lastRow="0" w:firstColumn="0" w:lastColumn="0" w:oddVBand="0" w:evenVBand="0" w:oddHBand="0" w:evenHBand="0" w:firstRowFirstColumn="0" w:firstRowLastColumn="0" w:lastRowFirstColumn="0" w:lastRowLastColumn="0"/>
             </w:pPr>
+            <w:r>
+              <w:rPr>
+                <w:noProof/>
+              </w:rPr>
+              <w:drawing>
+                <wp:inline distT="0" distB="0" distL="0" distR="0" wp14:anchorId="5F93170A" wp14:editId="28E7BCDE">
+                  <wp:extent cx="466725" cy="466725"/>
+                  <wp:effectExtent l="0" t="0" r="9525" b="9525"/>
+                  <wp:docPr id="6" name="Picture 6"/>
+                  <wp:cNvGraphicFramePr>
+                    <a:graphicFrameLocks xmlns:a="http://schemas.openxmlformats.org/drawingml/2006/main" noChangeAspect="1"/>
+                  </wp:cNvGraphicFramePr>
+                  <a:graphic xmlns:a="http://schemas.openxmlformats.org/drawingml/2006/main">
+                    <a:graphicData uri="http://schemas.openxmlformats.org/drawingml/2006/picture">
+                      <pic:pic xmlns:pic="http://schemas.openxmlformats.org/drawingml/2006/picture">
+                        <pic:nvPicPr>
+                          <pic:cNvPr id="0" name="flaming-gas-cloud.png"/>
+                          <pic:cNvPicPr/>
+                        </pic:nvPicPr>
+                        <pic:blipFill>
+                          <a:blip r:embed="rId14">
+                            <a:extLst>
+                              <a:ext uri="{28A0092B-C50C-407E-A947-70E740481C1C}">
+                                <a14:useLocalDpi xmlns:a14="http://schemas.microsoft.com/office/drawing/2010/main" val="0"/>
+                              </a:ext>
+                            </a:extLst>
+                          </a:blip>
+                          <a:stretch>
+                            <a:fillRect/>
+                          </a:stretch>
+                        </pic:blipFill>
+                        <pic:spPr>
+                          <a:xfrm>
+                            <a:off x="0" y="0"/>
+                            <a:ext cx="466725" cy="466725"/>
+                          </a:xfrm>
+                          <a:prstGeom prst="rect">
+                            <a:avLst/>
+                          </a:prstGeom>
+                        </pic:spPr>
+                      </pic:pic>
+                    </a:graphicData>
+                  </a:graphic>
+                </wp:inline>
+              </w:drawing>
+            </w:r>
           </w:p>
         </w:tc>
       </w:tr>
       <w:tr>
         <w:trPr>
           <w:cnfStyle w:val="000000100000" w:firstRow="0" w:lastRow="0" w:firstColumn="0" w:lastColumn="0" w:oddVBand="0" w:evenVBand="0" w:oddHBand="1" w:evenHBand="0" w:firstRowFirstColumn="0" w:firstRowLastColumn="0" w:lastRowFirstColumn="0" w:lastRowLastColumn="0"/>
+          <w:cantSplit/>
         </w:trPr>
         <w:tc>
           <w:tcPr>
             <w:cnfStyle w:val="001000000000" w:firstRow="0" w:lastRow="0" w:firstColumn="1" w:lastColumn="0" w:oddVBand="0" w:evenVBand="0" w:oddHBand="0" w:evenHBand="0" w:firstRowFirstColumn="0" w:firstRowLastColumn="0" w:lastRowFirstColumn="0" w:lastRowLastColumn="0"/>
-            <w:tcW w:w="3192" w:type="dxa"/>
+            <w:tcW w:w="3034" w:type="dxa"/>
           </w:tcPr>
           <w:p>
             <w:r>
@@ -1111,7 +1406,7 @@
         </w:tc>
         <w:tc>
           <w:tcPr>
-            <w:tcW w:w="3192" w:type="dxa"/>
+            <w:tcW w:w="2966" w:type="dxa"/>
           </w:tcPr>
           <w:p>
             <w:pPr>
@@ -1124,20 +1419,69 @@
         </w:tc>
         <w:tc>
           <w:tcPr>
-            <w:tcW w:w="3192" w:type="dxa"/>
+            <w:tcW w:w="3576" w:type="dxa"/>
           </w:tcPr>
           <w:p>
             <w:pPr>
               <w:cnfStyle w:val="000000100000" w:firstRow="0" w:lastRow="0" w:firstColumn="0" w:lastColumn="0" w:oddVBand="0" w:evenVBand="0" w:oddHBand="1" w:evenHBand="0" w:firstRowFirstColumn="0" w:firstRowLastColumn="0" w:lastRowFirstColumn="0" w:lastRowLastColumn="0"/>
             </w:pPr>
+            <w:r>
+              <w:rPr>
+                <w:noProof/>
+              </w:rPr>
+              <w:drawing>
+                <wp:inline distT="0" distB="0" distL="0" distR="0" wp14:anchorId="5D454925" wp14:editId="4613E8A2">
+                  <wp:extent cx="533400" cy="533400"/>
+                  <wp:effectExtent l="0" t="0" r="0" b="0"/>
+                  <wp:docPr id="7" name="Picture 7"/>
+                  <wp:cNvGraphicFramePr>
+                    <a:graphicFrameLocks xmlns:a="http://schemas.openxmlformats.org/drawingml/2006/main" noChangeAspect="1"/>
+                  </wp:cNvGraphicFramePr>
+                  <a:graphic xmlns:a="http://schemas.openxmlformats.org/drawingml/2006/main">
+                    <a:graphicData uri="http://schemas.openxmlformats.org/drawingml/2006/picture">
+                      <pic:pic xmlns:pic="http://schemas.openxmlformats.org/drawingml/2006/picture">
+                        <pic:nvPicPr>
+                          <pic:cNvPr id="0" name="explosion.png"/>
+                          <pic:cNvPicPr/>
+                        </pic:nvPicPr>
+                        <pic:blipFill>
+                          <a:blip r:embed="rId15">
+                            <a:extLst>
+                              <a:ext uri="{28A0092B-C50C-407E-A947-70E740481C1C}">
+                                <a14:useLocalDpi xmlns:a14="http://schemas.microsoft.com/office/drawing/2010/main" val="0"/>
+                              </a:ext>
+                            </a:extLst>
+                          </a:blip>
+                          <a:stretch>
+                            <a:fillRect/>
+                          </a:stretch>
+                        </pic:blipFill>
+                        <pic:spPr>
+                          <a:xfrm>
+                            <a:off x="0" y="0"/>
+                            <a:ext cx="533400" cy="533400"/>
+                          </a:xfrm>
+                          <a:prstGeom prst="rect">
+                            <a:avLst/>
+                          </a:prstGeom>
+                        </pic:spPr>
+                      </pic:pic>
+                    </a:graphicData>
+                  </a:graphic>
+                </wp:inline>
+              </w:drawing>
+            </w:r>
           </w:p>
         </w:tc>
       </w:tr>
       <w:tr>
+        <w:trPr>
+          <w:cantSplit/>
+        </w:trPr>
         <w:tc>
           <w:tcPr>
             <w:cnfStyle w:val="001000000000" w:firstRow="0" w:lastRow="0" w:firstColumn="1" w:lastColumn="0" w:oddVBand="0" w:evenVBand="0" w:oddHBand="0" w:evenHBand="0" w:firstRowFirstColumn="0" w:firstRowLastColumn="0" w:lastRowFirstColumn="0" w:lastRowLastColumn="0"/>
-            <w:tcW w:w="3192" w:type="dxa"/>
+            <w:tcW w:w="3034" w:type="dxa"/>
           </w:tcPr>
           <w:p>
             <w:r>
@@ -1147,7 +1491,7 @@
         </w:tc>
         <w:tc>
           <w:tcPr>
-            <w:tcW w:w="3192" w:type="dxa"/>
+            <w:tcW w:w="2966" w:type="dxa"/>
           </w:tcPr>
           <w:p>
             <w:pPr>
@@ -1160,23 +1504,70 @@
         </w:tc>
         <w:tc>
           <w:tcPr>
-            <w:tcW w:w="3192" w:type="dxa"/>
+            <w:tcW w:w="3576" w:type="dxa"/>
           </w:tcPr>
           <w:p>
             <w:pPr>
               <w:cnfStyle w:val="000000000000" w:firstRow="0" w:lastRow="0" w:firstColumn="0" w:lastColumn="0" w:oddVBand="0" w:evenVBand="0" w:oddHBand="0" w:evenHBand="0" w:firstRowFirstColumn="0" w:firstRowLastColumn="0" w:lastRowFirstColumn="0" w:lastRowLastColumn="0"/>
             </w:pPr>
+            <w:r>
+              <w:rPr>
+                <w:noProof/>
+              </w:rPr>
+              <w:drawing>
+                <wp:inline distT="0" distB="0" distL="0" distR="0" wp14:anchorId="04D060AD" wp14:editId="49198DCF">
+                  <wp:extent cx="466725" cy="466725"/>
+                  <wp:effectExtent l="0" t="0" r="9525" b="9525"/>
+                  <wp:docPr id="8" name="Picture 8"/>
+                  <wp:cNvGraphicFramePr>
+                    <a:graphicFrameLocks xmlns:a="http://schemas.openxmlformats.org/drawingml/2006/main" noChangeAspect="1"/>
+                  </wp:cNvGraphicFramePr>
+                  <a:graphic xmlns:a="http://schemas.openxmlformats.org/drawingml/2006/main">
+                    <a:graphicData uri="http://schemas.openxmlformats.org/drawingml/2006/picture">
+                      <pic:pic xmlns:pic="http://schemas.openxmlformats.org/drawingml/2006/picture">
+                        <pic:nvPicPr>
+                          <pic:cNvPr id="0" name="explosion.png"/>
+                          <pic:cNvPicPr/>
+                        </pic:nvPicPr>
+                        <pic:blipFill>
+                          <a:blip r:embed="rId15">
+                            <a:extLst>
+                              <a:ext uri="{28A0092B-C50C-407E-A947-70E740481C1C}">
+                                <a14:useLocalDpi xmlns:a14="http://schemas.microsoft.com/office/drawing/2010/main" val="0"/>
+                              </a:ext>
+                            </a:extLst>
+                          </a:blip>
+                          <a:stretch>
+                            <a:fillRect/>
+                          </a:stretch>
+                        </pic:blipFill>
+                        <pic:spPr>
+                          <a:xfrm>
+                            <a:off x="0" y="0"/>
+                            <a:ext cx="466725" cy="466725"/>
+                          </a:xfrm>
+                          <a:prstGeom prst="rect">
+                            <a:avLst/>
+                          </a:prstGeom>
+                        </pic:spPr>
+                      </pic:pic>
+                    </a:graphicData>
+                  </a:graphic>
+                </wp:inline>
+              </w:drawing>
+            </w:r>
           </w:p>
         </w:tc>
       </w:tr>
       <w:tr>
         <w:trPr>
           <w:cnfStyle w:val="000000100000" w:firstRow="0" w:lastRow="0" w:firstColumn="0" w:lastColumn="0" w:oddVBand="0" w:evenVBand="0" w:oddHBand="1" w:evenHBand="0" w:firstRowFirstColumn="0" w:firstRowLastColumn="0" w:lastRowFirstColumn="0" w:lastRowLastColumn="0"/>
+          <w:cantSplit/>
         </w:trPr>
         <w:tc>
           <w:tcPr>
             <w:cnfStyle w:val="001000000000" w:firstRow="0" w:lastRow="0" w:firstColumn="1" w:lastColumn="0" w:oddVBand="0" w:evenVBand="0" w:oddHBand="0" w:evenHBand="0" w:firstRowFirstColumn="0" w:firstRowLastColumn="0" w:lastRowFirstColumn="0" w:lastRowLastColumn="0"/>
-            <w:tcW w:w="3192" w:type="dxa"/>
+            <w:tcW w:w="3034" w:type="dxa"/>
           </w:tcPr>
           <w:p>
             <w:r>
@@ -1186,7 +1577,7 @@
         </w:tc>
         <w:tc>
           <w:tcPr>
-            <w:tcW w:w="3192" w:type="dxa"/>
+            <w:tcW w:w="2966" w:type="dxa"/>
           </w:tcPr>
           <w:p>
             <w:pPr>
@@ -1199,20 +1590,69 @@
         </w:tc>
         <w:tc>
           <w:tcPr>
-            <w:tcW w:w="3192" w:type="dxa"/>
+            <w:tcW w:w="3576" w:type="dxa"/>
           </w:tcPr>
           <w:p>
             <w:pPr>
               <w:cnfStyle w:val="000000100000" w:firstRow="0" w:lastRow="0" w:firstColumn="0" w:lastColumn="0" w:oddVBand="0" w:evenVBand="0" w:oddHBand="1" w:evenHBand="0" w:firstRowFirstColumn="0" w:firstRowLastColumn="0" w:lastRowFirstColumn="0" w:lastRowLastColumn="0"/>
             </w:pPr>
+            <w:r>
+              <w:rPr>
+                <w:noProof/>
+              </w:rPr>
+              <w:drawing>
+                <wp:inline distT="0" distB="0" distL="0" distR="0" wp14:anchorId="74622A8B" wp14:editId="7507095C">
+                  <wp:extent cx="228571" cy="76190"/>
+                  <wp:effectExtent l="0" t="0" r="635" b="635"/>
+                  <wp:docPr id="9" name="Picture 9"/>
+                  <wp:cNvGraphicFramePr>
+                    <a:graphicFrameLocks xmlns:a="http://schemas.openxmlformats.org/drawingml/2006/main" noChangeAspect="1"/>
+                  </wp:cNvGraphicFramePr>
+                  <a:graphic xmlns:a="http://schemas.openxmlformats.org/drawingml/2006/main">
+                    <a:graphicData uri="http://schemas.openxmlformats.org/drawingml/2006/picture">
+                      <pic:pic xmlns:pic="http://schemas.openxmlformats.org/drawingml/2006/picture">
+                        <pic:nvPicPr>
+                          <pic:cNvPr id="0" name="shot.png"/>
+                          <pic:cNvPicPr/>
+                        </pic:nvPicPr>
+                        <pic:blipFill>
+                          <a:blip r:embed="rId16">
+                            <a:extLst>
+                              <a:ext uri="{28A0092B-C50C-407E-A947-70E740481C1C}">
+                                <a14:useLocalDpi xmlns:a14="http://schemas.microsoft.com/office/drawing/2010/main" val="0"/>
+                              </a:ext>
+                            </a:extLst>
+                          </a:blip>
+                          <a:stretch>
+                            <a:fillRect/>
+                          </a:stretch>
+                        </pic:blipFill>
+                        <pic:spPr>
+                          <a:xfrm>
+                            <a:off x="0" y="0"/>
+                            <a:ext cx="228571" cy="76190"/>
+                          </a:xfrm>
+                          <a:prstGeom prst="rect">
+                            <a:avLst/>
+                          </a:prstGeom>
+                        </pic:spPr>
+                      </pic:pic>
+                    </a:graphicData>
+                  </a:graphic>
+                </wp:inline>
+              </w:drawing>
+            </w:r>
           </w:p>
         </w:tc>
       </w:tr>
       <w:tr>
+        <w:trPr>
+          <w:cantSplit/>
+        </w:trPr>
         <w:tc>
           <w:tcPr>
             <w:cnfStyle w:val="001000000000" w:firstRow="0" w:lastRow="0" w:firstColumn="1" w:lastColumn="0" w:oddVBand="0" w:evenVBand="0" w:oddHBand="0" w:evenHBand="0" w:firstRowFirstColumn="0" w:firstRowLastColumn="0" w:lastRowFirstColumn="0" w:lastRowLastColumn="0"/>
-            <w:tcW w:w="3192" w:type="dxa"/>
+            <w:tcW w:w="3034" w:type="dxa"/>
           </w:tcPr>
           <w:p>
             <w:r>
@@ -1222,7 +1662,7 @@
         </w:tc>
         <w:tc>
           <w:tcPr>
-            <w:tcW w:w="3192" w:type="dxa"/>
+            <w:tcW w:w="2966" w:type="dxa"/>
           </w:tcPr>
           <w:p>
             <w:pPr>
@@ -1235,23 +1675,51 @@
         </w:tc>
         <w:tc>
           <w:tcPr>
-            <w:tcW w:w="3192" w:type="dxa"/>
+            <w:tcW w:w="3576" w:type="dxa"/>
           </w:tcPr>
           <w:p>
             <w:pPr>
               <w:cnfStyle w:val="000000000000" w:firstRow="0" w:lastRow="0" w:firstColumn="0" w:lastColumn="0" w:oddVBand="0" w:evenVBand="0" w:oddHBand="0" w:evenHBand="0" w:firstRowFirstColumn="0" w:firstRowLastColumn="0" w:lastRowFirstColumn="0" w:lastRowLastColumn="0"/>
             </w:pPr>
+            <w:r>
+              <w:object w:dxaOrig="1020" w:dyaOrig="810">
+                <v:shapetype id="_x0000_t75" coordsize="21600,21600" o:spt="75" o:preferrelative="t" path="m@4@5l@4@11@9@11@9@5xe" filled="f" stroked="f">
+                  <v:stroke joinstyle="miter"/>
+                  <v:formulas>
+                    <v:f eqn="if lineDrawn pixelLineWidth 0"/>
+                    <v:f eqn="sum @0 1 0"/>
+                    <v:f eqn="sum 0 0 @1"/>
+                    <v:f eqn="prod @2 1 2"/>
+                    <v:f eqn="prod @3 21600 pixelWidth"/>
+                    <v:f eqn="prod @3 21600 pixelHeight"/>
+                    <v:f eqn="sum @0 0 1"/>
+                    <v:f eqn="prod @6 1 2"/>
+                    <v:f eqn="prod @7 21600 pixelWidth"/>
+                    <v:f eqn="sum @8 21600 0"/>
+                    <v:f eqn="prod @7 21600 pixelHeight"/>
+                    <v:f eqn="sum @10 21600 0"/>
+                  </v:formulas>
+                  <v:path o:extrusionok="f" gradientshapeok="t" o:connecttype="rect"/>
+                  <o:lock v:ext="edit" aspectratio="t"/>
+                </v:shapetype>
+                <v:shape id="_x0000_i1025" type="#_x0000_t75" style="width:51pt;height:40.5pt" o:ole="">
+                  <v:imagedata r:id="rId17" o:title=""/>
+                </v:shape>
+                <o:OLEObject Type="Embed" ProgID="Package" ShapeID="_x0000_i1025" DrawAspect="Content" ObjectID="_1425628884" r:id="rId18"/>
+              </w:object>
+            </w:r>
           </w:p>
         </w:tc>
       </w:tr>
       <w:tr>
         <w:trPr>
           <w:cnfStyle w:val="000000100000" w:firstRow="0" w:lastRow="0" w:firstColumn="0" w:lastColumn="0" w:oddVBand="0" w:evenVBand="0" w:oddHBand="1" w:evenHBand="0" w:firstRowFirstColumn="0" w:firstRowLastColumn="0" w:lastRowFirstColumn="0" w:lastRowLastColumn="0"/>
+          <w:cantSplit/>
         </w:trPr>
         <w:tc>
           <w:tcPr>
             <w:cnfStyle w:val="001000000000" w:firstRow="0" w:lastRow="0" w:firstColumn="1" w:lastColumn="0" w:oddVBand="0" w:evenVBand="0" w:oddHBand="0" w:evenHBand="0" w:firstRowFirstColumn="0" w:firstRowLastColumn="0" w:lastRowFirstColumn="0" w:lastRowLastColumn="0"/>
-            <w:tcW w:w="3192" w:type="dxa"/>
+            <w:tcW w:w="3034" w:type="dxa"/>
           </w:tcPr>
           <w:p>
             <w:r>
@@ -1261,7 +1729,7 @@
         </w:tc>
         <w:tc>
           <w:tcPr>
-            <w:tcW w:w="3192" w:type="dxa"/>
+            <w:tcW w:w="2966" w:type="dxa"/>
           </w:tcPr>
           <w:p>
             <w:pPr>
@@ -1274,31 +1742,41 @@
         </w:tc>
         <w:tc>
           <w:tcPr>
-            <w:tcW w:w="3192" w:type="dxa"/>
+            <w:tcW w:w="3576" w:type="dxa"/>
           </w:tcPr>
           <w:p>
             <w:pPr>
               <w:cnfStyle w:val="000000100000" w:firstRow="0" w:lastRow="0" w:firstColumn="0" w:lastColumn="0" w:oddVBand="0" w:evenVBand="0" w:oddHBand="1" w:evenHBand="0" w:firstRowFirstColumn="0" w:firstRowLastColumn="0" w:lastRowFirstColumn="0" w:lastRowLastColumn="0"/>
             </w:pPr>
+            <w:r>
+              <w:object w:dxaOrig="1891" w:dyaOrig="811">
+                <v:shape id="_x0000_i1026" type="#_x0000_t75" style="width:94.5pt;height:40.5pt" o:ole="">
+                  <v:imagedata r:id="rId19" o:title=""/>
+                </v:shape>
+                <o:OLEObject Type="Embed" ProgID="Package" ShapeID="_x0000_i1026" DrawAspect="Content" ObjectID="_1425628885" r:id="rId20"/>
+              </w:object>
+            </w:r>
           </w:p>
         </w:tc>
       </w:tr>
       <w:tr>
+        <w:trPr>
+          <w:cantSplit/>
+        </w:trPr>
         <w:tc>
           <w:tcPr>
             <w:cnfStyle w:val="001000000000" w:firstRow="0" w:lastRow="0" w:firstColumn="1" w:lastColumn="0" w:oddVBand="0" w:evenVBand="0" w:oddHBand="0" w:evenHBand="0" w:firstRowFirstColumn="0" w:firstRowLastColumn="0" w:lastRowFirstColumn="0" w:lastRowLastColumn="0"/>
-            <w:tcW w:w="3192" w:type="dxa"/>
-          </w:tcPr>
-          <w:p>
-            <w:r>
-              <w:lastRenderedPageBreak/>
+            <w:tcW w:w="3034" w:type="dxa"/>
+          </w:tcPr>
+          <w:p>
+            <w:r>
               <w:t>Player main thrust sound</w:t>
             </w:r>
           </w:p>
         </w:tc>
         <w:tc>
           <w:tcPr>
-            <w:tcW w:w="3192" w:type="dxa"/>
+            <w:tcW w:w="2966" w:type="dxa"/>
           </w:tcPr>
           <w:p>
             <w:pPr>
@@ -1311,23 +1789,32 @@
         </w:tc>
         <w:tc>
           <w:tcPr>
-            <w:tcW w:w="3192" w:type="dxa"/>
+            <w:tcW w:w="3576" w:type="dxa"/>
           </w:tcPr>
           <w:p>
             <w:pPr>
               <w:cnfStyle w:val="000000000000" w:firstRow="0" w:lastRow="0" w:firstColumn="0" w:lastColumn="0" w:oddVBand="0" w:evenVBand="0" w:oddHBand="0" w:evenHBand="0" w:firstRowFirstColumn="0" w:firstRowLastColumn="0" w:lastRowFirstColumn="0" w:lastRowLastColumn="0"/>
             </w:pPr>
+            <w:r>
+              <w:object w:dxaOrig="2175" w:dyaOrig="811">
+                <v:shape id="_x0000_i1027" type="#_x0000_t75" style="width:108.75pt;height:40.5pt" o:ole="">
+                  <v:imagedata r:id="rId21" o:title=""/>
+                </v:shape>
+                <o:OLEObject Type="Embed" ProgID="Package" ShapeID="_x0000_i1027" DrawAspect="Content" ObjectID="_1425628886" r:id="rId22"/>
+              </w:object>
+            </w:r>
           </w:p>
         </w:tc>
       </w:tr>
       <w:tr>
         <w:trPr>
           <w:cnfStyle w:val="000000100000" w:firstRow="0" w:lastRow="0" w:firstColumn="0" w:lastColumn="0" w:oddVBand="0" w:evenVBand="0" w:oddHBand="1" w:evenHBand="0" w:firstRowFirstColumn="0" w:firstRowLastColumn="0" w:lastRowFirstColumn="0" w:lastRowLastColumn="0"/>
+          <w:cantSplit/>
         </w:trPr>
         <w:tc>
           <w:tcPr>
             <w:cnfStyle w:val="001000000000" w:firstRow="0" w:lastRow="0" w:firstColumn="1" w:lastColumn="0" w:oddVBand="0" w:evenVBand="0" w:oddHBand="0" w:evenHBand="0" w:firstRowFirstColumn="0" w:firstRowLastColumn="0" w:lastRowFirstColumn="0" w:lastRowLastColumn="0"/>
-            <w:tcW w:w="3192" w:type="dxa"/>
+            <w:tcW w:w="3034" w:type="dxa"/>
           </w:tcPr>
           <w:p>
             <w:r>
@@ -1337,7 +1824,7 @@
         </w:tc>
         <w:tc>
           <w:tcPr>
-            <w:tcW w:w="3192" w:type="dxa"/>
+            <w:tcW w:w="2966" w:type="dxa"/>
           </w:tcPr>
           <w:p>
             <w:pPr>
@@ -1350,20 +1837,31 @@
         </w:tc>
         <w:tc>
           <w:tcPr>
-            <w:tcW w:w="3192" w:type="dxa"/>
+            <w:tcW w:w="3576" w:type="dxa"/>
           </w:tcPr>
           <w:p>
             <w:pPr>
               <w:cnfStyle w:val="000000100000" w:firstRow="0" w:lastRow="0" w:firstColumn="0" w:lastColumn="0" w:oddVBand="0" w:evenVBand="0" w:oddHBand="1" w:evenHBand="0" w:firstRowFirstColumn="0" w:firstRowLastColumn="0" w:lastRowFirstColumn="0" w:lastRowLastColumn="0"/>
             </w:pPr>
+            <w:r>
+              <w:object w:dxaOrig="2175" w:dyaOrig="811">
+                <v:shape id="_x0000_i1028" type="#_x0000_t75" style="width:108.75pt;height:40.5pt" o:ole="">
+                  <v:imagedata r:id="rId21" o:title=""/>
+                </v:shape>
+                <o:OLEObject Type="Embed" ProgID="Package" ShapeID="_x0000_i1028" DrawAspect="Content" ObjectID="_1425628887" r:id="rId23"/>
+              </w:object>
+            </w:r>
           </w:p>
         </w:tc>
       </w:tr>
       <w:tr>
+        <w:trPr>
+          <w:cantSplit/>
+        </w:trPr>
         <w:tc>
           <w:tcPr>
             <w:cnfStyle w:val="001000000000" w:firstRow="0" w:lastRow="0" w:firstColumn="1" w:lastColumn="0" w:oddVBand="0" w:evenVBand="0" w:oddHBand="0" w:evenHBand="0" w:firstRowFirstColumn="0" w:firstRowLastColumn="0" w:lastRowFirstColumn="0" w:lastRowLastColumn="0"/>
-            <w:tcW w:w="3192" w:type="dxa"/>
+            <w:tcW w:w="3034" w:type="dxa"/>
           </w:tcPr>
           <w:p>
             <w:r>
@@ -1373,7 +1871,7 @@
         </w:tc>
         <w:tc>
           <w:tcPr>
-            <w:tcW w:w="3192" w:type="dxa"/>
+            <w:tcW w:w="2966" w:type="dxa"/>
           </w:tcPr>
           <w:p>
             <w:pPr>
@@ -1386,23 +1884,32 @@
         </w:tc>
         <w:tc>
           <w:tcPr>
-            <w:tcW w:w="3192" w:type="dxa"/>
+            <w:tcW w:w="3576" w:type="dxa"/>
           </w:tcPr>
           <w:p>
             <w:pPr>
               <w:cnfStyle w:val="000000000000" w:firstRow="0" w:lastRow="0" w:firstColumn="0" w:lastColumn="0" w:oddVBand="0" w:evenVBand="0" w:oddHBand="0" w:evenHBand="0" w:firstRowFirstColumn="0" w:firstRowLastColumn="0" w:lastRowFirstColumn="0" w:lastRowLastColumn="0"/>
             </w:pPr>
+            <w:r>
+              <w:object w:dxaOrig="1515" w:dyaOrig="811">
+                <v:shape id="_x0000_i1029" type="#_x0000_t75" style="width:75.75pt;height:40.5pt" o:ole="">
+                  <v:imagedata r:id="rId24" o:title=""/>
+                </v:shape>
+                <o:OLEObject Type="Embed" ProgID="Package" ShapeID="_x0000_i1029" DrawAspect="Content" ObjectID="_1425628888" r:id="rId25"/>
+              </w:object>
+            </w:r>
           </w:p>
         </w:tc>
       </w:tr>
       <w:tr>
         <w:trPr>
           <w:cnfStyle w:val="000000100000" w:firstRow="0" w:lastRow="0" w:firstColumn="0" w:lastColumn="0" w:oddVBand="0" w:evenVBand="0" w:oddHBand="1" w:evenHBand="0" w:firstRowFirstColumn="0" w:firstRowLastColumn="0" w:lastRowFirstColumn="0" w:lastRowLastColumn="0"/>
+          <w:cantSplit/>
         </w:trPr>
         <w:tc>
           <w:tcPr>
             <w:cnfStyle w:val="001000000000" w:firstRow="0" w:lastRow="0" w:firstColumn="1" w:lastColumn="0" w:oddVBand="0" w:evenVBand="0" w:oddHBand="0" w:evenHBand="0" w:firstRowFirstColumn="0" w:firstRowLastColumn="0" w:lastRowFirstColumn="0" w:lastRowLastColumn="0"/>
-            <w:tcW w:w="3192" w:type="dxa"/>
+            <w:tcW w:w="3034" w:type="dxa"/>
           </w:tcPr>
           <w:p>
             <w:r>
@@ -1412,7 +1919,7 @@
         </w:tc>
         <w:tc>
           <w:tcPr>
-            <w:tcW w:w="3192" w:type="dxa"/>
+            <w:tcW w:w="2966" w:type="dxa"/>
           </w:tcPr>
           <w:p>
             <w:pPr>
@@ -1425,162 +1932,252 @@
         </w:tc>
         <w:tc>
           <w:tcPr>
-            <w:tcW w:w="3192" w:type="dxa"/>
+            <w:tcW w:w="3576" w:type="dxa"/>
           </w:tcPr>
           <w:p>
             <w:pPr>
               <w:cnfStyle w:val="000000100000" w:firstRow="0" w:lastRow="0" w:firstColumn="0" w:lastColumn="0" w:oddVBand="0" w:evenVBand="0" w:oddHBand="1" w:evenHBand="0" w:firstRowFirstColumn="0" w:firstRowLastColumn="0" w:lastRowFirstColumn="0" w:lastRowLastColumn="0"/>
             </w:pPr>
+            <w:r>
+              <w:object w:dxaOrig="1680" w:dyaOrig="811">
+                <v:shape id="_x0000_i1030" type="#_x0000_t75" style="width:84pt;height:40.5pt" o:ole="">
+                  <v:imagedata r:id="rId26" o:title=""/>
+                </v:shape>
+                <o:OLEObject Type="Embed" ProgID="Package" ShapeID="_x0000_i1030" DrawAspect="Content" ObjectID="_1425628889" r:id="rId27"/>
+              </w:object>
+            </w:r>
           </w:p>
         </w:tc>
       </w:tr>
       <w:tr>
+        <w:trPr>
+          <w:cantSplit/>
+        </w:trPr>
         <w:tc>
           <w:tcPr>
             <w:cnfStyle w:val="001000000000" w:firstRow="0" w:lastRow="0" w:firstColumn="1" w:lastColumn="0" w:oddVBand="0" w:evenVBand="0" w:oddHBand="0" w:evenHBand="0" w:firstRowFirstColumn="0" w:firstRowLastColumn="0" w:lastRowFirstColumn="0" w:lastRowLastColumn="0"/>
-            <w:tcW w:w="3192" w:type="dxa"/>
-          </w:tcPr>
-          <w:p>
-            <w:r>
-              <w:t>Gas cloud ignite</w:t>
-            </w:r>
-          </w:p>
-        </w:tc>
-        <w:tc>
-          <w:tcPr>
-            <w:tcW w:w="3192" w:type="dxa"/>
+            <w:tcW w:w="3034" w:type="dxa"/>
+          </w:tcPr>
+          <w:p>
+            <w:r>
+              <w:t>Gas cloud burn</w:t>
+            </w:r>
+          </w:p>
+        </w:tc>
+        <w:tc>
+          <w:tcPr>
+            <w:tcW w:w="2966" w:type="dxa"/>
           </w:tcPr>
           <w:p>
             <w:pPr>
               <w:cnfStyle w:val="000000000000" w:firstRow="0" w:lastRow="0" w:firstColumn="0" w:lastColumn="0" w:oddVBand="0" w:evenVBand="0" w:oddHBand="0" w:evenHBand="0" w:firstRowFirstColumn="0" w:firstRowLastColumn="0" w:lastRowFirstColumn="0" w:lastRowLastColumn="0"/>
             </w:pPr>
             <w:r>
-              <w:t>Single play sound</w:t>
-            </w:r>
-          </w:p>
-        </w:tc>
-        <w:tc>
-          <w:tcPr>
-            <w:tcW w:w="3192" w:type="dxa"/>
+              <w:t>Continuous sound</w:t>
+            </w:r>
+          </w:p>
+        </w:tc>
+        <w:tc>
+          <w:tcPr>
+            <w:tcW w:w="3576" w:type="dxa"/>
           </w:tcPr>
           <w:p>
             <w:pPr>
               <w:cnfStyle w:val="000000000000" w:firstRow="0" w:lastRow="0" w:firstColumn="0" w:lastColumn="0" w:oddVBand="0" w:evenVBand="0" w:oddHBand="0" w:evenHBand="0" w:firstRowFirstColumn="0" w:firstRowLastColumn="0" w:lastRowFirstColumn="0" w:lastRowLastColumn="0"/>
             </w:pPr>
+            <w:r>
+              <w:object w:dxaOrig="1306" w:dyaOrig="811">
+                <v:shape id="_x0000_i1031" type="#_x0000_t75" style="width:65.25pt;height:40.5pt" o:ole="">
+                  <v:imagedata r:id="rId28" o:title=""/>
+                </v:shape>
+                <o:OLEObject Type="Embed" ProgID="Package" ShapeID="_x0000_i1031" DrawAspect="Content" ObjectID="_1425628890" r:id="rId29"/>
+              </w:object>
+            </w:r>
           </w:p>
         </w:tc>
       </w:tr>
       <w:tr>
         <w:trPr>
           <w:cnfStyle w:val="000000100000" w:firstRow="0" w:lastRow="0" w:firstColumn="0" w:lastColumn="0" w:oddVBand="0" w:evenVBand="0" w:oddHBand="1" w:evenHBand="0" w:firstRowFirstColumn="0" w:firstRowLastColumn="0" w:lastRowFirstColumn="0" w:lastRowLastColumn="0"/>
+          <w:cantSplit/>
         </w:trPr>
         <w:tc>
           <w:tcPr>
             <w:cnfStyle w:val="001000000000" w:firstRow="0" w:lastRow="0" w:firstColumn="1" w:lastColumn="0" w:oddVBand="0" w:evenVBand="0" w:oddHBand="0" w:evenHBand="0" w:firstRowFirstColumn="0" w:firstRowLastColumn="0" w:lastRowFirstColumn="0" w:lastRowLastColumn="0"/>
-            <w:tcW w:w="3192" w:type="dxa"/>
-          </w:tcPr>
-          <w:p>
-            <w:r>
-              <w:t>Gas cloud burn</w:t>
-            </w:r>
-          </w:p>
-        </w:tc>
-        <w:tc>
-          <w:tcPr>
-            <w:tcW w:w="3192" w:type="dxa"/>
+            <w:tcW w:w="3034" w:type="dxa"/>
+          </w:tcPr>
+          <w:p>
+            <w:r>
+              <w:t>Intro page text</w:t>
+            </w:r>
+          </w:p>
+        </w:tc>
+        <w:tc>
+          <w:tcPr>
+            <w:tcW w:w="2966" w:type="dxa"/>
           </w:tcPr>
           <w:p>
             <w:pPr>
               <w:cnfStyle w:val="000000100000" w:firstRow="0" w:lastRow="0" w:firstColumn="0" w:lastColumn="0" w:oddVBand="0" w:evenVBand="0" w:oddHBand="1" w:evenHBand="0" w:firstRowFirstColumn="0" w:firstRowLastColumn="0" w:lastRowFirstColumn="0" w:lastRowLastColumn="0"/>
             </w:pPr>
             <w:r>
-              <w:t>Continuous sound</w:t>
-            </w:r>
-          </w:p>
-        </w:tc>
-        <w:tc>
-          <w:tcPr>
-            <w:tcW w:w="3192" w:type="dxa"/>
+              <w:t>text</w:t>
+            </w:r>
+          </w:p>
+        </w:tc>
+        <w:tc>
+          <w:tcPr>
+            <w:tcW w:w="3576" w:type="dxa"/>
           </w:tcPr>
           <w:p>
             <w:pPr>
               <w:cnfStyle w:val="000000100000" w:firstRow="0" w:lastRow="0" w:firstColumn="0" w:lastColumn="0" w:oddVBand="0" w:evenVBand="0" w:oddHBand="1" w:evenHBand="0" w:firstRowFirstColumn="0" w:firstRowLastColumn="0" w:lastRowFirstColumn="0" w:lastRowLastColumn="0"/>
             </w:pPr>
+            <w:r>
+              <w:t xml:space="preserve">Break apart the asteroids with your mining laser to release the valuable </w:t>
+            </w:r>
+            <w:proofErr w:type="spellStart"/>
+            <w:r>
+              <w:t>unobtanium</w:t>
+            </w:r>
+            <w:proofErr w:type="spellEnd"/>
+            <w:r>
+              <w:t xml:space="preserve"> gas.  Collect the gas by stopping your ship in the cloud.  Be careful, your laser and your main thruster will ignite the gas clouds. </w:t>
+            </w:r>
           </w:p>
         </w:tc>
       </w:tr>
       <w:tr>
+        <w:trPr>
+          <w:cantSplit/>
+        </w:trPr>
         <w:tc>
           <w:tcPr>
             <w:cnfStyle w:val="001000000000" w:firstRow="0" w:lastRow="0" w:firstColumn="1" w:lastColumn="0" w:oddVBand="0" w:evenVBand="0" w:oddHBand="0" w:evenHBand="0" w:firstRowFirstColumn="0" w:firstRowLastColumn="0" w:lastRowFirstColumn="0" w:lastRowLastColumn="0"/>
-            <w:tcW w:w="3192" w:type="dxa"/>
-          </w:tcPr>
-          <w:p>
-            <w:r>
-              <w:t>Gas cloud dissipate</w:t>
-            </w:r>
-          </w:p>
-        </w:tc>
-        <w:tc>
-          <w:tcPr>
-            <w:tcW w:w="3192" w:type="dxa"/>
+            <w:tcW w:w="3034" w:type="dxa"/>
+          </w:tcPr>
+          <w:p>
+            <w:r>
+              <w:t>Title font</w:t>
+            </w:r>
+          </w:p>
+        </w:tc>
+        <w:tc>
+          <w:tcPr>
+            <w:tcW w:w="2966" w:type="dxa"/>
           </w:tcPr>
           <w:p>
             <w:pPr>
               <w:cnfStyle w:val="000000000000" w:firstRow="0" w:lastRow="0" w:firstColumn="0" w:lastColumn="0" w:oddVBand="0" w:evenVBand="0" w:oddHBand="0" w:evenHBand="0" w:firstRowFirstColumn="0" w:firstRowLastColumn="0" w:lastRowFirstColumn="0" w:lastRowLastColumn="0"/>
             </w:pPr>
             <w:r>
-              <w:t>Single play sound</w:t>
-            </w:r>
-          </w:p>
-        </w:tc>
-        <w:tc>
-          <w:tcPr>
-            <w:tcW w:w="3192" w:type="dxa"/>
+              <w:t>Font</w:t>
+            </w:r>
+          </w:p>
+        </w:tc>
+        <w:tc>
+          <w:tcPr>
+            <w:tcW w:w="3576" w:type="dxa"/>
           </w:tcPr>
           <w:p>
             <w:pPr>
               <w:cnfStyle w:val="000000000000" w:firstRow="0" w:lastRow="0" w:firstColumn="0" w:lastColumn="0" w:oddVBand="0" w:evenVBand="0" w:oddHBand="0" w:evenHBand="0" w:firstRowFirstColumn="0" w:firstRowLastColumn="0" w:lastRowFirstColumn="0" w:lastRowLastColumn="0"/>
-            </w:pPr>
+              <w:rPr>
+                <w:rFonts w:ascii="Douar" w:hAnsi="Douar"/>
+                <w:sz w:val="40"/>
+                <w:szCs w:val="40"/>
+              </w:rPr>
+            </w:pPr>
+            <w:proofErr w:type="spellStart"/>
+            <w:r>
+              <w:rPr>
+                <w:rFonts w:ascii="Douar" w:hAnsi="Douar"/>
+                <w:sz w:val="40"/>
+                <w:szCs w:val="40"/>
+              </w:rPr>
+              <w:t>Douar</w:t>
+            </w:r>
+            <w:proofErr w:type="spellEnd"/>
+            <w:r>
+              <w:rPr>
+                <w:rFonts w:ascii="Douar" w:hAnsi="Douar"/>
+                <w:sz w:val="40"/>
+                <w:szCs w:val="40"/>
+              </w:rPr>
+              <w:t xml:space="preserve"> Outline - </w:t>
+            </w:r>
+            <w:proofErr w:type="spellStart"/>
+            <w:r>
+              <w:rPr>
+                <w:rFonts w:ascii="Douar" w:hAnsi="Douar"/>
+                <w:sz w:val="40"/>
+                <w:szCs w:val="40"/>
+              </w:rPr>
+              <w:t>Gasteroids</w:t>
+            </w:r>
+            <w:proofErr w:type="spellEnd"/>
           </w:p>
         </w:tc>
       </w:tr>
       <w:tr>
         <w:trPr>
           <w:cnfStyle w:val="000000100000" w:firstRow="0" w:lastRow="0" w:firstColumn="0" w:lastColumn="0" w:oddVBand="0" w:evenVBand="0" w:oddHBand="1" w:evenHBand="0" w:firstRowFirstColumn="0" w:firstRowLastColumn="0" w:lastRowFirstColumn="0" w:lastRowLastColumn="0"/>
+          <w:cantSplit/>
         </w:trPr>
         <w:tc>
           <w:tcPr>
             <w:cnfStyle w:val="001000000000" w:firstRow="0" w:lastRow="0" w:firstColumn="1" w:lastColumn="0" w:oddVBand="0" w:evenVBand="0" w:oddHBand="0" w:evenHBand="0" w:firstRowFirstColumn="0" w:firstRowLastColumn="0" w:lastRowFirstColumn="0" w:lastRowLastColumn="0"/>
-            <w:tcW w:w="3192" w:type="dxa"/>
-          </w:tcPr>
-          <w:p>
-            <w:r>
-              <w:t>Intro page text</w:t>
-            </w:r>
-          </w:p>
-        </w:tc>
-        <w:tc>
-          <w:tcPr>
-            <w:tcW w:w="3192" w:type="dxa"/>
+            <w:tcW w:w="3034" w:type="dxa"/>
+          </w:tcPr>
+          <w:p>
+            <w:r>
+              <w:lastRenderedPageBreak/>
+              <w:t>Game Text Font</w:t>
+            </w:r>
+          </w:p>
+        </w:tc>
+        <w:tc>
+          <w:tcPr>
+            <w:tcW w:w="2966" w:type="dxa"/>
           </w:tcPr>
           <w:p>
             <w:pPr>
               <w:cnfStyle w:val="000000100000" w:firstRow="0" w:lastRow="0" w:firstColumn="0" w:lastColumn="0" w:oddVBand="0" w:evenVBand="0" w:oddHBand="1" w:evenHBand="0" w:firstRowFirstColumn="0" w:firstRowLastColumn="0" w:lastRowFirstColumn="0" w:lastRowLastColumn="0"/>
             </w:pPr>
             <w:r>
+              <w:t>Font</w:t>
+            </w:r>
+          </w:p>
+        </w:tc>
+        <w:tc>
+          <w:tcPr>
+            <w:tcW w:w="3576" w:type="dxa"/>
+          </w:tcPr>
+          <w:p>
+            <w:pPr>
+              <w:cnfStyle w:val="000000100000" w:firstRow="0" w:lastRow="0" w:firstColumn="0" w:lastColumn="0" w:oddVBand="0" w:evenVBand="0" w:oddHBand="1" w:evenHBand="0" w:firstRowFirstColumn="0" w:firstRowLastColumn="0" w:lastRowFirstColumn="0" w:lastRowLastColumn="0"/>
+              <w:rPr>
+                <w:rFonts w:ascii="Press Start 2P" w:hAnsi="Press Start 2P"/>
+                <w:sz w:val="28"/>
+                <w:szCs w:val="28"/>
+              </w:rPr>
+            </w:pPr>
+            <w:r>
+              <w:rPr>
+                <w:rFonts w:ascii="Press Start 2P" w:hAnsi="Press Start 2P"/>
+                <w:sz w:val="28"/>
+                <w:szCs w:val="28"/>
+              </w:rPr>
+              <w:t xml:space="preserve">PressStart2P – game </w:t>
+            </w:r>
+            <w:r>
+              <w:rPr>
+                <w:rFonts w:ascii="Press Start 2P" w:hAnsi="Press Start 2P"/>
+                <w:sz w:val="28"/>
+                <w:szCs w:val="28"/>
+              </w:rPr>
               <w:t>text</w:t>
             </w:r>
-          </w:p>
-        </w:tc>
-        <w:tc>
-          <w:tcPr>
-            <w:tcW w:w="3192" w:type="dxa"/>
-          </w:tcPr>
-          <w:p>
-            <w:pPr>
-              <w:cnfStyle w:val="000000100000" w:firstRow="0" w:lastRow="0" w:firstColumn="0" w:lastColumn="0" w:oddVBand="0" w:evenVBand="0" w:oddHBand="1" w:evenHBand="0" w:firstRowFirstColumn="0" w:firstRowLastColumn="0" w:lastRowFirstColumn="0" w:lastRowLastColumn="0"/>
-            </w:pPr>
           </w:p>
         </w:tc>
       </w:tr>
@@ -1592,14 +2189,14 @@
           <w:rFonts w:eastAsia="Times New Roman"/>
         </w:rPr>
       </w:pPr>
-      <w:bookmarkStart w:id="5" w:name="_Toc351722340"/>
+      <w:bookmarkStart w:id="6" w:name="_Toc351722340"/>
       <w:r>
         <w:rPr>
           <w:rFonts w:eastAsia="Times New Roman"/>
         </w:rPr>
         <w:t>Suggested Game Flow Diagram</w:t>
       </w:r>
-      <w:bookmarkEnd w:id="5"/>
+      <w:bookmarkEnd w:id="6"/>
     </w:p>
     <w:p>
       <w:r>
@@ -1651,14 +2248,14 @@
           <w:rFonts w:eastAsia="Times New Roman"/>
         </w:rPr>
       </w:pPr>
-      <w:bookmarkStart w:id="6" w:name="_Toc351722341"/>
+      <w:bookmarkStart w:id="7" w:name="_Toc351722341"/>
       <w:r>
         <w:rPr>
           <w:rFonts w:eastAsia="Times New Roman"/>
         </w:rPr>
         <w:t>Suggested Project Timeline</w:t>
       </w:r>
-      <w:bookmarkEnd w:id="6"/>
+      <w:bookmarkEnd w:id="7"/>
     </w:p>
     <w:tbl>
       <w:tblPr>
@@ -3053,7 +3650,6 @@
           </w:tcPr>
           <w:p>
             <w:r>
-              <w:lastRenderedPageBreak/>
               <w:t>Add gas cloud spawn on asteroid shot</w:t>
             </w:r>
           </w:p>
@@ -3399,14 +3995,14 @@
           <w:rFonts w:eastAsia="Times New Roman"/>
         </w:rPr>
       </w:pPr>
-      <w:bookmarkStart w:id="7" w:name="_Toc351722342"/>
+      <w:bookmarkStart w:id="8" w:name="_Toc351722342"/>
       <w:r>
         <w:rPr>
           <w:rFonts w:eastAsia="Times New Roman"/>
         </w:rPr>
         <w:t>Additional Ideas and Possibilities</w:t>
       </w:r>
-      <w:bookmarkEnd w:id="7"/>
+      <w:bookmarkEnd w:id="8"/>
     </w:p>
     <w:p>
       <w:pPr>
@@ -3469,7 +4065,7 @@
       </w:r>
     </w:p>
     <w:sectPr>
-      <w:footerReference w:type="default" r:id="rId9"/>
+      <w:footerReference w:type="default" r:id="rId30"/>
       <w:pgSz w:w="12240" w:h="15840"/>
       <w:pgMar w:top="1440" w:right="1440" w:bottom="1440" w:left="1440" w:header="720" w:footer="720" w:gutter="0"/>
       <w:cols w:space="720"/>
@@ -3553,7 +4149,7 @@
         <w:rFonts w:eastAsiaTheme="majorEastAsia"/>
         <w:noProof/>
       </w:rPr>
-      <w:t>3</w:t>
+      <w:t>4</w:t>
     </w:r>
     <w:r>
       <w:rPr>
@@ -5873,7 +6469,7 @@
 </file>
 
 <file path=customXml/itemProps1.xml><?xml version="1.0" encoding="utf-8"?>
-<ds:datastoreItem xmlns:ds="http://schemas.openxmlformats.org/officeDocument/2006/customXml" ds:itemID="{CABDDC99-5828-4FE8-8616-0922A2FE31ED}">
+<ds:datastoreItem xmlns:ds="http://schemas.openxmlformats.org/officeDocument/2006/customXml" ds:itemID="{B1F5227F-C5DD-48C8-A303-BFF5AB8FA142}">
   <ds:schemaRefs>
     <ds:schemaRef ds:uri="http://schemas.openxmlformats.org/officeDocument/2006/bibliography"/>
   </ds:schemaRefs>

</xml_diff>

<commit_message>
design doc update w/ progress
also added skybox assets, need to figure out a way to both easily add
code and also keep it organized in the project
</commit_message>
<xml_diff>
--- a/docs/Design Document Gasteroids.docx
+++ b/docs/Design Document Gasteroids.docx
@@ -1065,12 +1065,7 @@
               <w:cnfStyle w:val="000000100000" w:firstRow="0" w:lastRow="0" w:firstColumn="0" w:lastColumn="0" w:oddVBand="0" w:evenVBand="0" w:oddHBand="1" w:evenHBand="0" w:firstRowFirstColumn="0" w:firstRowLastColumn="0" w:lastRowFirstColumn="0" w:lastRowLastColumn="0"/>
             </w:pPr>
             <w:r>
-              <w:t>Animated Spri</w:t>
-            </w:r>
-            <w:bookmarkStart w:id="5" w:name="_GoBack"/>
-            <w:bookmarkEnd w:id="5"/>
-            <w:r>
-              <w:t>te</w:t>
+              <w:t>Animated Sprite</w:t>
             </w:r>
           </w:p>
         </w:tc>
@@ -1705,7 +1700,7 @@
                 <v:shape id="_x0000_i1025" type="#_x0000_t75" style="width:51pt;height:40.5pt" o:ole="">
                   <v:imagedata r:id="rId17" o:title=""/>
                 </v:shape>
-                <o:OLEObject Type="Embed" ProgID="Package" ShapeID="_x0000_i1025" DrawAspect="Content" ObjectID="_1425628884" r:id="rId18"/>
+                <o:OLEObject Type="Embed" ProgID="Package" ShapeID="_x0000_i1025" DrawAspect="Content" ObjectID="_1425647315" r:id="rId18"/>
               </w:object>
             </w:r>
           </w:p>
@@ -1753,7 +1748,7 @@
                 <v:shape id="_x0000_i1026" type="#_x0000_t75" style="width:94.5pt;height:40.5pt" o:ole="">
                   <v:imagedata r:id="rId19" o:title=""/>
                 </v:shape>
-                <o:OLEObject Type="Embed" ProgID="Package" ShapeID="_x0000_i1026" DrawAspect="Content" ObjectID="_1425628885" r:id="rId20"/>
+                <o:OLEObject Type="Embed" ProgID="Package" ShapeID="_x0000_i1026" DrawAspect="Content" ObjectID="_1425647316" r:id="rId20"/>
               </w:object>
             </w:r>
           </w:p>
@@ -1800,7 +1795,7 @@
                 <v:shape id="_x0000_i1027" type="#_x0000_t75" style="width:108.75pt;height:40.5pt" o:ole="">
                   <v:imagedata r:id="rId21" o:title=""/>
                 </v:shape>
-                <o:OLEObject Type="Embed" ProgID="Package" ShapeID="_x0000_i1027" DrawAspect="Content" ObjectID="_1425628886" r:id="rId22"/>
+                <o:OLEObject Type="Embed" ProgID="Package" ShapeID="_x0000_i1027" DrawAspect="Content" ObjectID="_1425647317" r:id="rId22"/>
               </w:object>
             </w:r>
           </w:p>
@@ -1848,7 +1843,7 @@
                 <v:shape id="_x0000_i1028" type="#_x0000_t75" style="width:108.75pt;height:40.5pt" o:ole="">
                   <v:imagedata r:id="rId21" o:title=""/>
                 </v:shape>
-                <o:OLEObject Type="Embed" ProgID="Package" ShapeID="_x0000_i1028" DrawAspect="Content" ObjectID="_1425628887" r:id="rId23"/>
+                <o:OLEObject Type="Embed" ProgID="Package" ShapeID="_x0000_i1028" DrawAspect="Content" ObjectID="_1425647318" r:id="rId23"/>
               </w:object>
             </w:r>
           </w:p>
@@ -1895,7 +1890,7 @@
                 <v:shape id="_x0000_i1029" type="#_x0000_t75" style="width:75.75pt;height:40.5pt" o:ole="">
                   <v:imagedata r:id="rId24" o:title=""/>
                 </v:shape>
-                <o:OLEObject Type="Embed" ProgID="Package" ShapeID="_x0000_i1029" DrawAspect="Content" ObjectID="_1425628888" r:id="rId25"/>
+                <o:OLEObject Type="Embed" ProgID="Package" ShapeID="_x0000_i1029" DrawAspect="Content" ObjectID="_1425647319" r:id="rId25"/>
               </w:object>
             </w:r>
           </w:p>
@@ -1943,7 +1938,7 @@
                 <v:shape id="_x0000_i1030" type="#_x0000_t75" style="width:84pt;height:40.5pt" o:ole="">
                   <v:imagedata r:id="rId26" o:title=""/>
                 </v:shape>
-                <o:OLEObject Type="Embed" ProgID="Package" ShapeID="_x0000_i1030" DrawAspect="Content" ObjectID="_1425628889" r:id="rId27"/>
+                <o:OLEObject Type="Embed" ProgID="Package" ShapeID="_x0000_i1030" DrawAspect="Content" ObjectID="_1425647320" r:id="rId27"/>
               </w:object>
             </w:r>
           </w:p>
@@ -1990,7 +1985,7 @@
                 <v:shape id="_x0000_i1031" type="#_x0000_t75" style="width:65.25pt;height:40.5pt" o:ole="">
                   <v:imagedata r:id="rId28" o:title=""/>
                 </v:shape>
-                <o:OLEObject Type="Embed" ProgID="Package" ShapeID="_x0000_i1031" DrawAspect="Content" ObjectID="_1425628890" r:id="rId29"/>
+                <o:OLEObject Type="Embed" ProgID="Package" ShapeID="_x0000_i1031" DrawAspect="Content" ObjectID="_1425647321" r:id="rId29"/>
               </w:object>
             </w:r>
           </w:p>
@@ -2189,14 +2184,14 @@
           <w:rFonts w:eastAsia="Times New Roman"/>
         </w:rPr>
       </w:pPr>
-      <w:bookmarkStart w:id="6" w:name="_Toc351722340"/>
+      <w:bookmarkStart w:id="5" w:name="_Toc351722340"/>
       <w:r>
         <w:rPr>
           <w:rFonts w:eastAsia="Times New Roman"/>
         </w:rPr>
         <w:t>Suggested Game Flow Diagram</w:t>
       </w:r>
-      <w:bookmarkEnd w:id="6"/>
+      <w:bookmarkEnd w:id="5"/>
     </w:p>
     <w:p>
       <w:r>
@@ -2248,14 +2243,14 @@
           <w:rFonts w:eastAsia="Times New Roman"/>
         </w:rPr>
       </w:pPr>
-      <w:bookmarkStart w:id="7" w:name="_Toc351722341"/>
+      <w:bookmarkStart w:id="6" w:name="_Toc351722341"/>
       <w:r>
         <w:rPr>
           <w:rFonts w:eastAsia="Times New Roman"/>
         </w:rPr>
         <w:t>Suggested Project Timeline</w:t>
       </w:r>
-      <w:bookmarkEnd w:id="7"/>
+      <w:bookmarkEnd w:id="6"/>
     </w:p>
     <w:tbl>
       <w:tblPr>
@@ -2264,10 +2259,10 @@
         <w:tblLook w:val="04A0" w:firstRow="1" w:lastRow="0" w:firstColumn="1" w:lastColumn="0" w:noHBand="0" w:noVBand="1"/>
       </w:tblPr>
       <w:tblGrid>
-        <w:gridCol w:w="3584"/>
-        <w:gridCol w:w="990"/>
-        <w:gridCol w:w="4320"/>
-        <w:gridCol w:w="870"/>
+        <w:gridCol w:w="3549"/>
+        <w:gridCol w:w="989"/>
+        <w:gridCol w:w="3580"/>
+        <w:gridCol w:w="1646"/>
       </w:tblGrid>
       <w:tr>
         <w:trPr>
@@ -2278,7 +2273,7 @@
         <w:tc>
           <w:tcPr>
             <w:cnfStyle w:val="001000000000" w:firstRow="0" w:lastRow="0" w:firstColumn="1" w:lastColumn="0" w:oddVBand="0" w:evenVBand="0" w:oddHBand="0" w:evenHBand="0" w:firstRowFirstColumn="0" w:firstRowLastColumn="0" w:lastRowFirstColumn="0" w:lastRowLastColumn="0"/>
-            <w:tcW w:w="3584" w:type="dxa"/>
+            <w:tcW w:w="3549" w:type="dxa"/>
             <w:shd w:val="clear" w:color="auto" w:fill="244061" w:themeFill="accent1" w:themeFillShade="80"/>
           </w:tcPr>
           <w:p>
@@ -2289,7 +2284,7 @@
         </w:tc>
         <w:tc>
           <w:tcPr>
-            <w:tcW w:w="990" w:type="dxa"/>
+            <w:tcW w:w="989" w:type="dxa"/>
             <w:shd w:val="clear" w:color="auto" w:fill="244061" w:themeFill="accent1" w:themeFillShade="80"/>
           </w:tcPr>
           <w:p>
@@ -2303,7 +2298,7 @@
         </w:tc>
         <w:tc>
           <w:tcPr>
-            <w:tcW w:w="4320" w:type="dxa"/>
+            <w:tcW w:w="3580" w:type="dxa"/>
             <w:shd w:val="clear" w:color="auto" w:fill="244061" w:themeFill="accent1" w:themeFillShade="80"/>
           </w:tcPr>
           <w:p>
@@ -2317,7 +2312,7 @@
         </w:tc>
         <w:tc>
           <w:tcPr>
-            <w:tcW w:w="870" w:type="dxa"/>
+            <w:tcW w:w="1646" w:type="dxa"/>
             <w:shd w:val="clear" w:color="auto" w:fill="244061" w:themeFill="accent1" w:themeFillShade="80"/>
           </w:tcPr>
           <w:p>
@@ -2338,7 +2333,7 @@
         <w:tc>
           <w:tcPr>
             <w:cnfStyle w:val="001000000000" w:firstRow="0" w:lastRow="0" w:firstColumn="1" w:lastColumn="0" w:oddVBand="0" w:evenVBand="0" w:oddHBand="0" w:evenHBand="0" w:firstRowFirstColumn="0" w:firstRowLastColumn="0" w:lastRowFirstColumn="0" w:lastRowLastColumn="0"/>
-            <w:tcW w:w="3584" w:type="dxa"/>
+            <w:tcW w:w="3549" w:type="dxa"/>
           </w:tcPr>
           <w:p>
             <w:r>
@@ -2348,7 +2343,7 @@
         </w:tc>
         <w:tc>
           <w:tcPr>
-            <w:tcW w:w="990" w:type="dxa"/>
+            <w:tcW w:w="989" w:type="dxa"/>
           </w:tcPr>
           <w:p>
             <w:pPr>
@@ -2361,7 +2356,7 @@
         </w:tc>
         <w:tc>
           <w:tcPr>
-            <w:tcW w:w="4320" w:type="dxa"/>
+            <w:tcW w:w="3580" w:type="dxa"/>
           </w:tcPr>
           <w:p>
             <w:pPr>
@@ -2382,7 +2377,7 @@
           <w:sdtContent>
             <w:tc>
               <w:tcPr>
-                <w:tcW w:w="870" w:type="dxa"/>
+                <w:tcW w:w="1646" w:type="dxa"/>
               </w:tcPr>
               <w:p>
                 <w:pPr>
@@ -2407,7 +2402,7 @@
         <w:tc>
           <w:tcPr>
             <w:cnfStyle w:val="001000000000" w:firstRow="0" w:lastRow="0" w:firstColumn="1" w:lastColumn="0" w:oddVBand="0" w:evenVBand="0" w:oddHBand="0" w:evenHBand="0" w:firstRowFirstColumn="0" w:firstRowLastColumn="0" w:lastRowFirstColumn="0" w:lastRowLastColumn="0"/>
-            <w:tcW w:w="3584" w:type="dxa"/>
+            <w:tcW w:w="3549" w:type="dxa"/>
           </w:tcPr>
           <w:p>
             <w:r>
@@ -2417,7 +2412,7 @@
         </w:tc>
         <w:tc>
           <w:tcPr>
-            <w:tcW w:w="990" w:type="dxa"/>
+            <w:tcW w:w="989" w:type="dxa"/>
           </w:tcPr>
           <w:p>
             <w:pPr>
@@ -2430,7 +2425,7 @@
         </w:tc>
         <w:tc>
           <w:tcPr>
-            <w:tcW w:w="4320" w:type="dxa"/>
+            <w:tcW w:w="3580" w:type="dxa"/>
           </w:tcPr>
           <w:p>
             <w:pPr>
@@ -2451,7 +2446,7 @@
           <w:sdtContent>
             <w:tc>
               <w:tcPr>
-                <w:tcW w:w="870" w:type="dxa"/>
+                <w:tcW w:w="1646" w:type="dxa"/>
               </w:tcPr>
               <w:p>
                 <w:pPr>
@@ -2477,7 +2472,7 @@
         <w:tc>
           <w:tcPr>
             <w:cnfStyle w:val="001000000000" w:firstRow="0" w:lastRow="0" w:firstColumn="1" w:lastColumn="0" w:oddVBand="0" w:evenVBand="0" w:oddHBand="0" w:evenHBand="0" w:firstRowFirstColumn="0" w:firstRowLastColumn="0" w:lastRowFirstColumn="0" w:lastRowLastColumn="0"/>
-            <w:tcW w:w="3584" w:type="dxa"/>
+            <w:tcW w:w="3549" w:type="dxa"/>
           </w:tcPr>
           <w:p>
             <w:r>
@@ -2487,7 +2482,7 @@
         </w:tc>
         <w:tc>
           <w:tcPr>
-            <w:tcW w:w="990" w:type="dxa"/>
+            <w:tcW w:w="989" w:type="dxa"/>
           </w:tcPr>
           <w:p>
             <w:pPr>
@@ -2500,17 +2495,573 @@
         </w:tc>
         <w:tc>
           <w:tcPr>
-            <w:tcW w:w="4320" w:type="dxa"/>
+            <w:tcW w:w="3580" w:type="dxa"/>
           </w:tcPr>
           <w:p>
             <w:pPr>
               <w:cnfStyle w:val="000000100000" w:firstRow="0" w:lastRow="0" w:firstColumn="0" w:lastColumn="0" w:oddVBand="0" w:evenVBand="0" w:oddHBand="1" w:evenHBand="0" w:firstRowFirstColumn="0" w:firstRowLastColumn="0" w:lastRowFirstColumn="0" w:lastRowLastColumn="0"/>
             </w:pPr>
+          </w:p>
+        </w:tc>
+        <w:tc>
+          <w:tcPr>
+            <w:tcW w:w="1646" w:type="dxa"/>
+          </w:tcPr>
+          <w:p>
+            <w:pPr>
+              <w:jc w:val="center"/>
+              <w:cnfStyle w:val="000000100000" w:firstRow="0" w:lastRow="0" w:firstColumn="0" w:lastColumn="0" w:oddVBand="0" w:evenVBand="0" w:oddHBand="1" w:evenHBand="0" w:firstRowFirstColumn="0" w:firstRowLastColumn="0" w:lastRowFirstColumn="0" w:lastRowLastColumn="0"/>
+            </w:pPr>
+            <w:sdt>
+              <w:sdtPr>
+                <w:id w:val="-1821652881"/>
+                <w14:checkbox>
+                  <w14:checked w14:val="1"/>
+                  <w14:checkedState w14:val="2612" w14:font="MS Gothic"/>
+                  <w14:uncheckedState w14:val="2610" w14:font="MS Gothic"/>
+                </w14:checkbox>
+              </w:sdtPr>
+              <w:sdtEndPr/>
+              <w:sdtContent>
+                <w:r>
+                  <w:rPr>
+                    <w:rFonts w:ascii="MS Gothic" w:eastAsia="MS Gothic" w:hAnsi="MS Gothic" w:hint="eastAsia"/>
+                  </w:rPr>
+                  <w:t>☒</w:t>
+                </w:r>
+              </w:sdtContent>
+            </w:sdt>
+            <w:r>
+              <w:t xml:space="preserve"> </w:t>
+            </w:r>
+            <w:r>
+              <w:t>3/24/13</w:t>
+            </w:r>
+          </w:p>
+        </w:tc>
+      </w:tr>
+      <w:tr>
+        <w:trPr>
+          <w:cantSplit/>
+        </w:trPr>
+        <w:tc>
+          <w:tcPr>
+            <w:cnfStyle w:val="001000000000" w:firstRow="0" w:lastRow="0" w:firstColumn="1" w:lastColumn="0" w:oddVBand="0" w:evenVBand="0" w:oddHBand="0" w:evenHBand="0" w:firstRowFirstColumn="0" w:firstRowLastColumn="0" w:lastRowFirstColumn="0" w:lastRowLastColumn="0"/>
+            <w:tcW w:w="3549" w:type="dxa"/>
+          </w:tcPr>
+          <w:p>
+            <w:r>
+              <w:t xml:space="preserve">create game </w:t>
+            </w:r>
+            <w:r>
+              <w:t>project</w:t>
+            </w:r>
+          </w:p>
+        </w:tc>
+        <w:tc>
+          <w:tcPr>
+            <w:tcW w:w="989" w:type="dxa"/>
+          </w:tcPr>
+          <w:p>
+            <w:pPr>
+              <w:cnfStyle w:val="000000000000" w:firstRow="0" w:lastRow="0" w:firstColumn="0" w:lastColumn="0" w:oddVBand="0" w:evenVBand="0" w:oddHBand="0" w:evenHBand="0" w:firstRowFirstColumn="0" w:firstRowLastColumn="0" w:lastRowFirstColumn="0" w:lastRowLastColumn="0"/>
+            </w:pPr>
+            <w:r>
+              <w:t>3/23/13</w:t>
+            </w:r>
+          </w:p>
+        </w:tc>
+        <w:tc>
+          <w:tcPr>
+            <w:tcW w:w="3580" w:type="dxa"/>
+          </w:tcPr>
+          <w:p>
+            <w:pPr>
+              <w:cnfStyle w:val="000000000000" w:firstRow="0" w:lastRow="0" w:firstColumn="0" w:lastColumn="0" w:oddVBand="0" w:evenVBand="0" w:oddHBand="0" w:evenHBand="0" w:firstRowFirstColumn="0" w:firstRowLastColumn="0" w:lastRowFirstColumn="0" w:lastRowLastColumn="0"/>
+            </w:pPr>
+          </w:p>
+        </w:tc>
+        <w:tc>
+          <w:tcPr>
+            <w:tcW w:w="1646" w:type="dxa"/>
+          </w:tcPr>
+          <w:p>
+            <w:pPr>
+              <w:jc w:val="center"/>
+              <w:cnfStyle w:val="000000000000" w:firstRow="0" w:lastRow="0" w:firstColumn="0" w:lastColumn="0" w:oddVBand="0" w:evenVBand="0" w:oddHBand="0" w:evenHBand="0" w:firstRowFirstColumn="0" w:firstRowLastColumn="0" w:lastRowFirstColumn="0" w:lastRowLastColumn="0"/>
+            </w:pPr>
+            <w:sdt>
+              <w:sdtPr>
+                <w:id w:val="371816030"/>
+                <w14:checkbox>
+                  <w14:checked w14:val="1"/>
+                  <w14:checkedState w14:val="2612" w14:font="MS Gothic"/>
+                  <w14:uncheckedState w14:val="2610" w14:font="MS Gothic"/>
+                </w14:checkbox>
+              </w:sdtPr>
+              <w:sdtEndPr/>
+              <w:sdtContent>
+                <w:r>
+                  <w:rPr>
+                    <w:rFonts w:ascii="MS Gothic" w:eastAsia="MS Gothic" w:hAnsi="MS Gothic" w:hint="eastAsia"/>
+                  </w:rPr>
+                  <w:t>☒</w:t>
+                </w:r>
+              </w:sdtContent>
+            </w:sdt>
+            <w:r>
+              <w:t>3/24/13</w:t>
+            </w:r>
+          </w:p>
+        </w:tc>
+      </w:tr>
+      <w:tr>
+        <w:trPr>
+          <w:cnfStyle w:val="000000100000" w:firstRow="0" w:lastRow="0" w:firstColumn="0" w:lastColumn="0" w:oddVBand="0" w:evenVBand="0" w:oddHBand="1" w:evenHBand="0" w:firstRowFirstColumn="0" w:firstRowLastColumn="0" w:lastRowFirstColumn="0" w:lastRowLastColumn="0"/>
+          <w:cantSplit/>
+        </w:trPr>
+        <w:tc>
+          <w:tcPr>
+            <w:cnfStyle w:val="001000000000" w:firstRow="0" w:lastRow="0" w:firstColumn="1" w:lastColumn="0" w:oddVBand="0" w:evenVBand="0" w:oddHBand="0" w:evenHBand="0" w:firstRowFirstColumn="0" w:firstRowLastColumn="0" w:lastRowFirstColumn="0" w:lastRowLastColumn="0"/>
+            <w:tcW w:w="3549" w:type="dxa"/>
+          </w:tcPr>
+          <w:p>
+            <w:r>
+              <w:t xml:space="preserve">Create </w:t>
+            </w:r>
+            <w:r>
+              <w:t>game screens</w:t>
+            </w:r>
+          </w:p>
+        </w:tc>
+        <w:tc>
+          <w:tcPr>
+            <w:tcW w:w="989" w:type="dxa"/>
+          </w:tcPr>
+          <w:p>
+            <w:pPr>
+              <w:cnfStyle w:val="000000100000" w:firstRow="0" w:lastRow="0" w:firstColumn="0" w:lastColumn="0" w:oddVBand="0" w:evenVBand="0" w:oddHBand="1" w:evenHBand="0" w:firstRowFirstColumn="0" w:firstRowLastColumn="0" w:lastRowFirstColumn="0" w:lastRowLastColumn="0"/>
+            </w:pPr>
+            <w:r>
+              <w:t>3/24/13</w:t>
+            </w:r>
+          </w:p>
+        </w:tc>
+        <w:tc>
+          <w:tcPr>
+            <w:tcW w:w="3580" w:type="dxa"/>
+          </w:tcPr>
+          <w:p>
+            <w:pPr>
+              <w:cnfStyle w:val="000000100000" w:firstRow="0" w:lastRow="0" w:firstColumn="0" w:lastColumn="0" w:oddVBand="0" w:evenVBand="0" w:oddHBand="1" w:evenHBand="0" w:firstRowFirstColumn="0" w:firstRowLastColumn="0" w:lastRowFirstColumn="0" w:lastRowLastColumn="0"/>
+            </w:pPr>
+            <w:r>
+              <w:t xml:space="preserve">Start, intro, gameplay, </w:t>
+            </w:r>
+            <w:proofErr w:type="spellStart"/>
+            <w:r>
+              <w:t>gameover</w:t>
+            </w:r>
+            <w:proofErr w:type="spellEnd"/>
+          </w:p>
+        </w:tc>
+        <w:tc>
+          <w:tcPr>
+            <w:tcW w:w="1646" w:type="dxa"/>
+          </w:tcPr>
+          <w:p>
+            <w:pPr>
+              <w:jc w:val="center"/>
+              <w:cnfStyle w:val="000000100000" w:firstRow="0" w:lastRow="0" w:firstColumn="0" w:lastColumn="0" w:oddVBand="0" w:evenVBand="0" w:oddHBand="1" w:evenHBand="0" w:firstRowFirstColumn="0" w:firstRowLastColumn="0" w:lastRowFirstColumn="0" w:lastRowLastColumn="0"/>
+            </w:pPr>
+            <w:sdt>
+              <w:sdtPr>
+                <w:id w:val="141549621"/>
+                <w14:checkbox>
+                  <w14:checked w14:val="1"/>
+                  <w14:checkedState w14:val="2612" w14:font="MS Gothic"/>
+                  <w14:uncheckedState w14:val="2610" w14:font="MS Gothic"/>
+                </w14:checkbox>
+              </w:sdtPr>
+              <w:sdtEndPr/>
+              <w:sdtContent>
+                <w:r>
+                  <w:rPr>
+                    <w:rFonts w:ascii="MS Gothic" w:eastAsia="MS Gothic" w:hAnsi="MS Gothic" w:hint="eastAsia"/>
+                  </w:rPr>
+                  <w:t>☒</w:t>
+                </w:r>
+              </w:sdtContent>
+            </w:sdt>
+          </w:p>
+        </w:tc>
+      </w:tr>
+      <w:tr>
+        <w:trPr>
+          <w:cantSplit/>
+        </w:trPr>
+        <w:tc>
+          <w:tcPr>
+            <w:cnfStyle w:val="001000000000" w:firstRow="0" w:lastRow="0" w:firstColumn="1" w:lastColumn="0" w:oddVBand="0" w:evenVBand="0" w:oddHBand="0" w:evenHBand="0" w:firstRowFirstColumn="0" w:firstRowLastColumn="0" w:lastRowFirstColumn="0" w:lastRowLastColumn="0"/>
+            <w:tcW w:w="3549" w:type="dxa"/>
+          </w:tcPr>
+          <w:p>
+            <w:r>
+              <w:t xml:space="preserve">Make intro, start, and </w:t>
+            </w:r>
+            <w:proofErr w:type="spellStart"/>
+            <w:r>
+              <w:t>gameover</w:t>
+            </w:r>
+            <w:proofErr w:type="spellEnd"/>
+            <w:r>
+              <w:t xml:space="preserve"> screens usable</w:t>
+            </w:r>
+          </w:p>
+        </w:tc>
+        <w:tc>
+          <w:tcPr>
+            <w:tcW w:w="989" w:type="dxa"/>
+          </w:tcPr>
+          <w:p>
+            <w:pPr>
+              <w:cnfStyle w:val="000000000000" w:firstRow="0" w:lastRow="0" w:firstColumn="0" w:lastColumn="0" w:oddVBand="0" w:evenVBand="0" w:oddHBand="0" w:evenHBand="0" w:firstRowFirstColumn="0" w:firstRowLastColumn="0" w:lastRowFirstColumn="0" w:lastRowLastColumn="0"/>
+            </w:pPr>
+            <w:r>
+              <w:t>3/24/13</w:t>
+            </w:r>
+          </w:p>
+        </w:tc>
+        <w:tc>
+          <w:tcPr>
+            <w:tcW w:w="3580" w:type="dxa"/>
+          </w:tcPr>
+          <w:p>
+            <w:pPr>
+              <w:cnfStyle w:val="000000000000" w:firstRow="0" w:lastRow="0" w:firstColumn="0" w:lastColumn="0" w:oddVBand="0" w:evenVBand="0" w:oddHBand="0" w:evenHBand="0" w:firstRowFirstColumn="0" w:firstRowLastColumn="0" w:lastRowFirstColumn="0" w:lastRowLastColumn="0"/>
+            </w:pPr>
+            <w:r>
+              <w:t>start</w:t>
+            </w:r>
+            <w:r>
+              <w:sym w:font="Wingdings" w:char="F0E0"/>
+            </w:r>
+            <w:r>
+              <w:t>intro, intro</w:t>
+            </w:r>
+            <w:r>
+              <w:sym w:font="Wingdings" w:char="F0E0"/>
+            </w:r>
+            <w:r>
+              <w:t xml:space="preserve">gameplay, </w:t>
+            </w:r>
+            <w:proofErr w:type="spellStart"/>
+            <w:r>
+              <w:t>gameover</w:t>
+            </w:r>
+            <w:proofErr w:type="spellEnd"/>
+            <w:r>
+              <w:sym w:font="Wingdings" w:char="F0E0"/>
+            </w:r>
+            <w:r>
+              <w:t>start</w:t>
+            </w:r>
           </w:p>
         </w:tc>
         <w:sdt>
           <w:sdtPr>
-            <w:id w:val="-1821652881"/>
+            <w:id w:val="2082863675"/>
+            <w14:checkbox>
+              <w14:checked w14:val="1"/>
+              <w14:checkedState w14:val="2612" w14:font="MS Gothic"/>
+              <w14:uncheckedState w14:val="2610" w14:font="MS Gothic"/>
+            </w14:checkbox>
+          </w:sdtPr>
+          <w:sdtEndPr/>
+          <w:sdtContent>
+            <w:tc>
+              <w:tcPr>
+                <w:tcW w:w="1646" w:type="dxa"/>
+              </w:tcPr>
+              <w:p>
+                <w:pPr>
+                  <w:jc w:val="center"/>
+                  <w:cnfStyle w:val="000000000000" w:firstRow="0" w:lastRow="0" w:firstColumn="0" w:lastColumn="0" w:oddVBand="0" w:evenVBand="0" w:oddHBand="0" w:evenHBand="0" w:firstRowFirstColumn="0" w:firstRowLastColumn="0" w:lastRowFirstColumn="0" w:lastRowLastColumn="0"/>
+                </w:pPr>
+                <w:r>
+                  <w:rPr>
+                    <w:rFonts w:ascii="MS Gothic" w:eastAsia="MS Gothic" w:hAnsi="MS Gothic" w:hint="eastAsia"/>
+                  </w:rPr>
+                  <w:t>☒</w:t>
+                </w:r>
+              </w:p>
+            </w:tc>
+          </w:sdtContent>
+        </w:sdt>
+      </w:tr>
+      <w:tr>
+        <w:trPr>
+          <w:cnfStyle w:val="000000100000" w:firstRow="0" w:lastRow="0" w:firstColumn="0" w:lastColumn="0" w:oddVBand="0" w:evenVBand="0" w:oddHBand="1" w:evenHBand="0" w:firstRowFirstColumn="0" w:firstRowLastColumn="0" w:lastRowFirstColumn="0" w:lastRowLastColumn="0"/>
+          <w:cantSplit/>
+        </w:trPr>
+        <w:tc>
+          <w:tcPr>
+            <w:cnfStyle w:val="001000000000" w:firstRow="0" w:lastRow="0" w:firstColumn="1" w:lastColumn="0" w:oddVBand="0" w:evenVBand="0" w:oddHBand="0" w:evenHBand="0" w:firstRowFirstColumn="0" w:firstRowLastColumn="0" w:lastRowFirstColumn="0" w:lastRowLastColumn="0"/>
+            <w:tcW w:w="3549" w:type="dxa"/>
+          </w:tcPr>
+          <w:p>
+            <w:r>
+              <w:t>Add intro page text</w:t>
+            </w:r>
+          </w:p>
+        </w:tc>
+        <w:tc>
+          <w:tcPr>
+            <w:tcW w:w="989" w:type="dxa"/>
+          </w:tcPr>
+          <w:p>
+            <w:pPr>
+              <w:cnfStyle w:val="000000100000" w:firstRow="0" w:lastRow="0" w:firstColumn="0" w:lastColumn="0" w:oddVBand="0" w:evenVBand="0" w:oddHBand="1" w:evenHBand="0" w:firstRowFirstColumn="0" w:firstRowLastColumn="0" w:lastRowFirstColumn="0" w:lastRowLastColumn="0"/>
+            </w:pPr>
+            <w:r>
+              <w:t>3/24/13</w:t>
+            </w:r>
+          </w:p>
+        </w:tc>
+        <w:tc>
+          <w:tcPr>
+            <w:tcW w:w="3580" w:type="dxa"/>
+          </w:tcPr>
+          <w:p>
+            <w:pPr>
+              <w:cnfStyle w:val="000000100000" w:firstRow="0" w:lastRow="0" w:firstColumn="0" w:lastColumn="0" w:oddVBand="0" w:evenVBand="0" w:oddHBand="1" w:evenHBand="0" w:firstRowFirstColumn="0" w:firstRowLastColumn="0" w:lastRowFirstColumn="0" w:lastRowLastColumn="0"/>
+            </w:pPr>
+            <w:r>
+              <w:t>Basic instructions for controls and gameplay</w:t>
+            </w:r>
+          </w:p>
+        </w:tc>
+        <w:sdt>
+          <w:sdtPr>
+            <w:id w:val="166148374"/>
+            <w14:checkbox>
+              <w14:checked w14:val="1"/>
+              <w14:checkedState w14:val="2612" w14:font="MS Gothic"/>
+              <w14:uncheckedState w14:val="2610" w14:font="MS Gothic"/>
+            </w14:checkbox>
+          </w:sdtPr>
+          <w:sdtEndPr/>
+          <w:sdtContent>
+            <w:tc>
+              <w:tcPr>
+                <w:tcW w:w="1646" w:type="dxa"/>
+              </w:tcPr>
+              <w:p>
+                <w:pPr>
+                  <w:jc w:val="center"/>
+                  <w:cnfStyle w:val="000000100000" w:firstRow="0" w:lastRow="0" w:firstColumn="0" w:lastColumn="0" w:oddVBand="0" w:evenVBand="0" w:oddHBand="1" w:evenHBand="0" w:firstRowFirstColumn="0" w:firstRowLastColumn="0" w:lastRowFirstColumn="0" w:lastRowLastColumn="0"/>
+                </w:pPr>
+                <w:r>
+                  <w:rPr>
+                    <w:rFonts w:ascii="MS Gothic" w:eastAsia="MS Gothic" w:hAnsi="MS Gothic" w:hint="eastAsia"/>
+                  </w:rPr>
+                  <w:t>☒</w:t>
+                </w:r>
+              </w:p>
+            </w:tc>
+          </w:sdtContent>
+        </w:sdt>
+      </w:tr>
+      <w:tr>
+        <w:trPr>
+          <w:cantSplit/>
+        </w:trPr>
+        <w:tc>
+          <w:tcPr>
+            <w:cnfStyle w:val="001000000000" w:firstRow="0" w:lastRow="0" w:firstColumn="1" w:lastColumn="0" w:oddVBand="0" w:evenVBand="0" w:oddHBand="0" w:evenHBand="0" w:firstRowFirstColumn="0" w:firstRowLastColumn="0" w:lastRowFirstColumn="0" w:lastRowLastColumn="0"/>
+            <w:tcW w:w="3549" w:type="dxa"/>
+          </w:tcPr>
+          <w:p>
+            <w:r>
+              <w:t xml:space="preserve">Add </w:t>
+            </w:r>
+            <w:proofErr w:type="spellStart"/>
+            <w:r>
+              <w:t>gameover</w:t>
+            </w:r>
+            <w:proofErr w:type="spellEnd"/>
+            <w:r>
+              <w:t xml:space="preserve"> page text</w:t>
+            </w:r>
+          </w:p>
+        </w:tc>
+        <w:tc>
+          <w:tcPr>
+            <w:tcW w:w="989" w:type="dxa"/>
+          </w:tcPr>
+          <w:p>
+            <w:pPr>
+              <w:cnfStyle w:val="000000000000" w:firstRow="0" w:lastRow="0" w:firstColumn="0" w:lastColumn="0" w:oddVBand="0" w:evenVBand="0" w:oddHBand="0" w:evenHBand="0" w:firstRowFirstColumn="0" w:firstRowLastColumn="0" w:lastRowFirstColumn="0" w:lastRowLastColumn="0"/>
+            </w:pPr>
+            <w:r>
+              <w:t>3/24/13</w:t>
+            </w:r>
+          </w:p>
+        </w:tc>
+        <w:tc>
+          <w:tcPr>
+            <w:tcW w:w="3580" w:type="dxa"/>
+          </w:tcPr>
+          <w:p>
+            <w:pPr>
+              <w:cnfStyle w:val="000000000000" w:firstRow="0" w:lastRow="0" w:firstColumn="0" w:lastColumn="0" w:oddVBand="0" w:evenVBand="0" w:oddHBand="0" w:evenHBand="0" w:firstRowFirstColumn="0" w:firstRowLastColumn="0" w:lastRowFirstColumn="0" w:lastRowLastColumn="0"/>
+            </w:pPr>
+          </w:p>
+        </w:tc>
+        <w:sdt>
+          <w:sdtPr>
+            <w:id w:val="2057806269"/>
+            <w14:checkbox>
+              <w14:checked w14:val="1"/>
+              <w14:checkedState w14:val="2612" w14:font="MS Gothic"/>
+              <w14:uncheckedState w14:val="2610" w14:font="MS Gothic"/>
+            </w14:checkbox>
+          </w:sdtPr>
+          <w:sdtContent>
+            <w:tc>
+              <w:tcPr>
+                <w:tcW w:w="1646" w:type="dxa"/>
+              </w:tcPr>
+              <w:p>
+                <w:pPr>
+                  <w:jc w:val="center"/>
+                  <w:cnfStyle w:val="000000000000" w:firstRow="0" w:lastRow="0" w:firstColumn="0" w:lastColumn="0" w:oddVBand="0" w:evenVBand="0" w:oddHBand="0" w:evenHBand="0" w:firstRowFirstColumn="0" w:firstRowLastColumn="0" w:lastRowFirstColumn="0" w:lastRowLastColumn="0"/>
+                </w:pPr>
+                <w:r>
+                  <w:rPr>
+                    <w:rFonts w:ascii="MS Gothic" w:eastAsia="MS Gothic" w:hAnsi="MS Gothic" w:hint="eastAsia"/>
+                  </w:rPr>
+                  <w:t>☒</w:t>
+                </w:r>
+              </w:p>
+            </w:tc>
+          </w:sdtContent>
+        </w:sdt>
+      </w:tr>
+      <w:tr>
+        <w:trPr>
+          <w:cnfStyle w:val="000000100000" w:firstRow="0" w:lastRow="0" w:firstColumn="0" w:lastColumn="0" w:oddVBand="0" w:evenVBand="0" w:oddHBand="1" w:evenHBand="0" w:firstRowFirstColumn="0" w:firstRowLastColumn="0" w:lastRowFirstColumn="0" w:lastRowLastColumn="0"/>
+          <w:cantSplit/>
+        </w:trPr>
+        <w:tc>
+          <w:tcPr>
+            <w:cnfStyle w:val="001000000000" w:firstRow="0" w:lastRow="0" w:firstColumn="1" w:lastColumn="0" w:oddVBand="0" w:evenVBand="0" w:oddHBand="0" w:evenHBand="0" w:firstRowFirstColumn="0" w:firstRowLastColumn="0" w:lastRowFirstColumn="0" w:lastRowLastColumn="0"/>
+            <w:tcW w:w="3549" w:type="dxa"/>
+          </w:tcPr>
+          <w:p>
+            <w:r>
+              <w:t>Add gameplay screen UI elements</w:t>
+            </w:r>
+          </w:p>
+        </w:tc>
+        <w:tc>
+          <w:tcPr>
+            <w:tcW w:w="989" w:type="dxa"/>
+          </w:tcPr>
+          <w:p>
+            <w:pPr>
+              <w:cnfStyle w:val="000000100000" w:firstRow="0" w:lastRow="0" w:firstColumn="0" w:lastColumn="0" w:oddVBand="0" w:evenVBand="0" w:oddHBand="1" w:evenHBand="0" w:firstRowFirstColumn="0" w:firstRowLastColumn="0" w:lastRowFirstColumn="0" w:lastRowLastColumn="0"/>
+            </w:pPr>
+            <w:r>
+              <w:t>3/24/13</w:t>
+            </w:r>
+          </w:p>
+        </w:tc>
+        <w:tc>
+          <w:tcPr>
+            <w:tcW w:w="3580" w:type="dxa"/>
+          </w:tcPr>
+          <w:p>
+            <w:pPr>
+              <w:cnfStyle w:val="000000100000" w:firstRow="0" w:lastRow="0" w:firstColumn="0" w:lastColumn="0" w:oddVBand="0" w:evenVBand="0" w:oddHBand="1" w:evenHBand="0" w:firstRowFirstColumn="0" w:firstRowLastColumn="0" w:lastRowFirstColumn="0" w:lastRowLastColumn="0"/>
+            </w:pPr>
+            <w:r>
+              <w:t>Score, lives, level</w:t>
+            </w:r>
+          </w:p>
+        </w:tc>
+        <w:sdt>
+          <w:sdtPr>
+            <w:id w:val="-1775550061"/>
+            <w14:checkbox>
+              <w14:checked w14:val="1"/>
+              <w14:checkedState w14:val="2612" w14:font="MS Gothic"/>
+              <w14:uncheckedState w14:val="2610" w14:font="MS Gothic"/>
+            </w14:checkbox>
+          </w:sdtPr>
+          <w:sdtEndPr/>
+          <w:sdtContent>
+            <w:tc>
+              <w:tcPr>
+                <w:tcW w:w="1646" w:type="dxa"/>
+              </w:tcPr>
+              <w:p>
+                <w:pPr>
+                  <w:jc w:val="center"/>
+                  <w:cnfStyle w:val="000000100000" w:firstRow="0" w:lastRow="0" w:firstColumn="0" w:lastColumn="0" w:oddVBand="0" w:evenVBand="0" w:oddHBand="1" w:evenHBand="0" w:firstRowFirstColumn="0" w:firstRowLastColumn="0" w:lastRowFirstColumn="0" w:lastRowLastColumn="0"/>
+                </w:pPr>
+                <w:r>
+                  <w:rPr>
+                    <w:rFonts w:ascii="MS Gothic" w:eastAsia="MS Gothic" w:hAnsi="MS Gothic" w:hint="eastAsia"/>
+                  </w:rPr>
+                  <w:t>☒</w:t>
+                </w:r>
+              </w:p>
+            </w:tc>
+          </w:sdtContent>
+        </w:sdt>
+      </w:tr>
+      <w:tr>
+        <w:trPr>
+          <w:cantSplit/>
+        </w:trPr>
+        <w:tc>
+          <w:tcPr>
+            <w:cnfStyle w:val="001000000000" w:firstRow="0" w:lastRow="0" w:firstColumn="1" w:lastColumn="0" w:oddVBand="0" w:evenVBand="0" w:oddHBand="0" w:evenHBand="0" w:firstRowFirstColumn="0" w:firstRowLastColumn="0" w:lastRowFirstColumn="0" w:lastRowLastColumn="0"/>
+            <w:tcW w:w="3549" w:type="dxa"/>
+          </w:tcPr>
+          <w:p>
+            <w:r>
+              <w:t>Create prefabs for art assets</w:t>
+            </w:r>
+          </w:p>
+        </w:tc>
+        <w:tc>
+          <w:tcPr>
+            <w:tcW w:w="989" w:type="dxa"/>
+          </w:tcPr>
+          <w:p>
+            <w:pPr>
+              <w:cnfStyle w:val="000000000000" w:firstRow="0" w:lastRow="0" w:firstColumn="0" w:lastColumn="0" w:oddVBand="0" w:evenVBand="0" w:oddHBand="0" w:evenHBand="0" w:firstRowFirstColumn="0" w:firstRowLastColumn="0" w:lastRowFirstColumn="0" w:lastRowLastColumn="0"/>
+            </w:pPr>
+            <w:r>
+              <w:t>3/25/13</w:t>
+            </w:r>
+          </w:p>
+        </w:tc>
+        <w:tc>
+          <w:tcPr>
+            <w:tcW w:w="3580" w:type="dxa"/>
+          </w:tcPr>
+          <w:p>
+            <w:pPr>
+              <w:cnfStyle w:val="000000000000" w:firstRow="0" w:lastRow="0" w:firstColumn="0" w:lastColumn="0" w:oddVBand="0" w:evenVBand="0" w:oddHBand="0" w:evenHBand="0" w:firstRowFirstColumn="0" w:firstRowLastColumn="0" w:lastRowFirstColumn="0" w:lastRowLastColumn="0"/>
+            </w:pPr>
+          </w:p>
+        </w:tc>
+        <w:sdt>
+          <w:sdtPr>
+            <w:id w:val="-424796593"/>
             <w14:checkbox>
               <w14:checked w14:val="0"/>
               <w14:checkedState w14:val="2612" w14:font="MS Gothic"/>
@@ -2521,79 +3072,7 @@
           <w:sdtContent>
             <w:tc>
               <w:tcPr>
-                <w:tcW w:w="870" w:type="dxa"/>
-              </w:tcPr>
-              <w:p>
-                <w:pPr>
-                  <w:jc w:val="center"/>
-                  <w:cnfStyle w:val="000000100000" w:firstRow="0" w:lastRow="0" w:firstColumn="0" w:lastColumn="0" w:oddVBand="0" w:evenVBand="0" w:oddHBand="1" w:evenHBand="0" w:firstRowFirstColumn="0" w:firstRowLastColumn="0" w:lastRowFirstColumn="0" w:lastRowLastColumn="0"/>
-                </w:pPr>
-                <w:r>
-                  <w:rPr>
-                    <w:rFonts w:ascii="MS Gothic" w:eastAsia="MS Gothic" w:hAnsi="MS Gothic" w:hint="eastAsia"/>
-                  </w:rPr>
-                  <w:t>☐</w:t>
-                </w:r>
-              </w:p>
-            </w:tc>
-          </w:sdtContent>
-        </w:sdt>
-      </w:tr>
-      <w:tr>
-        <w:trPr>
-          <w:cantSplit/>
-        </w:trPr>
-        <w:tc>
-          <w:tcPr>
-            <w:cnfStyle w:val="001000000000" w:firstRow="0" w:lastRow="0" w:firstColumn="1" w:lastColumn="0" w:oddVBand="0" w:evenVBand="0" w:oddHBand="0" w:evenHBand="0" w:firstRowFirstColumn="0" w:firstRowLastColumn="0" w:lastRowFirstColumn="0" w:lastRowLastColumn="0"/>
-            <w:tcW w:w="3584" w:type="dxa"/>
-          </w:tcPr>
-          <w:p>
-            <w:r>
-              <w:t xml:space="preserve">create game </w:t>
-            </w:r>
-            <w:r>
-              <w:t>project</w:t>
-            </w:r>
-          </w:p>
-        </w:tc>
-        <w:tc>
-          <w:tcPr>
-            <w:tcW w:w="990" w:type="dxa"/>
-          </w:tcPr>
-          <w:p>
-            <w:pPr>
-              <w:cnfStyle w:val="000000000000" w:firstRow="0" w:lastRow="0" w:firstColumn="0" w:lastColumn="0" w:oddVBand="0" w:evenVBand="0" w:oddHBand="0" w:evenHBand="0" w:firstRowFirstColumn="0" w:firstRowLastColumn="0" w:lastRowFirstColumn="0" w:lastRowLastColumn="0"/>
-            </w:pPr>
-            <w:r>
-              <w:t>3/23/13</w:t>
-            </w:r>
-          </w:p>
-        </w:tc>
-        <w:tc>
-          <w:tcPr>
-            <w:tcW w:w="4320" w:type="dxa"/>
-          </w:tcPr>
-          <w:p>
-            <w:pPr>
-              <w:cnfStyle w:val="000000000000" w:firstRow="0" w:lastRow="0" w:firstColumn="0" w:lastColumn="0" w:oddVBand="0" w:evenVBand="0" w:oddHBand="0" w:evenHBand="0" w:firstRowFirstColumn="0" w:firstRowLastColumn="0" w:lastRowFirstColumn="0" w:lastRowLastColumn="0"/>
-            </w:pPr>
-          </w:p>
-        </w:tc>
-        <w:sdt>
-          <w:sdtPr>
-            <w:id w:val="371816030"/>
-            <w14:checkbox>
-              <w14:checked w14:val="0"/>
-              <w14:checkedState w14:val="2612" w14:font="MS Gothic"/>
-              <w14:uncheckedState w14:val="2610" w14:font="MS Gothic"/>
-            </w14:checkbox>
-          </w:sdtPr>
-          <w:sdtEndPr/>
-          <w:sdtContent>
-            <w:tc>
-              <w:tcPr>
-                <w:tcW w:w="870" w:type="dxa"/>
+                <w:tcW w:w="1646" w:type="dxa"/>
               </w:tcPr>
               <w:p>
                 <w:pPr>
@@ -2619,51 +3098,40 @@
         <w:tc>
           <w:tcPr>
             <w:cnfStyle w:val="001000000000" w:firstRow="0" w:lastRow="0" w:firstColumn="1" w:lastColumn="0" w:oddVBand="0" w:evenVBand="0" w:oddHBand="0" w:evenHBand="0" w:firstRowFirstColumn="0" w:firstRowLastColumn="0" w:lastRowFirstColumn="0" w:lastRowLastColumn="0"/>
-            <w:tcW w:w="3584" w:type="dxa"/>
-          </w:tcPr>
-          <w:p>
-            <w:r>
-              <w:t xml:space="preserve">Create </w:t>
-            </w:r>
-            <w:r>
-              <w:t>game screens</w:t>
-            </w:r>
-          </w:p>
-        </w:tc>
-        <w:tc>
-          <w:tcPr>
-            <w:tcW w:w="990" w:type="dxa"/>
+            <w:tcW w:w="3549" w:type="dxa"/>
+          </w:tcPr>
+          <w:p>
+            <w:r>
+              <w:t>Add ship controls</w:t>
+            </w:r>
+          </w:p>
+        </w:tc>
+        <w:tc>
+          <w:tcPr>
+            <w:tcW w:w="989" w:type="dxa"/>
           </w:tcPr>
           <w:p>
             <w:pPr>
               <w:cnfStyle w:val="000000100000" w:firstRow="0" w:lastRow="0" w:firstColumn="0" w:lastColumn="0" w:oddVBand="0" w:evenVBand="0" w:oddHBand="1" w:evenHBand="0" w:firstRowFirstColumn="0" w:firstRowLastColumn="0" w:lastRowFirstColumn="0" w:lastRowLastColumn="0"/>
             </w:pPr>
             <w:r>
-              <w:t>3/24/13</w:t>
-            </w:r>
-          </w:p>
-        </w:tc>
-        <w:tc>
-          <w:tcPr>
-            <w:tcW w:w="4320" w:type="dxa"/>
+              <w:t>3/26/13</w:t>
+            </w:r>
+          </w:p>
+        </w:tc>
+        <w:tc>
+          <w:tcPr>
+            <w:tcW w:w="3580" w:type="dxa"/>
           </w:tcPr>
           <w:p>
             <w:pPr>
               <w:cnfStyle w:val="000000100000" w:firstRow="0" w:lastRow="0" w:firstColumn="0" w:lastColumn="0" w:oddVBand="0" w:evenVBand="0" w:oddHBand="1" w:evenHBand="0" w:firstRowFirstColumn="0" w:firstRowLastColumn="0" w:lastRowFirstColumn="0" w:lastRowLastColumn="0"/>
             </w:pPr>
-            <w:r>
-              <w:t xml:space="preserve">Start, intro, gameplay, </w:t>
-            </w:r>
-            <w:proofErr w:type="spellStart"/>
-            <w:r>
-              <w:t>gameover</w:t>
-            </w:r>
-            <w:proofErr w:type="spellEnd"/>
           </w:p>
         </w:tc>
         <w:sdt>
           <w:sdtPr>
-            <w:id w:val="141549621"/>
+            <w:id w:val="-1721437891"/>
             <w14:checkbox>
               <w14:checked w14:val="0"/>
               <w14:checkedState w14:val="2612" w14:font="MS Gothic"/>
@@ -2674,7 +3142,7 @@
           <w:sdtContent>
             <w:tc>
               <w:tcPr>
-                <w:tcW w:w="870" w:type="dxa"/>
+                <w:tcW w:w="1646" w:type="dxa"/>
               </w:tcPr>
               <w:p>
                 <w:pPr>
@@ -2699,74 +3167,40 @@
         <w:tc>
           <w:tcPr>
             <w:cnfStyle w:val="001000000000" w:firstRow="0" w:lastRow="0" w:firstColumn="1" w:lastColumn="0" w:oddVBand="0" w:evenVBand="0" w:oddHBand="0" w:evenHBand="0" w:firstRowFirstColumn="0" w:firstRowLastColumn="0" w:lastRowFirstColumn="0" w:lastRowLastColumn="0"/>
-            <w:tcW w:w="3584" w:type="dxa"/>
-          </w:tcPr>
-          <w:p>
-            <w:r>
-              <w:t xml:space="preserve">Make intro, start, and </w:t>
-            </w:r>
-            <w:proofErr w:type="spellStart"/>
-            <w:r>
-              <w:t>gameover</w:t>
-            </w:r>
-            <w:proofErr w:type="spellEnd"/>
-            <w:r>
-              <w:t xml:space="preserve"> screens usable</w:t>
-            </w:r>
-          </w:p>
-        </w:tc>
-        <w:tc>
-          <w:tcPr>
-            <w:tcW w:w="990" w:type="dxa"/>
+            <w:tcW w:w="3549" w:type="dxa"/>
+          </w:tcPr>
+          <w:p>
+            <w:r>
+              <w:t>Add ship thruster animation</w:t>
+            </w:r>
+          </w:p>
+        </w:tc>
+        <w:tc>
+          <w:tcPr>
+            <w:tcW w:w="989" w:type="dxa"/>
           </w:tcPr>
           <w:p>
             <w:pPr>
               <w:cnfStyle w:val="000000000000" w:firstRow="0" w:lastRow="0" w:firstColumn="0" w:lastColumn="0" w:oddVBand="0" w:evenVBand="0" w:oddHBand="0" w:evenHBand="0" w:firstRowFirstColumn="0" w:firstRowLastColumn="0" w:lastRowFirstColumn="0" w:lastRowLastColumn="0"/>
             </w:pPr>
             <w:r>
-              <w:t>3/24/13</w:t>
-            </w:r>
-          </w:p>
-        </w:tc>
-        <w:tc>
-          <w:tcPr>
-            <w:tcW w:w="4320" w:type="dxa"/>
+              <w:t>3/26/13</w:t>
+            </w:r>
+          </w:p>
+        </w:tc>
+        <w:tc>
+          <w:tcPr>
+            <w:tcW w:w="3580" w:type="dxa"/>
           </w:tcPr>
           <w:p>
             <w:pPr>
               <w:cnfStyle w:val="000000000000" w:firstRow="0" w:lastRow="0" w:firstColumn="0" w:lastColumn="0" w:oddVBand="0" w:evenVBand="0" w:oddHBand="0" w:evenHBand="0" w:firstRowFirstColumn="0" w:firstRowLastColumn="0" w:lastRowFirstColumn="0" w:lastRowLastColumn="0"/>
             </w:pPr>
-            <w:r>
-              <w:t>start</w:t>
-            </w:r>
-            <w:r>
-              <w:sym w:font="Wingdings" w:char="F0E0"/>
-            </w:r>
-            <w:r>
-              <w:t>intro, intro</w:t>
-            </w:r>
-            <w:r>
-              <w:sym w:font="Wingdings" w:char="F0E0"/>
-            </w:r>
-            <w:r>
-              <w:t xml:space="preserve">gameplay, </w:t>
-            </w:r>
-            <w:proofErr w:type="spellStart"/>
-            <w:r>
-              <w:t>gameover</w:t>
-            </w:r>
-            <w:proofErr w:type="spellEnd"/>
-            <w:r>
-              <w:sym w:font="Wingdings" w:char="F0E0"/>
-            </w:r>
-            <w:r>
-              <w:t>start</w:t>
-            </w:r>
           </w:p>
         </w:tc>
         <w:sdt>
           <w:sdtPr>
-            <w:id w:val="2082863675"/>
+            <w:id w:val="305900041"/>
             <w14:checkbox>
               <w14:checked w14:val="0"/>
               <w14:checkedState w14:val="2612" w14:font="MS Gothic"/>
@@ -2777,7 +3211,7 @@
           <w:sdtContent>
             <w:tc>
               <w:tcPr>
-                <w:tcW w:w="870" w:type="dxa"/>
+                <w:tcW w:w="1646" w:type="dxa"/>
               </w:tcPr>
               <w:p>
                 <w:pPr>
@@ -2803,43 +3237,109 @@
         <w:tc>
           <w:tcPr>
             <w:cnfStyle w:val="001000000000" w:firstRow="0" w:lastRow="0" w:firstColumn="1" w:lastColumn="0" w:oddVBand="0" w:evenVBand="0" w:oddHBand="0" w:evenHBand="0" w:firstRowFirstColumn="0" w:firstRowLastColumn="0" w:lastRowFirstColumn="0" w:lastRowLastColumn="0"/>
-            <w:tcW w:w="3584" w:type="dxa"/>
-          </w:tcPr>
-          <w:p>
-            <w:r>
-              <w:t>Add intro page text</w:t>
-            </w:r>
-          </w:p>
-        </w:tc>
-        <w:tc>
-          <w:tcPr>
-            <w:tcW w:w="990" w:type="dxa"/>
+            <w:tcW w:w="3549" w:type="dxa"/>
+          </w:tcPr>
+          <w:p>
+            <w:r>
+              <w:t>Add collision detection with screen edges</w:t>
+            </w:r>
+          </w:p>
+        </w:tc>
+        <w:tc>
+          <w:tcPr>
+            <w:tcW w:w="989" w:type="dxa"/>
           </w:tcPr>
           <w:p>
             <w:pPr>
               <w:cnfStyle w:val="000000100000" w:firstRow="0" w:lastRow="0" w:firstColumn="0" w:lastColumn="0" w:oddVBand="0" w:evenVBand="0" w:oddHBand="1" w:evenHBand="0" w:firstRowFirstColumn="0" w:firstRowLastColumn="0" w:lastRowFirstColumn="0" w:lastRowLastColumn="0"/>
             </w:pPr>
             <w:r>
-              <w:t>3/24/13</w:t>
-            </w:r>
-          </w:p>
-        </w:tc>
-        <w:tc>
-          <w:tcPr>
-            <w:tcW w:w="4320" w:type="dxa"/>
+              <w:t>3/26/13</w:t>
+            </w:r>
+          </w:p>
+        </w:tc>
+        <w:tc>
+          <w:tcPr>
+            <w:tcW w:w="3580" w:type="dxa"/>
           </w:tcPr>
           <w:p>
             <w:pPr>
               <w:cnfStyle w:val="000000100000" w:firstRow="0" w:lastRow="0" w:firstColumn="0" w:lastColumn="0" w:oddVBand="0" w:evenVBand="0" w:oddHBand="1" w:evenHBand="0" w:firstRowFirstColumn="0" w:firstRowLastColumn="0" w:lastRowFirstColumn="0" w:lastRowLastColumn="0"/>
             </w:pPr>
-            <w:r>
-              <w:t>Basic instructions for controls and gameplay</w:t>
-            </w:r>
           </w:p>
         </w:tc>
         <w:sdt>
           <w:sdtPr>
-            <w:id w:val="166148374"/>
+            <w:id w:val="-139272137"/>
+            <w14:checkbox>
+              <w14:checked w14:val="1"/>
+              <w14:checkedState w14:val="2612" w14:font="MS Gothic"/>
+              <w14:uncheckedState w14:val="2610" w14:font="MS Gothic"/>
+            </w14:checkbox>
+          </w:sdtPr>
+          <w:sdtEndPr/>
+          <w:sdtContent>
+            <w:tc>
+              <w:tcPr>
+                <w:tcW w:w="1646" w:type="dxa"/>
+              </w:tcPr>
+              <w:p>
+                <w:pPr>
+                  <w:jc w:val="center"/>
+                  <w:cnfStyle w:val="000000100000" w:firstRow="0" w:lastRow="0" w:firstColumn="0" w:lastColumn="0" w:oddVBand="0" w:evenVBand="0" w:oddHBand="1" w:evenHBand="0" w:firstRowFirstColumn="0" w:firstRowLastColumn="0" w:lastRowFirstColumn="0" w:lastRowLastColumn="0"/>
+                </w:pPr>
+                <w:r>
+                  <w:rPr>
+                    <w:rFonts w:ascii="MS Gothic" w:eastAsia="MS Gothic" w:hAnsi="MS Gothic" w:hint="eastAsia"/>
+                  </w:rPr>
+                  <w:t>☒</w:t>
+                </w:r>
+              </w:p>
+            </w:tc>
+          </w:sdtContent>
+        </w:sdt>
+      </w:tr>
+      <w:tr>
+        <w:trPr>
+          <w:cantSplit/>
+        </w:trPr>
+        <w:tc>
+          <w:tcPr>
+            <w:cnfStyle w:val="001000000000" w:firstRow="0" w:lastRow="0" w:firstColumn="1" w:lastColumn="0" w:oddVBand="0" w:evenVBand="0" w:oddHBand="0" w:evenHBand="0" w:firstRowFirstColumn="0" w:firstRowLastColumn="0" w:lastRowFirstColumn="0" w:lastRowLastColumn="0"/>
+            <w:tcW w:w="3549" w:type="dxa"/>
+          </w:tcPr>
+          <w:p>
+            <w:r>
+              <w:t>Add asteroid spawn</w:t>
+            </w:r>
+          </w:p>
+        </w:tc>
+        <w:tc>
+          <w:tcPr>
+            <w:tcW w:w="989" w:type="dxa"/>
+          </w:tcPr>
+          <w:p>
+            <w:pPr>
+              <w:cnfStyle w:val="000000000000" w:firstRow="0" w:lastRow="0" w:firstColumn="0" w:lastColumn="0" w:oddVBand="0" w:evenVBand="0" w:oddHBand="0" w:evenHBand="0" w:firstRowFirstColumn="0" w:firstRowLastColumn="0" w:lastRowFirstColumn="0" w:lastRowLastColumn="0"/>
+            </w:pPr>
+            <w:r>
+              <w:t>3/27/13</w:t>
+            </w:r>
+          </w:p>
+        </w:tc>
+        <w:tc>
+          <w:tcPr>
+            <w:tcW w:w="3580" w:type="dxa"/>
+          </w:tcPr>
+          <w:p>
+            <w:pPr>
+              <w:cnfStyle w:val="000000000000" w:firstRow="0" w:lastRow="0" w:firstColumn="0" w:lastColumn="0" w:oddVBand="0" w:evenVBand="0" w:oddHBand="0" w:evenHBand="0" w:firstRowFirstColumn="0" w:firstRowLastColumn="0" w:lastRowFirstColumn="0" w:lastRowLastColumn="0"/>
+            </w:pPr>
+          </w:p>
+        </w:tc>
+        <w:sdt>
+          <w:sdtPr>
+            <w:id w:val="813678163"/>
             <w14:checkbox>
               <w14:checked w14:val="0"/>
               <w14:checkedState w14:val="2612" w14:font="MS Gothic"/>
@@ -2850,79 +3350,7 @@
           <w:sdtContent>
             <w:tc>
               <w:tcPr>
-                <w:tcW w:w="870" w:type="dxa"/>
-              </w:tcPr>
-              <w:p>
-                <w:pPr>
-                  <w:jc w:val="center"/>
-                  <w:cnfStyle w:val="000000100000" w:firstRow="0" w:lastRow="0" w:firstColumn="0" w:lastColumn="0" w:oddVBand="0" w:evenVBand="0" w:oddHBand="1" w:evenHBand="0" w:firstRowFirstColumn="0" w:firstRowLastColumn="0" w:lastRowFirstColumn="0" w:lastRowLastColumn="0"/>
-                </w:pPr>
-                <w:r>
-                  <w:rPr>
-                    <w:rFonts w:ascii="MS Gothic" w:eastAsia="MS Gothic" w:hAnsi="MS Gothic" w:hint="eastAsia"/>
-                  </w:rPr>
-                  <w:t>☐</w:t>
-                </w:r>
-              </w:p>
-            </w:tc>
-          </w:sdtContent>
-        </w:sdt>
-      </w:tr>
-      <w:tr>
-        <w:trPr>
-          <w:cantSplit/>
-        </w:trPr>
-        <w:tc>
-          <w:tcPr>
-            <w:cnfStyle w:val="001000000000" w:firstRow="0" w:lastRow="0" w:firstColumn="1" w:lastColumn="0" w:oddVBand="0" w:evenVBand="0" w:oddHBand="0" w:evenHBand="0" w:firstRowFirstColumn="0" w:firstRowLastColumn="0" w:lastRowFirstColumn="0" w:lastRowLastColumn="0"/>
-            <w:tcW w:w="3584" w:type="dxa"/>
-          </w:tcPr>
-          <w:p>
-            <w:r>
-              <w:t>Add gameplay screen UI elements</w:t>
-            </w:r>
-          </w:p>
-        </w:tc>
-        <w:tc>
-          <w:tcPr>
-            <w:tcW w:w="990" w:type="dxa"/>
-          </w:tcPr>
-          <w:p>
-            <w:pPr>
-              <w:cnfStyle w:val="000000000000" w:firstRow="0" w:lastRow="0" w:firstColumn="0" w:lastColumn="0" w:oddVBand="0" w:evenVBand="0" w:oddHBand="0" w:evenHBand="0" w:firstRowFirstColumn="0" w:firstRowLastColumn="0" w:lastRowFirstColumn="0" w:lastRowLastColumn="0"/>
-            </w:pPr>
-            <w:r>
-              <w:t>3/24/13</w:t>
-            </w:r>
-          </w:p>
-        </w:tc>
-        <w:tc>
-          <w:tcPr>
-            <w:tcW w:w="4320" w:type="dxa"/>
-          </w:tcPr>
-          <w:p>
-            <w:pPr>
-              <w:cnfStyle w:val="000000000000" w:firstRow="0" w:lastRow="0" w:firstColumn="0" w:lastColumn="0" w:oddVBand="0" w:evenVBand="0" w:oddHBand="0" w:evenHBand="0" w:firstRowFirstColumn="0" w:firstRowLastColumn="0" w:lastRowFirstColumn="0" w:lastRowLastColumn="0"/>
-            </w:pPr>
-            <w:r>
-              <w:t>Score, health</w:t>
-            </w:r>
-          </w:p>
-        </w:tc>
-        <w:sdt>
-          <w:sdtPr>
-            <w:id w:val="-1775550061"/>
-            <w14:checkbox>
-              <w14:checked w14:val="0"/>
-              <w14:checkedState w14:val="2612" w14:font="MS Gothic"/>
-              <w14:uncheckedState w14:val="2610" w14:font="MS Gothic"/>
-            </w14:checkbox>
-          </w:sdtPr>
-          <w:sdtEndPr/>
-          <w:sdtContent>
-            <w:tc>
-              <w:tcPr>
-                <w:tcW w:w="870" w:type="dxa"/>
+                <w:tcW w:w="1646" w:type="dxa"/>
               </w:tcPr>
               <w:p>
                 <w:pPr>
@@ -2948,30 +3376,30 @@
         <w:tc>
           <w:tcPr>
             <w:cnfStyle w:val="001000000000" w:firstRow="0" w:lastRow="0" w:firstColumn="1" w:lastColumn="0" w:oddVBand="0" w:evenVBand="0" w:oddHBand="0" w:evenHBand="0" w:firstRowFirstColumn="0" w:firstRowLastColumn="0" w:lastRowFirstColumn="0" w:lastRowLastColumn="0"/>
-            <w:tcW w:w="3584" w:type="dxa"/>
-          </w:tcPr>
-          <w:p>
-            <w:r>
-              <w:t>Create prefabs for art assets</w:t>
-            </w:r>
-          </w:p>
-        </w:tc>
-        <w:tc>
-          <w:tcPr>
-            <w:tcW w:w="990" w:type="dxa"/>
+            <w:tcW w:w="3549" w:type="dxa"/>
+          </w:tcPr>
+          <w:p>
+            <w:r>
+              <w:t>Add collision detection with ship and asteroid</w:t>
+            </w:r>
+          </w:p>
+        </w:tc>
+        <w:tc>
+          <w:tcPr>
+            <w:tcW w:w="989" w:type="dxa"/>
           </w:tcPr>
           <w:p>
             <w:pPr>
               <w:cnfStyle w:val="000000100000" w:firstRow="0" w:lastRow="0" w:firstColumn="0" w:lastColumn="0" w:oddVBand="0" w:evenVBand="0" w:oddHBand="1" w:evenHBand="0" w:firstRowFirstColumn="0" w:firstRowLastColumn="0" w:lastRowFirstColumn="0" w:lastRowLastColumn="0"/>
             </w:pPr>
             <w:r>
-              <w:t>3/25/13</w:t>
-            </w:r>
-          </w:p>
-        </w:tc>
-        <w:tc>
-          <w:tcPr>
-            <w:tcW w:w="4320" w:type="dxa"/>
+              <w:t>3/27/13</w:t>
+            </w:r>
+          </w:p>
+        </w:tc>
+        <w:tc>
+          <w:tcPr>
+            <w:tcW w:w="3580" w:type="dxa"/>
           </w:tcPr>
           <w:p>
             <w:pPr>
@@ -2981,7 +3409,7 @@
         </w:tc>
         <w:sdt>
           <w:sdtPr>
-            <w:id w:val="-424796593"/>
+            <w:id w:val="-2064786493"/>
             <w14:checkbox>
               <w14:checked w14:val="0"/>
               <w14:checkedState w14:val="2612" w14:font="MS Gothic"/>
@@ -2992,7 +3420,7 @@
           <w:sdtContent>
             <w:tc>
               <w:tcPr>
-                <w:tcW w:w="870" w:type="dxa"/>
+                <w:tcW w:w="1646" w:type="dxa"/>
               </w:tcPr>
               <w:p>
                 <w:pPr>
@@ -3017,30 +3445,30 @@
         <w:tc>
           <w:tcPr>
             <w:cnfStyle w:val="001000000000" w:firstRow="0" w:lastRow="0" w:firstColumn="1" w:lastColumn="0" w:oddVBand="0" w:evenVBand="0" w:oddHBand="0" w:evenHBand="0" w:firstRowFirstColumn="0" w:firstRowLastColumn="0" w:lastRowFirstColumn="0" w:lastRowLastColumn="0"/>
-            <w:tcW w:w="3584" w:type="dxa"/>
-          </w:tcPr>
-          <w:p>
-            <w:r>
-              <w:t>Add ship controls</w:t>
-            </w:r>
-          </w:p>
-        </w:tc>
-        <w:tc>
-          <w:tcPr>
-            <w:tcW w:w="990" w:type="dxa"/>
+            <w:tcW w:w="3549" w:type="dxa"/>
+          </w:tcPr>
+          <w:p>
+            <w:r>
+              <w:t>Add collision detection between asteroid and screen edge</w:t>
+            </w:r>
+          </w:p>
+        </w:tc>
+        <w:tc>
+          <w:tcPr>
+            <w:tcW w:w="989" w:type="dxa"/>
           </w:tcPr>
           <w:p>
             <w:pPr>
               <w:cnfStyle w:val="000000000000" w:firstRow="0" w:lastRow="0" w:firstColumn="0" w:lastColumn="0" w:oddVBand="0" w:evenVBand="0" w:oddHBand="0" w:evenHBand="0" w:firstRowFirstColumn="0" w:firstRowLastColumn="0" w:lastRowFirstColumn="0" w:lastRowLastColumn="0"/>
             </w:pPr>
             <w:r>
-              <w:t>3/26/13</w:t>
-            </w:r>
-          </w:p>
-        </w:tc>
-        <w:tc>
-          <w:tcPr>
-            <w:tcW w:w="4320" w:type="dxa"/>
+              <w:t>3/27/13</w:t>
+            </w:r>
+          </w:p>
+        </w:tc>
+        <w:tc>
+          <w:tcPr>
+            <w:tcW w:w="3580" w:type="dxa"/>
           </w:tcPr>
           <w:p>
             <w:pPr>
@@ -3050,7 +3478,7 @@
         </w:tc>
         <w:sdt>
           <w:sdtPr>
-            <w:id w:val="-1721437891"/>
+            <w:id w:val="-487409529"/>
             <w14:checkbox>
               <w14:checked w14:val="0"/>
               <w14:checkedState w14:val="2612" w14:font="MS Gothic"/>
@@ -3061,7 +3489,7 @@
           <w:sdtContent>
             <w:tc>
               <w:tcPr>
-                <w:tcW w:w="870" w:type="dxa"/>
+                <w:tcW w:w="1646" w:type="dxa"/>
               </w:tcPr>
               <w:p>
                 <w:pPr>
@@ -3087,30 +3515,30 @@
         <w:tc>
           <w:tcPr>
             <w:cnfStyle w:val="001000000000" w:firstRow="0" w:lastRow="0" w:firstColumn="1" w:lastColumn="0" w:oddVBand="0" w:evenVBand="0" w:oddHBand="0" w:evenHBand="0" w:firstRowFirstColumn="0" w:firstRowLastColumn="0" w:lastRowFirstColumn="0" w:lastRowLastColumn="0"/>
-            <w:tcW w:w="3584" w:type="dxa"/>
-          </w:tcPr>
-          <w:p>
-            <w:r>
-              <w:t>Add ship thruster animation</w:t>
-            </w:r>
-          </w:p>
-        </w:tc>
-        <w:tc>
-          <w:tcPr>
-            <w:tcW w:w="990" w:type="dxa"/>
+            <w:tcW w:w="3549" w:type="dxa"/>
+          </w:tcPr>
+          <w:p>
+            <w:r>
+              <w:t>add ship shooting</w:t>
+            </w:r>
+          </w:p>
+        </w:tc>
+        <w:tc>
+          <w:tcPr>
+            <w:tcW w:w="989" w:type="dxa"/>
           </w:tcPr>
           <w:p>
             <w:pPr>
               <w:cnfStyle w:val="000000100000" w:firstRow="0" w:lastRow="0" w:firstColumn="0" w:lastColumn="0" w:oddVBand="0" w:evenVBand="0" w:oddHBand="1" w:evenHBand="0" w:firstRowFirstColumn="0" w:firstRowLastColumn="0" w:lastRowFirstColumn="0" w:lastRowLastColumn="0"/>
             </w:pPr>
             <w:r>
-              <w:t>3/26/13</w:t>
-            </w:r>
-          </w:p>
-        </w:tc>
-        <w:tc>
-          <w:tcPr>
-            <w:tcW w:w="4320" w:type="dxa"/>
+              <w:t>3/27/13</w:t>
+            </w:r>
+          </w:p>
+        </w:tc>
+        <w:tc>
+          <w:tcPr>
+            <w:tcW w:w="3580" w:type="dxa"/>
           </w:tcPr>
           <w:p>
             <w:pPr>
@@ -3120,7 +3548,7 @@
         </w:tc>
         <w:sdt>
           <w:sdtPr>
-            <w:id w:val="305900041"/>
+            <w:id w:val="1185637839"/>
             <w14:checkbox>
               <w14:checked w14:val="0"/>
               <w14:checkedState w14:val="2612" w14:font="MS Gothic"/>
@@ -3131,7 +3559,7 @@
           <w:sdtContent>
             <w:tc>
               <w:tcPr>
-                <w:tcW w:w="870" w:type="dxa"/>
+                <w:tcW w:w="1646" w:type="dxa"/>
               </w:tcPr>
               <w:p>
                 <w:pPr>
@@ -3156,30 +3584,30 @@
         <w:tc>
           <w:tcPr>
             <w:cnfStyle w:val="001000000000" w:firstRow="0" w:lastRow="0" w:firstColumn="1" w:lastColumn="0" w:oddVBand="0" w:evenVBand="0" w:oddHBand="0" w:evenHBand="0" w:firstRowFirstColumn="0" w:firstRowLastColumn="0" w:lastRowFirstColumn="0" w:lastRowLastColumn="0"/>
-            <w:tcW w:w="3584" w:type="dxa"/>
-          </w:tcPr>
-          <w:p>
-            <w:r>
-              <w:t>Add collision detection with screen edges</w:t>
-            </w:r>
-          </w:p>
-        </w:tc>
-        <w:tc>
-          <w:tcPr>
-            <w:tcW w:w="990" w:type="dxa"/>
+            <w:tcW w:w="3549" w:type="dxa"/>
+          </w:tcPr>
+          <w:p>
+            <w:r>
+              <w:t>Add collision detection between asteroid and bullet</w:t>
+            </w:r>
+          </w:p>
+        </w:tc>
+        <w:tc>
+          <w:tcPr>
+            <w:tcW w:w="989" w:type="dxa"/>
           </w:tcPr>
           <w:p>
             <w:pPr>
               <w:cnfStyle w:val="000000000000" w:firstRow="0" w:lastRow="0" w:firstColumn="0" w:lastColumn="0" w:oddVBand="0" w:evenVBand="0" w:oddHBand="0" w:evenHBand="0" w:firstRowFirstColumn="0" w:firstRowLastColumn="0" w:lastRowFirstColumn="0" w:lastRowLastColumn="0"/>
             </w:pPr>
             <w:r>
-              <w:t>3/26/13</w:t>
-            </w:r>
-          </w:p>
-        </w:tc>
-        <w:tc>
-          <w:tcPr>
-            <w:tcW w:w="4320" w:type="dxa"/>
+              <w:t>3/27/13</w:t>
+            </w:r>
+          </w:p>
+        </w:tc>
+        <w:tc>
+          <w:tcPr>
+            <w:tcW w:w="3580" w:type="dxa"/>
           </w:tcPr>
           <w:p>
             <w:pPr>
@@ -3189,7 +3617,7 @@
         </w:tc>
         <w:sdt>
           <w:sdtPr>
-            <w:id w:val="-139272137"/>
+            <w:id w:val="386989911"/>
             <w14:checkbox>
               <w14:checked w14:val="0"/>
               <w14:checkedState w14:val="2612" w14:font="MS Gothic"/>
@@ -3200,7 +3628,7 @@
           <w:sdtContent>
             <w:tc>
               <w:tcPr>
-                <w:tcW w:w="870" w:type="dxa"/>
+                <w:tcW w:w="1646" w:type="dxa"/>
               </w:tcPr>
               <w:p>
                 <w:pPr>
@@ -3226,17 +3654,20 @@
         <w:tc>
           <w:tcPr>
             <w:cnfStyle w:val="001000000000" w:firstRow="0" w:lastRow="0" w:firstColumn="1" w:lastColumn="0" w:oddVBand="0" w:evenVBand="0" w:oddHBand="0" w:evenHBand="0" w:firstRowFirstColumn="0" w:firstRowLastColumn="0" w:lastRowFirstColumn="0" w:lastRowLastColumn="0"/>
-            <w:tcW w:w="3584" w:type="dxa"/>
-          </w:tcPr>
-          <w:p>
-            <w:r>
-              <w:t>Add asteroid spawn</w:t>
-            </w:r>
-          </w:p>
-        </w:tc>
-        <w:tc>
-          <w:tcPr>
-            <w:tcW w:w="990" w:type="dxa"/>
+            <w:tcW w:w="3549" w:type="dxa"/>
+          </w:tcPr>
+          <w:p>
+            <w:r>
+              <w:t xml:space="preserve">Add </w:t>
+            </w:r>
+            <w:r>
+              <w:t>asteroid explosion</w:t>
+            </w:r>
+          </w:p>
+        </w:tc>
+        <w:tc>
+          <w:tcPr>
+            <w:tcW w:w="989" w:type="dxa"/>
           </w:tcPr>
           <w:p>
             <w:pPr>
@@ -3249,7 +3680,7 @@
         </w:tc>
         <w:tc>
           <w:tcPr>
-            <w:tcW w:w="4320" w:type="dxa"/>
+            <w:tcW w:w="3580" w:type="dxa"/>
           </w:tcPr>
           <w:p>
             <w:pPr>
@@ -3259,7 +3690,7 @@
         </w:tc>
         <w:sdt>
           <w:sdtPr>
-            <w:id w:val="813678163"/>
+            <w:id w:val="-1947691811"/>
             <w14:checkbox>
               <w14:checked w14:val="0"/>
               <w14:checkedState w14:val="2612" w14:font="MS Gothic"/>
@@ -3270,7 +3701,7 @@
           <w:sdtContent>
             <w:tc>
               <w:tcPr>
-                <w:tcW w:w="870" w:type="dxa"/>
+                <w:tcW w:w="1646" w:type="dxa"/>
               </w:tcPr>
               <w:p>
                 <w:pPr>
@@ -3295,17 +3726,17 @@
         <w:tc>
           <w:tcPr>
             <w:cnfStyle w:val="001000000000" w:firstRow="0" w:lastRow="0" w:firstColumn="1" w:lastColumn="0" w:oddVBand="0" w:evenVBand="0" w:oddHBand="0" w:evenHBand="0" w:firstRowFirstColumn="0" w:firstRowLastColumn="0" w:lastRowFirstColumn="0" w:lastRowLastColumn="0"/>
-            <w:tcW w:w="3584" w:type="dxa"/>
-          </w:tcPr>
-          <w:p>
-            <w:r>
-              <w:t>Add collision detection with ship and asteroid</w:t>
-            </w:r>
-          </w:p>
-        </w:tc>
-        <w:tc>
-          <w:tcPr>
-            <w:tcW w:w="990" w:type="dxa"/>
+            <w:tcW w:w="3549" w:type="dxa"/>
+          </w:tcPr>
+          <w:p>
+            <w:r>
+              <w:t>Add gas cloud spawn on asteroid shot</w:t>
+            </w:r>
+          </w:p>
+        </w:tc>
+        <w:tc>
+          <w:tcPr>
+            <w:tcW w:w="989" w:type="dxa"/>
           </w:tcPr>
           <w:p>
             <w:pPr>
@@ -3318,7 +3749,7 @@
         </w:tc>
         <w:tc>
           <w:tcPr>
-            <w:tcW w:w="4320" w:type="dxa"/>
+            <w:tcW w:w="3580" w:type="dxa"/>
           </w:tcPr>
           <w:p>
             <w:pPr>
@@ -3328,7 +3759,7 @@
         </w:tc>
         <w:sdt>
           <w:sdtPr>
-            <w:id w:val="-2064786493"/>
+            <w:id w:val="-939442013"/>
             <w14:checkbox>
               <w14:checked w14:val="0"/>
               <w14:checkedState w14:val="2612" w14:font="MS Gothic"/>
@@ -3339,7 +3770,7 @@
           <w:sdtContent>
             <w:tc>
               <w:tcPr>
-                <w:tcW w:w="870" w:type="dxa"/>
+                <w:tcW w:w="1646" w:type="dxa"/>
               </w:tcPr>
               <w:p>
                 <w:pPr>
@@ -3365,30 +3796,30 @@
         <w:tc>
           <w:tcPr>
             <w:cnfStyle w:val="001000000000" w:firstRow="0" w:lastRow="0" w:firstColumn="1" w:lastColumn="0" w:oddVBand="0" w:evenVBand="0" w:oddHBand="0" w:evenHBand="0" w:firstRowFirstColumn="0" w:firstRowLastColumn="0" w:lastRowFirstColumn="0" w:lastRowLastColumn="0"/>
-            <w:tcW w:w="3584" w:type="dxa"/>
-          </w:tcPr>
-          <w:p>
-            <w:r>
-              <w:t>Add collision detection between asteroid and screen edge</w:t>
-            </w:r>
-          </w:p>
-        </w:tc>
-        <w:tc>
-          <w:tcPr>
-            <w:tcW w:w="990" w:type="dxa"/>
+            <w:tcW w:w="3549" w:type="dxa"/>
+          </w:tcPr>
+          <w:p>
+            <w:r>
+              <w:t>Add gas collection</w:t>
+            </w:r>
+          </w:p>
+        </w:tc>
+        <w:tc>
+          <w:tcPr>
+            <w:tcW w:w="989" w:type="dxa"/>
           </w:tcPr>
           <w:p>
             <w:pPr>
               <w:cnfStyle w:val="000000100000" w:firstRow="0" w:lastRow="0" w:firstColumn="0" w:lastColumn="0" w:oddVBand="0" w:evenVBand="0" w:oddHBand="1" w:evenHBand="0" w:firstRowFirstColumn="0" w:firstRowLastColumn="0" w:lastRowFirstColumn="0" w:lastRowLastColumn="0"/>
             </w:pPr>
             <w:r>
-              <w:t>3/27/13</w:t>
-            </w:r>
-          </w:p>
-        </w:tc>
-        <w:tc>
-          <w:tcPr>
-            <w:tcW w:w="4320" w:type="dxa"/>
+              <w:t>3/28/13</w:t>
+            </w:r>
+          </w:p>
+        </w:tc>
+        <w:tc>
+          <w:tcPr>
+            <w:tcW w:w="3580" w:type="dxa"/>
           </w:tcPr>
           <w:p>
             <w:pPr>
@@ -3398,7 +3829,7 @@
         </w:tc>
         <w:sdt>
           <w:sdtPr>
-            <w:id w:val="-487409529"/>
+            <w:id w:val="577486502"/>
             <w14:checkbox>
               <w14:checked w14:val="0"/>
               <w14:checkedState w14:val="2612" w14:font="MS Gothic"/>
@@ -3409,7 +3840,7 @@
           <w:sdtContent>
             <w:tc>
               <w:tcPr>
-                <w:tcW w:w="870" w:type="dxa"/>
+                <w:tcW w:w="1646" w:type="dxa"/>
               </w:tcPr>
               <w:p>
                 <w:pPr>
@@ -3434,30 +3865,30 @@
         <w:tc>
           <w:tcPr>
             <w:cnfStyle w:val="001000000000" w:firstRow="0" w:lastRow="0" w:firstColumn="1" w:lastColumn="0" w:oddVBand="0" w:evenVBand="0" w:oddHBand="0" w:evenHBand="0" w:firstRowFirstColumn="0" w:firstRowLastColumn="0" w:lastRowFirstColumn="0" w:lastRowLastColumn="0"/>
-            <w:tcW w:w="3584" w:type="dxa"/>
-          </w:tcPr>
-          <w:p>
-            <w:r>
-              <w:t>add ship shooting</w:t>
-            </w:r>
-          </w:p>
-        </w:tc>
-        <w:tc>
-          <w:tcPr>
-            <w:tcW w:w="990" w:type="dxa"/>
+            <w:tcW w:w="3549" w:type="dxa"/>
+          </w:tcPr>
+          <w:p>
+            <w:r>
+              <w:t>Add scoring</w:t>
+            </w:r>
+          </w:p>
+        </w:tc>
+        <w:tc>
+          <w:tcPr>
+            <w:tcW w:w="989" w:type="dxa"/>
           </w:tcPr>
           <w:p>
             <w:pPr>
               <w:cnfStyle w:val="000000000000" w:firstRow="0" w:lastRow="0" w:firstColumn="0" w:lastColumn="0" w:oddVBand="0" w:evenVBand="0" w:oddHBand="0" w:evenHBand="0" w:firstRowFirstColumn="0" w:firstRowLastColumn="0" w:lastRowFirstColumn="0" w:lastRowLastColumn="0"/>
             </w:pPr>
             <w:r>
-              <w:t>3/27/13</w:t>
-            </w:r>
-          </w:p>
-        </w:tc>
-        <w:tc>
-          <w:tcPr>
-            <w:tcW w:w="4320" w:type="dxa"/>
+              <w:t>3/28/13</w:t>
+            </w:r>
+          </w:p>
+        </w:tc>
+        <w:tc>
+          <w:tcPr>
+            <w:tcW w:w="3580" w:type="dxa"/>
           </w:tcPr>
           <w:p>
             <w:pPr>
@@ -3467,7 +3898,7 @@
         </w:tc>
         <w:sdt>
           <w:sdtPr>
-            <w:id w:val="1185637839"/>
+            <w:id w:val="-2028242073"/>
             <w14:checkbox>
               <w14:checked w14:val="0"/>
               <w14:checkedState w14:val="2612" w14:font="MS Gothic"/>
@@ -3478,7 +3909,7 @@
           <w:sdtContent>
             <w:tc>
               <w:tcPr>
-                <w:tcW w:w="870" w:type="dxa"/>
+                <w:tcW w:w="1646" w:type="dxa"/>
               </w:tcPr>
               <w:p>
                 <w:pPr>
@@ -3504,30 +3935,30 @@
         <w:tc>
           <w:tcPr>
             <w:cnfStyle w:val="001000000000" w:firstRow="0" w:lastRow="0" w:firstColumn="1" w:lastColumn="0" w:oddVBand="0" w:evenVBand="0" w:oddHBand="0" w:evenHBand="0" w:firstRowFirstColumn="0" w:firstRowLastColumn="0" w:lastRowFirstColumn="0" w:lastRowLastColumn="0"/>
-            <w:tcW w:w="3584" w:type="dxa"/>
-          </w:tcPr>
-          <w:p>
-            <w:r>
-              <w:t>Add collision detection between asteroid and bullet</w:t>
-            </w:r>
-          </w:p>
-        </w:tc>
-        <w:tc>
-          <w:tcPr>
-            <w:tcW w:w="990" w:type="dxa"/>
+            <w:tcW w:w="3549" w:type="dxa"/>
+          </w:tcPr>
+          <w:p>
+            <w:r>
+              <w:t>Add player damage/death</w:t>
+            </w:r>
+          </w:p>
+        </w:tc>
+        <w:tc>
+          <w:tcPr>
+            <w:tcW w:w="989" w:type="dxa"/>
           </w:tcPr>
           <w:p>
             <w:pPr>
               <w:cnfStyle w:val="000000100000" w:firstRow="0" w:lastRow="0" w:firstColumn="0" w:lastColumn="0" w:oddVBand="0" w:evenVBand="0" w:oddHBand="1" w:evenHBand="0" w:firstRowFirstColumn="0" w:firstRowLastColumn="0" w:lastRowFirstColumn="0" w:lastRowLastColumn="0"/>
             </w:pPr>
             <w:r>
-              <w:t>3/27/13</w:t>
-            </w:r>
-          </w:p>
-        </w:tc>
-        <w:tc>
-          <w:tcPr>
-            <w:tcW w:w="4320" w:type="dxa"/>
+              <w:t>3/29/13</w:t>
+            </w:r>
+          </w:p>
+        </w:tc>
+        <w:tc>
+          <w:tcPr>
+            <w:tcW w:w="3580" w:type="dxa"/>
           </w:tcPr>
           <w:p>
             <w:pPr>
@@ -3537,7 +3968,7 @@
         </w:tc>
         <w:sdt>
           <w:sdtPr>
-            <w:id w:val="386989911"/>
+            <w:id w:val="1992593160"/>
             <w14:checkbox>
               <w14:checked w14:val="0"/>
               <w14:checkedState w14:val="2612" w14:font="MS Gothic"/>
@@ -3548,7 +3979,7 @@
           <w:sdtContent>
             <w:tc>
               <w:tcPr>
-                <w:tcW w:w="870" w:type="dxa"/>
+                <w:tcW w:w="1646" w:type="dxa"/>
               </w:tcPr>
               <w:p>
                 <w:pPr>
@@ -3573,385 +4004,35 @@
         <w:tc>
           <w:tcPr>
             <w:cnfStyle w:val="001000000000" w:firstRow="0" w:lastRow="0" w:firstColumn="1" w:lastColumn="0" w:oddVBand="0" w:evenVBand="0" w:oddHBand="0" w:evenHBand="0" w:firstRowFirstColumn="0" w:firstRowLastColumn="0" w:lastRowFirstColumn="0" w:lastRowLastColumn="0"/>
-            <w:tcW w:w="3584" w:type="dxa"/>
-          </w:tcPr>
-          <w:p>
-            <w:r>
-              <w:t xml:space="preserve">Add </w:t>
-            </w:r>
-            <w:r>
-              <w:t>asteroid explosion</w:t>
-            </w:r>
-          </w:p>
-        </w:tc>
-        <w:tc>
-          <w:tcPr>
-            <w:tcW w:w="990" w:type="dxa"/>
+            <w:tcW w:w="3549" w:type="dxa"/>
+          </w:tcPr>
+          <w:p>
+            <w:r>
+              <w:lastRenderedPageBreak/>
+              <w:t>Add difficulty increase over time</w:t>
+            </w:r>
+          </w:p>
+        </w:tc>
+        <w:tc>
+          <w:tcPr>
+            <w:tcW w:w="989" w:type="dxa"/>
           </w:tcPr>
           <w:p>
             <w:pPr>
               <w:cnfStyle w:val="000000000000" w:firstRow="0" w:lastRow="0" w:firstColumn="0" w:lastColumn="0" w:oddVBand="0" w:evenVBand="0" w:oddHBand="0" w:evenHBand="0" w:firstRowFirstColumn="0" w:firstRowLastColumn="0" w:lastRowFirstColumn="0" w:lastRowLastColumn="0"/>
             </w:pPr>
             <w:r>
-              <w:t>3/27/13</w:t>
-            </w:r>
-          </w:p>
-        </w:tc>
-        <w:tc>
-          <w:tcPr>
-            <w:tcW w:w="4320" w:type="dxa"/>
+              <w:t>3/30/13</w:t>
+            </w:r>
+          </w:p>
+        </w:tc>
+        <w:tc>
+          <w:tcPr>
+            <w:tcW w:w="3580" w:type="dxa"/>
           </w:tcPr>
           <w:p>
             <w:pPr>
               <w:cnfStyle w:val="000000000000" w:firstRow="0" w:lastRow="0" w:firstColumn="0" w:lastColumn="0" w:oddVBand="0" w:evenVBand="0" w:oddHBand="0" w:evenHBand="0" w:firstRowFirstColumn="0" w:firstRowLastColumn="0" w:lastRowFirstColumn="0" w:lastRowLastColumn="0"/>
-            </w:pPr>
-          </w:p>
-        </w:tc>
-        <w:sdt>
-          <w:sdtPr>
-            <w:id w:val="-1947691811"/>
-            <w14:checkbox>
-              <w14:checked w14:val="0"/>
-              <w14:checkedState w14:val="2612" w14:font="MS Gothic"/>
-              <w14:uncheckedState w14:val="2610" w14:font="MS Gothic"/>
-            </w14:checkbox>
-          </w:sdtPr>
-          <w:sdtEndPr/>
-          <w:sdtContent>
-            <w:tc>
-              <w:tcPr>
-                <w:tcW w:w="870" w:type="dxa"/>
-              </w:tcPr>
-              <w:p>
-                <w:pPr>
-                  <w:jc w:val="center"/>
-                  <w:cnfStyle w:val="000000000000" w:firstRow="0" w:lastRow="0" w:firstColumn="0" w:lastColumn="0" w:oddVBand="0" w:evenVBand="0" w:oddHBand="0" w:evenHBand="0" w:firstRowFirstColumn="0" w:firstRowLastColumn="0" w:lastRowFirstColumn="0" w:lastRowLastColumn="0"/>
-                </w:pPr>
-                <w:r>
-                  <w:rPr>
-                    <w:rFonts w:ascii="MS Gothic" w:eastAsia="MS Gothic" w:hAnsi="MS Gothic" w:hint="eastAsia"/>
-                  </w:rPr>
-                  <w:t>☐</w:t>
-                </w:r>
-              </w:p>
-            </w:tc>
-          </w:sdtContent>
-        </w:sdt>
-      </w:tr>
-      <w:tr>
-        <w:trPr>
-          <w:cnfStyle w:val="000000100000" w:firstRow="0" w:lastRow="0" w:firstColumn="0" w:lastColumn="0" w:oddVBand="0" w:evenVBand="0" w:oddHBand="1" w:evenHBand="0" w:firstRowFirstColumn="0" w:firstRowLastColumn="0" w:lastRowFirstColumn="0" w:lastRowLastColumn="0"/>
-          <w:cantSplit/>
-        </w:trPr>
-        <w:tc>
-          <w:tcPr>
-            <w:cnfStyle w:val="001000000000" w:firstRow="0" w:lastRow="0" w:firstColumn="1" w:lastColumn="0" w:oddVBand="0" w:evenVBand="0" w:oddHBand="0" w:evenHBand="0" w:firstRowFirstColumn="0" w:firstRowLastColumn="0" w:lastRowFirstColumn="0" w:lastRowLastColumn="0"/>
-            <w:tcW w:w="3584" w:type="dxa"/>
-          </w:tcPr>
-          <w:p>
-            <w:r>
-              <w:t>Add gas cloud spawn on asteroid shot</w:t>
-            </w:r>
-          </w:p>
-        </w:tc>
-        <w:tc>
-          <w:tcPr>
-            <w:tcW w:w="990" w:type="dxa"/>
-          </w:tcPr>
-          <w:p>
-            <w:pPr>
-              <w:cnfStyle w:val="000000100000" w:firstRow="0" w:lastRow="0" w:firstColumn="0" w:lastColumn="0" w:oddVBand="0" w:evenVBand="0" w:oddHBand="1" w:evenHBand="0" w:firstRowFirstColumn="0" w:firstRowLastColumn="0" w:lastRowFirstColumn="0" w:lastRowLastColumn="0"/>
-            </w:pPr>
-            <w:r>
-              <w:t>3/27/13</w:t>
-            </w:r>
-          </w:p>
-        </w:tc>
-        <w:tc>
-          <w:tcPr>
-            <w:tcW w:w="4320" w:type="dxa"/>
-          </w:tcPr>
-          <w:p>
-            <w:pPr>
-              <w:cnfStyle w:val="000000100000" w:firstRow="0" w:lastRow="0" w:firstColumn="0" w:lastColumn="0" w:oddVBand="0" w:evenVBand="0" w:oddHBand="1" w:evenHBand="0" w:firstRowFirstColumn="0" w:firstRowLastColumn="0" w:lastRowFirstColumn="0" w:lastRowLastColumn="0"/>
-            </w:pPr>
-          </w:p>
-        </w:tc>
-        <w:sdt>
-          <w:sdtPr>
-            <w:id w:val="-939442013"/>
-            <w14:checkbox>
-              <w14:checked w14:val="0"/>
-              <w14:checkedState w14:val="2612" w14:font="MS Gothic"/>
-              <w14:uncheckedState w14:val="2610" w14:font="MS Gothic"/>
-            </w14:checkbox>
-          </w:sdtPr>
-          <w:sdtEndPr/>
-          <w:sdtContent>
-            <w:tc>
-              <w:tcPr>
-                <w:tcW w:w="870" w:type="dxa"/>
-              </w:tcPr>
-              <w:p>
-                <w:pPr>
-                  <w:jc w:val="center"/>
-                  <w:cnfStyle w:val="000000100000" w:firstRow="0" w:lastRow="0" w:firstColumn="0" w:lastColumn="0" w:oddVBand="0" w:evenVBand="0" w:oddHBand="1" w:evenHBand="0" w:firstRowFirstColumn="0" w:firstRowLastColumn="0" w:lastRowFirstColumn="0" w:lastRowLastColumn="0"/>
-                </w:pPr>
-                <w:r>
-                  <w:rPr>
-                    <w:rFonts w:ascii="MS Gothic" w:eastAsia="MS Gothic" w:hAnsi="MS Gothic" w:hint="eastAsia"/>
-                  </w:rPr>
-                  <w:t>☐</w:t>
-                </w:r>
-              </w:p>
-            </w:tc>
-          </w:sdtContent>
-        </w:sdt>
-      </w:tr>
-      <w:tr>
-        <w:trPr>
-          <w:cantSplit/>
-        </w:trPr>
-        <w:tc>
-          <w:tcPr>
-            <w:cnfStyle w:val="001000000000" w:firstRow="0" w:lastRow="0" w:firstColumn="1" w:lastColumn="0" w:oddVBand="0" w:evenVBand="0" w:oddHBand="0" w:evenHBand="0" w:firstRowFirstColumn="0" w:firstRowLastColumn="0" w:lastRowFirstColumn="0" w:lastRowLastColumn="0"/>
-            <w:tcW w:w="3584" w:type="dxa"/>
-          </w:tcPr>
-          <w:p>
-            <w:r>
-              <w:t>Add gas collection</w:t>
-            </w:r>
-          </w:p>
-        </w:tc>
-        <w:tc>
-          <w:tcPr>
-            <w:tcW w:w="990" w:type="dxa"/>
-          </w:tcPr>
-          <w:p>
-            <w:pPr>
-              <w:cnfStyle w:val="000000000000" w:firstRow="0" w:lastRow="0" w:firstColumn="0" w:lastColumn="0" w:oddVBand="0" w:evenVBand="0" w:oddHBand="0" w:evenHBand="0" w:firstRowFirstColumn="0" w:firstRowLastColumn="0" w:lastRowFirstColumn="0" w:lastRowLastColumn="0"/>
-            </w:pPr>
-            <w:r>
-              <w:t>3/28/13</w:t>
-            </w:r>
-          </w:p>
-        </w:tc>
-        <w:tc>
-          <w:tcPr>
-            <w:tcW w:w="4320" w:type="dxa"/>
-          </w:tcPr>
-          <w:p>
-            <w:pPr>
-              <w:cnfStyle w:val="000000000000" w:firstRow="0" w:lastRow="0" w:firstColumn="0" w:lastColumn="0" w:oddVBand="0" w:evenVBand="0" w:oddHBand="0" w:evenHBand="0" w:firstRowFirstColumn="0" w:firstRowLastColumn="0" w:lastRowFirstColumn="0" w:lastRowLastColumn="0"/>
-            </w:pPr>
-          </w:p>
-        </w:tc>
-        <w:sdt>
-          <w:sdtPr>
-            <w:id w:val="577486502"/>
-            <w14:checkbox>
-              <w14:checked w14:val="0"/>
-              <w14:checkedState w14:val="2612" w14:font="MS Gothic"/>
-              <w14:uncheckedState w14:val="2610" w14:font="MS Gothic"/>
-            </w14:checkbox>
-          </w:sdtPr>
-          <w:sdtEndPr/>
-          <w:sdtContent>
-            <w:tc>
-              <w:tcPr>
-                <w:tcW w:w="870" w:type="dxa"/>
-              </w:tcPr>
-              <w:p>
-                <w:pPr>
-                  <w:jc w:val="center"/>
-                  <w:cnfStyle w:val="000000000000" w:firstRow="0" w:lastRow="0" w:firstColumn="0" w:lastColumn="0" w:oddVBand="0" w:evenVBand="0" w:oddHBand="0" w:evenHBand="0" w:firstRowFirstColumn="0" w:firstRowLastColumn="0" w:lastRowFirstColumn="0" w:lastRowLastColumn="0"/>
-                </w:pPr>
-                <w:r>
-                  <w:rPr>
-                    <w:rFonts w:ascii="MS Gothic" w:eastAsia="MS Gothic" w:hAnsi="MS Gothic" w:hint="eastAsia"/>
-                  </w:rPr>
-                  <w:t>☐</w:t>
-                </w:r>
-              </w:p>
-            </w:tc>
-          </w:sdtContent>
-        </w:sdt>
-      </w:tr>
-      <w:tr>
-        <w:trPr>
-          <w:cnfStyle w:val="000000100000" w:firstRow="0" w:lastRow="0" w:firstColumn="0" w:lastColumn="0" w:oddVBand="0" w:evenVBand="0" w:oddHBand="1" w:evenHBand="0" w:firstRowFirstColumn="0" w:firstRowLastColumn="0" w:lastRowFirstColumn="0" w:lastRowLastColumn="0"/>
-          <w:cantSplit/>
-        </w:trPr>
-        <w:tc>
-          <w:tcPr>
-            <w:cnfStyle w:val="001000000000" w:firstRow="0" w:lastRow="0" w:firstColumn="1" w:lastColumn="0" w:oddVBand="0" w:evenVBand="0" w:oddHBand="0" w:evenHBand="0" w:firstRowFirstColumn="0" w:firstRowLastColumn="0" w:lastRowFirstColumn="0" w:lastRowLastColumn="0"/>
-            <w:tcW w:w="3584" w:type="dxa"/>
-          </w:tcPr>
-          <w:p>
-            <w:r>
-              <w:t>Add scoring</w:t>
-            </w:r>
-          </w:p>
-        </w:tc>
-        <w:tc>
-          <w:tcPr>
-            <w:tcW w:w="990" w:type="dxa"/>
-          </w:tcPr>
-          <w:p>
-            <w:pPr>
-              <w:cnfStyle w:val="000000100000" w:firstRow="0" w:lastRow="0" w:firstColumn="0" w:lastColumn="0" w:oddVBand="0" w:evenVBand="0" w:oddHBand="1" w:evenHBand="0" w:firstRowFirstColumn="0" w:firstRowLastColumn="0" w:lastRowFirstColumn="0" w:lastRowLastColumn="0"/>
-            </w:pPr>
-            <w:r>
-              <w:t>3/28/13</w:t>
-            </w:r>
-          </w:p>
-        </w:tc>
-        <w:tc>
-          <w:tcPr>
-            <w:tcW w:w="4320" w:type="dxa"/>
-          </w:tcPr>
-          <w:p>
-            <w:pPr>
-              <w:cnfStyle w:val="000000100000" w:firstRow="0" w:lastRow="0" w:firstColumn="0" w:lastColumn="0" w:oddVBand="0" w:evenVBand="0" w:oddHBand="1" w:evenHBand="0" w:firstRowFirstColumn="0" w:firstRowLastColumn="0" w:lastRowFirstColumn="0" w:lastRowLastColumn="0"/>
-            </w:pPr>
-          </w:p>
-        </w:tc>
-        <w:sdt>
-          <w:sdtPr>
-            <w:id w:val="-2028242073"/>
-            <w14:checkbox>
-              <w14:checked w14:val="0"/>
-              <w14:checkedState w14:val="2612" w14:font="MS Gothic"/>
-              <w14:uncheckedState w14:val="2610" w14:font="MS Gothic"/>
-            </w14:checkbox>
-          </w:sdtPr>
-          <w:sdtEndPr/>
-          <w:sdtContent>
-            <w:tc>
-              <w:tcPr>
-                <w:tcW w:w="870" w:type="dxa"/>
-              </w:tcPr>
-              <w:p>
-                <w:pPr>
-                  <w:jc w:val="center"/>
-                  <w:cnfStyle w:val="000000100000" w:firstRow="0" w:lastRow="0" w:firstColumn="0" w:lastColumn="0" w:oddVBand="0" w:evenVBand="0" w:oddHBand="1" w:evenHBand="0" w:firstRowFirstColumn="0" w:firstRowLastColumn="0" w:lastRowFirstColumn="0" w:lastRowLastColumn="0"/>
-                </w:pPr>
-                <w:r>
-                  <w:rPr>
-                    <w:rFonts w:ascii="MS Gothic" w:eastAsia="MS Gothic" w:hAnsi="MS Gothic" w:hint="eastAsia"/>
-                  </w:rPr>
-                  <w:t>☐</w:t>
-                </w:r>
-              </w:p>
-            </w:tc>
-          </w:sdtContent>
-        </w:sdt>
-      </w:tr>
-      <w:tr>
-        <w:trPr>
-          <w:cantSplit/>
-        </w:trPr>
-        <w:tc>
-          <w:tcPr>
-            <w:cnfStyle w:val="001000000000" w:firstRow="0" w:lastRow="0" w:firstColumn="1" w:lastColumn="0" w:oddVBand="0" w:evenVBand="0" w:oddHBand="0" w:evenHBand="0" w:firstRowFirstColumn="0" w:firstRowLastColumn="0" w:lastRowFirstColumn="0" w:lastRowLastColumn="0"/>
-            <w:tcW w:w="3584" w:type="dxa"/>
-          </w:tcPr>
-          <w:p>
-            <w:r>
-              <w:t>Add player damage/death</w:t>
-            </w:r>
-          </w:p>
-        </w:tc>
-        <w:tc>
-          <w:tcPr>
-            <w:tcW w:w="990" w:type="dxa"/>
-          </w:tcPr>
-          <w:p>
-            <w:pPr>
-              <w:cnfStyle w:val="000000000000" w:firstRow="0" w:lastRow="0" w:firstColumn="0" w:lastColumn="0" w:oddVBand="0" w:evenVBand="0" w:oddHBand="0" w:evenHBand="0" w:firstRowFirstColumn="0" w:firstRowLastColumn="0" w:lastRowFirstColumn="0" w:lastRowLastColumn="0"/>
-            </w:pPr>
-            <w:r>
-              <w:t>3/29/13</w:t>
-            </w:r>
-          </w:p>
-        </w:tc>
-        <w:tc>
-          <w:tcPr>
-            <w:tcW w:w="4320" w:type="dxa"/>
-          </w:tcPr>
-          <w:p>
-            <w:pPr>
-              <w:cnfStyle w:val="000000000000" w:firstRow="0" w:lastRow="0" w:firstColumn="0" w:lastColumn="0" w:oddVBand="0" w:evenVBand="0" w:oddHBand="0" w:evenHBand="0" w:firstRowFirstColumn="0" w:firstRowLastColumn="0" w:lastRowFirstColumn="0" w:lastRowLastColumn="0"/>
-            </w:pPr>
-          </w:p>
-        </w:tc>
-        <w:sdt>
-          <w:sdtPr>
-            <w:id w:val="1992593160"/>
-            <w14:checkbox>
-              <w14:checked w14:val="0"/>
-              <w14:checkedState w14:val="2612" w14:font="MS Gothic"/>
-              <w14:uncheckedState w14:val="2610" w14:font="MS Gothic"/>
-            </w14:checkbox>
-          </w:sdtPr>
-          <w:sdtEndPr/>
-          <w:sdtContent>
-            <w:tc>
-              <w:tcPr>
-                <w:tcW w:w="870" w:type="dxa"/>
-              </w:tcPr>
-              <w:p>
-                <w:pPr>
-                  <w:jc w:val="center"/>
-                  <w:cnfStyle w:val="000000000000" w:firstRow="0" w:lastRow="0" w:firstColumn="0" w:lastColumn="0" w:oddVBand="0" w:evenVBand="0" w:oddHBand="0" w:evenHBand="0" w:firstRowFirstColumn="0" w:firstRowLastColumn="0" w:lastRowFirstColumn="0" w:lastRowLastColumn="0"/>
-                </w:pPr>
-                <w:r>
-                  <w:rPr>
-                    <w:rFonts w:ascii="MS Gothic" w:eastAsia="MS Gothic" w:hAnsi="MS Gothic" w:hint="eastAsia"/>
-                  </w:rPr>
-                  <w:t>☐</w:t>
-                </w:r>
-              </w:p>
-            </w:tc>
-          </w:sdtContent>
-        </w:sdt>
-      </w:tr>
-      <w:tr>
-        <w:trPr>
-          <w:cnfStyle w:val="000000100000" w:firstRow="0" w:lastRow="0" w:firstColumn="0" w:lastColumn="0" w:oddVBand="0" w:evenVBand="0" w:oddHBand="1" w:evenHBand="0" w:firstRowFirstColumn="0" w:firstRowLastColumn="0" w:lastRowFirstColumn="0" w:lastRowLastColumn="0"/>
-          <w:cantSplit/>
-        </w:trPr>
-        <w:tc>
-          <w:tcPr>
-            <w:cnfStyle w:val="001000000000" w:firstRow="0" w:lastRow="0" w:firstColumn="1" w:lastColumn="0" w:oddVBand="0" w:evenVBand="0" w:oddHBand="0" w:evenHBand="0" w:firstRowFirstColumn="0" w:firstRowLastColumn="0" w:lastRowFirstColumn="0" w:lastRowLastColumn="0"/>
-            <w:tcW w:w="3584" w:type="dxa"/>
-          </w:tcPr>
-          <w:p>
-            <w:r>
-              <w:t>Add difficulty increase over time</w:t>
-            </w:r>
-          </w:p>
-        </w:tc>
-        <w:tc>
-          <w:tcPr>
-            <w:tcW w:w="990" w:type="dxa"/>
-          </w:tcPr>
-          <w:p>
-            <w:pPr>
-              <w:cnfStyle w:val="000000100000" w:firstRow="0" w:lastRow="0" w:firstColumn="0" w:lastColumn="0" w:oddVBand="0" w:evenVBand="0" w:oddHBand="1" w:evenHBand="0" w:firstRowFirstColumn="0" w:firstRowLastColumn="0" w:lastRowFirstColumn="0" w:lastRowLastColumn="0"/>
-            </w:pPr>
-            <w:r>
-              <w:t>3/30/13</w:t>
-            </w:r>
-          </w:p>
-        </w:tc>
-        <w:tc>
-          <w:tcPr>
-            <w:tcW w:w="4320" w:type="dxa"/>
-          </w:tcPr>
-          <w:p>
-            <w:pPr>
-              <w:cnfStyle w:val="000000100000" w:firstRow="0" w:lastRow="0" w:firstColumn="0" w:lastColumn="0" w:oddVBand="0" w:evenVBand="0" w:oddHBand="1" w:evenHBand="0" w:firstRowFirstColumn="0" w:firstRowLastColumn="0" w:lastRowFirstColumn="0" w:lastRowLastColumn="0"/>
             </w:pPr>
           </w:p>
         </w:tc>
@@ -3968,12 +4049,12 @@
           <w:sdtContent>
             <w:tc>
               <w:tcPr>
-                <w:tcW w:w="870" w:type="dxa"/>
+                <w:tcW w:w="1646" w:type="dxa"/>
               </w:tcPr>
               <w:p>
                 <w:pPr>
                   <w:jc w:val="center"/>
-                  <w:cnfStyle w:val="000000100000" w:firstRow="0" w:lastRow="0" w:firstColumn="0" w:lastColumn="0" w:oddVBand="0" w:evenVBand="0" w:oddHBand="1" w:evenHBand="0" w:firstRowFirstColumn="0" w:firstRowLastColumn="0" w:lastRowFirstColumn="0" w:lastRowLastColumn="0"/>
+                  <w:cnfStyle w:val="000000000000" w:firstRow="0" w:lastRow="0" w:firstColumn="0" w:lastColumn="0" w:oddVBand="0" w:evenVBand="0" w:oddHBand="0" w:evenHBand="0" w:firstRowFirstColumn="0" w:firstRowLastColumn="0" w:lastRowFirstColumn="0" w:lastRowLastColumn="0"/>
                 </w:pPr>
                 <w:r>
                   <w:rPr>
@@ -3995,14 +4076,14 @@
           <w:rFonts w:eastAsia="Times New Roman"/>
         </w:rPr>
       </w:pPr>
-      <w:bookmarkStart w:id="8" w:name="_Toc351722342"/>
+      <w:bookmarkStart w:id="7" w:name="_Toc351722342"/>
       <w:r>
         <w:rPr>
           <w:rFonts w:eastAsia="Times New Roman"/>
         </w:rPr>
         <w:t>Additional Ideas and Possibilities</w:t>
       </w:r>
-      <w:bookmarkEnd w:id="8"/>
+      <w:bookmarkEnd w:id="7"/>
     </w:p>
     <w:p>
       <w:pPr>
@@ -6469,7 +6550,7 @@
 </file>
 
 <file path=customXml/itemProps1.xml><?xml version="1.0" encoding="utf-8"?>
-<ds:datastoreItem xmlns:ds="http://schemas.openxmlformats.org/officeDocument/2006/customXml" ds:itemID="{B1F5227F-C5DD-48C8-A303-BFF5AB8FA142}">
+<ds:datastoreItem xmlns:ds="http://schemas.openxmlformats.org/officeDocument/2006/customXml" ds:itemID="{B35F9454-2B29-4F72-AFAD-5ABEDA9830D9}">
   <ds:schemaRefs>
     <ds:schemaRef ds:uri="http://schemas.openxmlformats.org/officeDocument/2006/bibliography"/>
   </ds:schemaRefs>

</xml_diff>

<commit_message>
added progress to design doc and converted sound
forgot unity only support .wav files so I converted the files with
goldwave then added them
</commit_message>
<xml_diff>
--- a/docs/Design Document Gasteroids.docx
+++ b/docs/Design Document Gasteroids.docx
@@ -1677,6 +1677,9 @@
               <w:cnfStyle w:val="000000000000" w:firstRow="0" w:lastRow="0" w:firstColumn="0" w:lastColumn="0" w:oddVBand="0" w:evenVBand="0" w:oddHBand="0" w:evenHBand="0" w:firstRowFirstColumn="0" w:firstRowLastColumn="0" w:lastRowFirstColumn="0" w:lastRowLastColumn="0"/>
             </w:pPr>
             <w:r>
+              <w:rPr>
+                <w:color w:val="auto"/>
+              </w:rPr>
               <w:object w:dxaOrig="1020" w:dyaOrig="810">
                 <v:shapetype id="_x0000_t75" coordsize="21600,21600" o:spt="75" o:preferrelative="t" path="m@4@5l@4@11@9@11@9@5xe" filled="f" stroked="f">
                   <v:stroke joinstyle="miter"/>
@@ -1700,7 +1703,7 @@
                 <v:shape id="_x0000_i1025" type="#_x0000_t75" style="width:51pt;height:40.5pt" o:ole="">
                   <v:imagedata r:id="rId17" o:title=""/>
                 </v:shape>
-                <o:OLEObject Type="Embed" ProgID="Package" ShapeID="_x0000_i1025" DrawAspect="Content" ObjectID="_1425647315" r:id="rId18"/>
+                <o:OLEObject Type="Embed" ProgID="Package" ShapeID="_x0000_i1025" DrawAspect="Content" ObjectID="_1425754755" r:id="rId18"/>
               </w:object>
             </w:r>
           </w:p>
@@ -1744,11 +1747,14 @@
               <w:cnfStyle w:val="000000100000" w:firstRow="0" w:lastRow="0" w:firstColumn="0" w:lastColumn="0" w:oddVBand="0" w:evenVBand="0" w:oddHBand="1" w:evenHBand="0" w:firstRowFirstColumn="0" w:firstRowLastColumn="0" w:lastRowFirstColumn="0" w:lastRowLastColumn="0"/>
             </w:pPr>
             <w:r>
+              <w:rPr>
+                <w:color w:val="auto"/>
+              </w:rPr>
               <w:object w:dxaOrig="1891" w:dyaOrig="811">
                 <v:shape id="_x0000_i1026" type="#_x0000_t75" style="width:94.5pt;height:40.5pt" o:ole="">
                   <v:imagedata r:id="rId19" o:title=""/>
                 </v:shape>
-                <o:OLEObject Type="Embed" ProgID="Package" ShapeID="_x0000_i1026" DrawAspect="Content" ObjectID="_1425647316" r:id="rId20"/>
+                <o:OLEObject Type="Embed" ProgID="Package" ShapeID="_x0000_i1026" DrawAspect="Content" ObjectID="_1425754756" r:id="rId20"/>
               </w:object>
             </w:r>
           </w:p>
@@ -1791,11 +1797,14 @@
               <w:cnfStyle w:val="000000000000" w:firstRow="0" w:lastRow="0" w:firstColumn="0" w:lastColumn="0" w:oddVBand="0" w:evenVBand="0" w:oddHBand="0" w:evenHBand="0" w:firstRowFirstColumn="0" w:firstRowLastColumn="0" w:lastRowFirstColumn="0" w:lastRowLastColumn="0"/>
             </w:pPr>
             <w:r>
+              <w:rPr>
+                <w:color w:val="auto"/>
+              </w:rPr>
               <w:object w:dxaOrig="2175" w:dyaOrig="811">
                 <v:shape id="_x0000_i1027" type="#_x0000_t75" style="width:108.75pt;height:40.5pt" o:ole="">
                   <v:imagedata r:id="rId21" o:title=""/>
                 </v:shape>
-                <o:OLEObject Type="Embed" ProgID="Package" ShapeID="_x0000_i1027" DrawAspect="Content" ObjectID="_1425647317" r:id="rId22"/>
+                <o:OLEObject Type="Embed" ProgID="Package" ShapeID="_x0000_i1027" DrawAspect="Content" ObjectID="_1425754757" r:id="rId22"/>
               </w:object>
             </w:r>
           </w:p>
@@ -1839,11 +1848,14 @@
               <w:cnfStyle w:val="000000100000" w:firstRow="0" w:lastRow="0" w:firstColumn="0" w:lastColumn="0" w:oddVBand="0" w:evenVBand="0" w:oddHBand="1" w:evenHBand="0" w:firstRowFirstColumn="0" w:firstRowLastColumn="0" w:lastRowFirstColumn="0" w:lastRowLastColumn="0"/>
             </w:pPr>
             <w:r>
+              <w:rPr>
+                <w:color w:val="auto"/>
+              </w:rPr>
               <w:object w:dxaOrig="2175" w:dyaOrig="811">
                 <v:shape id="_x0000_i1028" type="#_x0000_t75" style="width:108.75pt;height:40.5pt" o:ole="">
                   <v:imagedata r:id="rId21" o:title=""/>
                 </v:shape>
-                <o:OLEObject Type="Embed" ProgID="Package" ShapeID="_x0000_i1028" DrawAspect="Content" ObjectID="_1425647318" r:id="rId23"/>
+                <o:OLEObject Type="Embed" ProgID="Package" ShapeID="_x0000_i1028" DrawAspect="Content" ObjectID="_1425754758" r:id="rId23"/>
               </w:object>
             </w:r>
           </w:p>
@@ -1886,11 +1898,14 @@
               <w:cnfStyle w:val="000000000000" w:firstRow="0" w:lastRow="0" w:firstColumn="0" w:lastColumn="0" w:oddVBand="0" w:evenVBand="0" w:oddHBand="0" w:evenHBand="0" w:firstRowFirstColumn="0" w:firstRowLastColumn="0" w:lastRowFirstColumn="0" w:lastRowLastColumn="0"/>
             </w:pPr>
             <w:r>
+              <w:rPr>
+                <w:color w:val="auto"/>
+              </w:rPr>
               <w:object w:dxaOrig="1515" w:dyaOrig="811">
                 <v:shape id="_x0000_i1029" type="#_x0000_t75" style="width:75.75pt;height:40.5pt" o:ole="">
                   <v:imagedata r:id="rId24" o:title=""/>
                 </v:shape>
-                <o:OLEObject Type="Embed" ProgID="Package" ShapeID="_x0000_i1029" DrawAspect="Content" ObjectID="_1425647319" r:id="rId25"/>
+                <o:OLEObject Type="Embed" ProgID="Package" ShapeID="_x0000_i1029" DrawAspect="Content" ObjectID="_1425754759" r:id="rId25"/>
               </w:object>
             </w:r>
           </w:p>
@@ -1934,11 +1949,14 @@
               <w:cnfStyle w:val="000000100000" w:firstRow="0" w:lastRow="0" w:firstColumn="0" w:lastColumn="0" w:oddVBand="0" w:evenVBand="0" w:oddHBand="1" w:evenHBand="0" w:firstRowFirstColumn="0" w:firstRowLastColumn="0" w:lastRowFirstColumn="0" w:lastRowLastColumn="0"/>
             </w:pPr>
             <w:r>
+              <w:rPr>
+                <w:color w:val="auto"/>
+              </w:rPr>
               <w:object w:dxaOrig="1680" w:dyaOrig="811">
                 <v:shape id="_x0000_i1030" type="#_x0000_t75" style="width:84pt;height:40.5pt" o:ole="">
                   <v:imagedata r:id="rId26" o:title=""/>
                 </v:shape>
-                <o:OLEObject Type="Embed" ProgID="Package" ShapeID="_x0000_i1030" DrawAspect="Content" ObjectID="_1425647320" r:id="rId27"/>
+                <o:OLEObject Type="Embed" ProgID="Package" ShapeID="_x0000_i1030" DrawAspect="Content" ObjectID="_1425754760" r:id="rId27"/>
               </w:object>
             </w:r>
           </w:p>
@@ -1981,11 +1999,14 @@
               <w:cnfStyle w:val="000000000000" w:firstRow="0" w:lastRow="0" w:firstColumn="0" w:lastColumn="0" w:oddVBand="0" w:evenVBand="0" w:oddHBand="0" w:evenHBand="0" w:firstRowFirstColumn="0" w:firstRowLastColumn="0" w:lastRowFirstColumn="0" w:lastRowLastColumn="0"/>
             </w:pPr>
             <w:r>
+              <w:rPr>
+                <w:color w:val="auto"/>
+              </w:rPr>
               <w:object w:dxaOrig="1306" w:dyaOrig="811">
                 <v:shape id="_x0000_i1031" type="#_x0000_t75" style="width:65.25pt;height:40.5pt" o:ole="">
                   <v:imagedata r:id="rId28" o:title=""/>
                 </v:shape>
-                <o:OLEObject Type="Embed" ProgID="Package" ShapeID="_x0000_i1031" DrawAspect="Content" ObjectID="_1425647321" r:id="rId29"/>
+                <o:OLEObject Type="Embed" ProgID="Package" ShapeID="_x0000_i1031" DrawAspect="Content" ObjectID="_1425754761" r:id="rId29"/>
               </w:object>
             </w:r>
           </w:p>
@@ -2532,10 +2553,7 @@
               </w:sdtContent>
             </w:sdt>
             <w:r>
-              <w:t xml:space="preserve"> </w:t>
-            </w:r>
-            <w:r>
-              <w:t>3/24/13</w:t>
+              <w:t xml:space="preserve"> 3/24/13</w:t>
             </w:r>
           </w:p>
         </w:tc>
@@ -2927,6 +2945,7 @@
               <w14:uncheckedState w14:val="2610" w14:font="MS Gothic"/>
             </w14:checkbox>
           </w:sdtPr>
+          <w:sdtEndPr/>
           <w:sdtContent>
             <w:tc>
               <w:tcPr>
@@ -3063,7 +3082,7 @@
           <w:sdtPr>
             <w:id w:val="-424796593"/>
             <w14:checkbox>
-              <w14:checked w14:val="0"/>
+              <w14:checked w14:val="1"/>
               <w14:checkedState w14:val="2612" w14:font="MS Gothic"/>
               <w14:uncheckedState w14:val="2610" w14:font="MS Gothic"/>
             </w14:checkbox>
@@ -3083,7 +3102,7 @@
                   <w:rPr>
                     <w:rFonts w:ascii="MS Gothic" w:eastAsia="MS Gothic" w:hAnsi="MS Gothic" w:hint="eastAsia"/>
                   </w:rPr>
-                  <w:t>☐</w:t>
+                  <w:t>☒</w:t>
                 </w:r>
               </w:p>
             </w:tc>
@@ -3272,7 +3291,7 @@
           <w:sdtPr>
             <w:id w:val="-139272137"/>
             <w14:checkbox>
-              <w14:checked w14:val="1"/>
+              <w14:checked w14:val="0"/>
               <w14:checkedState w14:val="2612" w14:font="MS Gothic"/>
               <w14:uncheckedState w14:val="2610" w14:font="MS Gothic"/>
             </w14:checkbox>
@@ -3292,7 +3311,7 @@
                   <w:rPr>
                     <w:rFonts w:ascii="MS Gothic" w:eastAsia="MS Gothic" w:hAnsi="MS Gothic" w:hint="eastAsia"/>
                   </w:rPr>
-                  <w:t>☒</w:t>
+                  <w:t>☐</w:t>
                 </w:r>
               </w:p>
             </w:tc>
@@ -6550,7 +6569,7 @@
 </file>
 
 <file path=customXml/itemProps1.xml><?xml version="1.0" encoding="utf-8"?>
-<ds:datastoreItem xmlns:ds="http://schemas.openxmlformats.org/officeDocument/2006/customXml" ds:itemID="{B35F9454-2B29-4F72-AFAD-5ABEDA9830D9}">
+<ds:datastoreItem xmlns:ds="http://schemas.openxmlformats.org/officeDocument/2006/customXml" ds:itemID="{A4D7FDF7-A1E8-4472-ADAD-F559BB1D84C7}">
   <ds:schemaRefs>
     <ds:schemaRef ds:uri="http://schemas.openxmlformats.org/officeDocument/2006/bibliography"/>
   </ds:schemaRefs>

</xml_diff>

<commit_message>
added progress to design doc
apparently I suck at unity physics and have to fake it for the ship
movement, will have to fake it everywhere else
</commit_message>
<xml_diff>
--- a/docs/Design Document Gasteroids.docx
+++ b/docs/Design Document Gasteroids.docx
@@ -64,7 +64,7 @@
         </w:rPr>
         <w:fldChar w:fldCharType="separate"/>
       </w:r>
-      <w:hyperlink w:anchor="_Toc351722335" w:history="1">
+      <w:hyperlink w:anchor="_Toc352070176" w:history="1">
         <w:r>
           <w:rPr>
             <w:rStyle w:val="Hyperlink"/>
@@ -91,7 +91,7 @@
             <w:noProof/>
             <w:webHidden/>
           </w:rPr>
-          <w:instrText xml:space="preserve"> PAGEREF _Toc351722335 \h </w:instrText>
+          <w:instrText xml:space="preserve"> PAGEREF _Toc352070176 \h </w:instrText>
         </w:r>
         <w:r>
           <w:rPr>
@@ -138,7 +138,7 @@
           <w:szCs w:val="22"/>
         </w:rPr>
       </w:pPr>
-      <w:hyperlink w:anchor="_Toc351722336" w:history="1">
+      <w:hyperlink w:anchor="_Toc352070177" w:history="1">
         <w:r>
           <w:rPr>
             <w:rStyle w:val="Hyperlink"/>
@@ -165,7 +165,7 @@
             <w:noProof/>
             <w:webHidden/>
           </w:rPr>
-          <w:instrText xml:space="preserve"> PAGEREF _Toc351722336 \h </w:instrText>
+          <w:instrText xml:space="preserve"> PAGEREF _Toc352070177 \h </w:instrText>
         </w:r>
         <w:r>
           <w:rPr>
@@ -212,7 +212,7 @@
           <w:szCs w:val="22"/>
         </w:rPr>
       </w:pPr>
-      <w:hyperlink w:anchor="_Toc351722337" w:history="1">
+      <w:hyperlink w:anchor="_Toc352070178" w:history="1">
         <w:r>
           <w:rPr>
             <w:rStyle w:val="Hyperlink"/>
@@ -239,7 +239,7 @@
             <w:noProof/>
             <w:webHidden/>
           </w:rPr>
-          <w:instrText xml:space="preserve"> PAGEREF _Toc351722337 \h </w:instrText>
+          <w:instrText xml:space="preserve"> PAGEREF _Toc352070178 \h </w:instrText>
         </w:r>
         <w:r>
           <w:rPr>
@@ -286,7 +286,7 @@
           <w:szCs w:val="22"/>
         </w:rPr>
       </w:pPr>
-      <w:hyperlink w:anchor="_Toc351722338" w:history="1">
+      <w:hyperlink w:anchor="_Toc352070179" w:history="1">
         <w:r>
           <w:rPr>
             <w:rStyle w:val="Hyperlink"/>
@@ -313,7 +313,7 @@
             <w:noProof/>
             <w:webHidden/>
           </w:rPr>
-          <w:instrText xml:space="preserve"> PAGEREF _Toc351722338 \h </w:instrText>
+          <w:instrText xml:space="preserve"> PAGEREF _Toc352070179 \h </w:instrText>
         </w:r>
         <w:r>
           <w:rPr>
@@ -360,7 +360,7 @@
           <w:szCs w:val="22"/>
         </w:rPr>
       </w:pPr>
-      <w:hyperlink w:anchor="_Toc351722339" w:history="1">
+      <w:hyperlink w:anchor="_Toc352070180" w:history="1">
         <w:r>
           <w:rPr>
             <w:rStyle w:val="Hyperlink"/>
@@ -387,7 +387,7 @@
             <w:noProof/>
             <w:webHidden/>
           </w:rPr>
-          <w:instrText xml:space="preserve"> PAGEREF _Toc351722339 \h </w:instrText>
+          <w:instrText xml:space="preserve"> PAGEREF _Toc352070180 \h </w:instrText>
         </w:r>
         <w:r>
           <w:rPr>
@@ -434,7 +434,7 @@
           <w:szCs w:val="22"/>
         </w:rPr>
       </w:pPr>
-      <w:hyperlink w:anchor="_Toc351722340" w:history="1">
+      <w:hyperlink w:anchor="_Toc352070181" w:history="1">
         <w:r>
           <w:rPr>
             <w:rStyle w:val="Hyperlink"/>
@@ -461,7 +461,7 @@
             <w:noProof/>
             <w:webHidden/>
           </w:rPr>
-          <w:instrText xml:space="preserve"> PAGEREF _Toc351722340 \h </w:instrText>
+          <w:instrText xml:space="preserve"> PAGEREF _Toc352070181 \h </w:instrText>
         </w:r>
         <w:r>
           <w:rPr>
@@ -481,7 +481,7 @@
             <w:noProof/>
             <w:webHidden/>
           </w:rPr>
-          <w:t>3</w:t>
+          <w:t>4</w:t>
         </w:r>
         <w:r>
           <w:rPr>
@@ -508,7 +508,7 @@
           <w:szCs w:val="22"/>
         </w:rPr>
       </w:pPr>
-      <w:hyperlink w:anchor="_Toc351722341" w:history="1">
+      <w:hyperlink w:anchor="_Toc352070182" w:history="1">
         <w:r>
           <w:rPr>
             <w:rStyle w:val="Hyperlink"/>
@@ -535,7 +535,7 @@
             <w:noProof/>
             <w:webHidden/>
           </w:rPr>
-          <w:instrText xml:space="preserve"> PAGEREF _Toc351722341 \h </w:instrText>
+          <w:instrText xml:space="preserve"> PAGEREF _Toc352070182 \h </w:instrText>
         </w:r>
         <w:r>
           <w:rPr>
@@ -555,7 +555,7 @@
             <w:noProof/>
             <w:webHidden/>
           </w:rPr>
-          <w:t>3</w:t>
+          <w:t>4</w:t>
         </w:r>
         <w:r>
           <w:rPr>
@@ -582,7 +582,7 @@
           <w:szCs w:val="22"/>
         </w:rPr>
       </w:pPr>
-      <w:hyperlink w:anchor="_Toc351722342" w:history="1">
+      <w:hyperlink w:anchor="_Toc352070183" w:history="1">
         <w:r>
           <w:rPr>
             <w:rStyle w:val="Hyperlink"/>
@@ -609,7 +609,7 @@
             <w:noProof/>
             <w:webHidden/>
           </w:rPr>
-          <w:instrText xml:space="preserve"> PAGEREF _Toc351722342 \h </w:instrText>
+          <w:instrText xml:space="preserve"> PAGEREF _Toc352070183 \h </w:instrText>
         </w:r>
         <w:r>
           <w:rPr>
@@ -629,7 +629,7 @@
             <w:noProof/>
             <w:webHidden/>
           </w:rPr>
-          <w:t>4</w:t>
+          <w:t>5</w:t>
         </w:r>
         <w:r>
           <w:rPr>
@@ -667,7 +667,7 @@
           <w:rFonts w:eastAsia="Times New Roman"/>
         </w:rPr>
       </w:pPr>
-      <w:bookmarkStart w:id="0" w:name="_Toc351722335"/>
+      <w:bookmarkStart w:id="0" w:name="_Toc352070176"/>
       <w:r>
         <w:rPr>
           <w:rFonts w:eastAsia="Times New Roman"/>
@@ -697,7 +697,7 @@
           <w:rFonts w:eastAsia="Times New Roman"/>
         </w:rPr>
       </w:pPr>
-      <w:bookmarkStart w:id="1" w:name="_Toc351722336"/>
+      <w:bookmarkStart w:id="1" w:name="_Toc352070177"/>
       <w:r>
         <w:rPr>
           <w:rFonts w:eastAsia="Times New Roman"/>
@@ -737,7 +737,7 @@
           <w:rFonts w:eastAsia="Times New Roman"/>
         </w:rPr>
       </w:pPr>
-      <w:bookmarkStart w:id="2" w:name="_Toc351722337"/>
+      <w:bookmarkStart w:id="2" w:name="_Toc352070178"/>
       <w:r>
         <w:rPr>
           <w:rFonts w:eastAsia="Times New Roman"/>
@@ -766,7 +766,7 @@
           <w:rFonts w:eastAsia="Times New Roman"/>
         </w:rPr>
       </w:pPr>
-      <w:bookmarkStart w:id="3" w:name="_Toc351722338"/>
+      <w:bookmarkStart w:id="3" w:name="_Toc352070179"/>
       <w:r>
         <w:rPr>
           <w:rFonts w:eastAsia="Times New Roman"/>
@@ -802,7 +802,7 @@
           <w:rFonts w:eastAsia="Times New Roman"/>
         </w:rPr>
       </w:pPr>
-      <w:bookmarkStart w:id="4" w:name="_Toc351722339"/>
+      <w:bookmarkStart w:id="4" w:name="_Toc352070180"/>
       <w:r>
         <w:rPr>
           <w:rFonts w:eastAsia="Times New Roman"/>
@@ -1703,7 +1703,7 @@
                 <v:shape id="_x0000_i1025" type="#_x0000_t75" style="width:51pt;height:40.5pt" o:ole="">
                   <v:imagedata r:id="rId17" o:title=""/>
                 </v:shape>
-                <o:OLEObject Type="Embed" ProgID="Package" ShapeID="_x0000_i1025" DrawAspect="Content" ObjectID="_1425754755" r:id="rId18"/>
+                <o:OLEObject Type="Embed" ProgID="Package" ShapeID="_x0000_i1025" DrawAspect="Content" ObjectID="_1425846557" r:id="rId18"/>
               </w:object>
             </w:r>
           </w:p>
@@ -1754,7 +1754,7 @@
                 <v:shape id="_x0000_i1026" type="#_x0000_t75" style="width:94.5pt;height:40.5pt" o:ole="">
                   <v:imagedata r:id="rId19" o:title=""/>
                 </v:shape>
-                <o:OLEObject Type="Embed" ProgID="Package" ShapeID="_x0000_i1026" DrawAspect="Content" ObjectID="_1425754756" r:id="rId20"/>
+                <o:OLEObject Type="Embed" ProgID="Package" ShapeID="_x0000_i1026" DrawAspect="Content" ObjectID="_1425846558" r:id="rId20"/>
               </w:object>
             </w:r>
           </w:p>
@@ -1804,7 +1804,7 @@
                 <v:shape id="_x0000_i1027" type="#_x0000_t75" style="width:108.75pt;height:40.5pt" o:ole="">
                   <v:imagedata r:id="rId21" o:title=""/>
                 </v:shape>
-                <o:OLEObject Type="Embed" ProgID="Package" ShapeID="_x0000_i1027" DrawAspect="Content" ObjectID="_1425754757" r:id="rId22"/>
+                <o:OLEObject Type="Embed" ProgID="Package" ShapeID="_x0000_i1027" DrawAspect="Content" ObjectID="_1425846559" r:id="rId22"/>
               </w:object>
             </w:r>
           </w:p>
@@ -1855,7 +1855,7 @@
                 <v:shape id="_x0000_i1028" type="#_x0000_t75" style="width:108.75pt;height:40.5pt" o:ole="">
                   <v:imagedata r:id="rId21" o:title=""/>
                 </v:shape>
-                <o:OLEObject Type="Embed" ProgID="Package" ShapeID="_x0000_i1028" DrawAspect="Content" ObjectID="_1425754758" r:id="rId23"/>
+                <o:OLEObject Type="Embed" ProgID="Package" ShapeID="_x0000_i1028" DrawAspect="Content" ObjectID="_1425846560" r:id="rId23"/>
               </w:object>
             </w:r>
           </w:p>
@@ -1905,7 +1905,7 @@
                 <v:shape id="_x0000_i1029" type="#_x0000_t75" style="width:75.75pt;height:40.5pt" o:ole="">
                   <v:imagedata r:id="rId24" o:title=""/>
                 </v:shape>
-                <o:OLEObject Type="Embed" ProgID="Package" ShapeID="_x0000_i1029" DrawAspect="Content" ObjectID="_1425754759" r:id="rId25"/>
+                <o:OLEObject Type="Embed" ProgID="Package" ShapeID="_x0000_i1029" DrawAspect="Content" ObjectID="_1425846561" r:id="rId25"/>
               </w:object>
             </w:r>
           </w:p>
@@ -1956,7 +1956,7 @@
                 <v:shape id="_x0000_i1030" type="#_x0000_t75" style="width:84pt;height:40.5pt" o:ole="">
                   <v:imagedata r:id="rId26" o:title=""/>
                 </v:shape>
-                <o:OLEObject Type="Embed" ProgID="Package" ShapeID="_x0000_i1030" DrawAspect="Content" ObjectID="_1425754760" r:id="rId27"/>
+                <o:OLEObject Type="Embed" ProgID="Package" ShapeID="_x0000_i1030" DrawAspect="Content" ObjectID="_1425846562" r:id="rId27"/>
               </w:object>
             </w:r>
           </w:p>
@@ -2006,7 +2006,7 @@
                 <v:shape id="_x0000_i1031" type="#_x0000_t75" style="width:65.25pt;height:40.5pt" o:ole="">
                   <v:imagedata r:id="rId28" o:title=""/>
                 </v:shape>
-                <o:OLEObject Type="Embed" ProgID="Package" ShapeID="_x0000_i1031" DrawAspect="Content" ObjectID="_1425754761" r:id="rId29"/>
+                <o:OLEObject Type="Embed" ProgID="Package" ShapeID="_x0000_i1031" DrawAspect="Content" ObjectID="_1425846563" r:id="rId29"/>
               </w:object>
             </w:r>
           </w:p>
@@ -2205,7 +2205,7 @@
           <w:rFonts w:eastAsia="Times New Roman"/>
         </w:rPr>
       </w:pPr>
-      <w:bookmarkStart w:id="5" w:name="_Toc351722340"/>
+      <w:bookmarkStart w:id="5" w:name="_Toc352070181"/>
       <w:r>
         <w:rPr>
           <w:rFonts w:eastAsia="Times New Roman"/>
@@ -2264,7 +2264,7 @@
           <w:rFonts w:eastAsia="Times New Roman"/>
         </w:rPr>
       </w:pPr>
-      <w:bookmarkStart w:id="6" w:name="_Toc351722341"/>
+      <w:bookmarkStart w:id="6" w:name="_Toc352070182"/>
       <w:r>
         <w:rPr>
           <w:rFonts w:eastAsia="Times New Roman"/>
@@ -3152,7 +3152,7 @@
           <w:sdtPr>
             <w:id w:val="-1721437891"/>
             <w14:checkbox>
-              <w14:checked w14:val="0"/>
+              <w14:checked w14:val="1"/>
               <w14:checkedState w14:val="2612" w14:font="MS Gothic"/>
               <w14:uncheckedState w14:val="2610" w14:font="MS Gothic"/>
             </w14:checkbox>
@@ -3172,7 +3172,7 @@
                   <w:rPr>
                     <w:rFonts w:ascii="MS Gothic" w:eastAsia="MS Gothic" w:hAnsi="MS Gothic" w:hint="eastAsia"/>
                   </w:rPr>
-                  <w:t>☐</w:t>
+                  <w:t>☒</w:t>
                 </w:r>
               </w:p>
             </w:tc>
@@ -3221,7 +3221,7 @@
           <w:sdtPr>
             <w:id w:val="305900041"/>
             <w14:checkbox>
-              <w14:checked w14:val="0"/>
+              <w14:checked w14:val="1"/>
               <w14:checkedState w14:val="2612" w14:font="MS Gothic"/>
               <w14:uncheckedState w14:val="2610" w14:font="MS Gothic"/>
             </w14:checkbox>
@@ -3241,7 +3241,7 @@
                   <w:rPr>
                     <w:rFonts w:ascii="MS Gothic" w:eastAsia="MS Gothic" w:hAnsi="MS Gothic" w:hint="eastAsia"/>
                   </w:rPr>
-                  <w:t>☐</w:t>
+                  <w:t>☒</w:t>
                 </w:r>
               </w:p>
             </w:tc>
@@ -3291,7 +3291,7 @@
           <w:sdtPr>
             <w:id w:val="-139272137"/>
             <w14:checkbox>
-              <w14:checked w14:val="0"/>
+              <w14:checked w14:val="1"/>
               <w14:checkedState w14:val="2612" w14:font="MS Gothic"/>
               <w14:uncheckedState w14:val="2610" w14:font="MS Gothic"/>
             </w14:checkbox>
@@ -3311,7 +3311,7 @@
                   <w:rPr>
                     <w:rFonts w:ascii="MS Gothic" w:eastAsia="MS Gothic" w:hAnsi="MS Gothic" w:hint="eastAsia"/>
                   </w:rPr>
-                  <w:t>☐</w:t>
+                  <w:t>☒</w:t>
                 </w:r>
               </w:p>
             </w:tc>
@@ -4095,7 +4095,7 @@
           <w:rFonts w:eastAsia="Times New Roman"/>
         </w:rPr>
       </w:pPr>
-      <w:bookmarkStart w:id="7" w:name="_Toc351722342"/>
+      <w:bookmarkStart w:id="7" w:name="_Toc352070183"/>
       <w:r>
         <w:rPr>
           <w:rFonts w:eastAsia="Times New Roman"/>
@@ -6569,7 +6569,7 @@
 </file>
 
 <file path=customXml/itemProps1.xml><?xml version="1.0" encoding="utf-8"?>
-<ds:datastoreItem xmlns:ds="http://schemas.openxmlformats.org/officeDocument/2006/customXml" ds:itemID="{A4D7FDF7-A1E8-4472-ADAD-F559BB1D84C7}">
+<ds:datastoreItem xmlns:ds="http://schemas.openxmlformats.org/officeDocument/2006/customXml" ds:itemID="{D1C2DAD8-A0DD-4C54-841B-D442F0DD6A7B}">
   <ds:schemaRefs>
     <ds:schemaRef ds:uri="http://schemas.openxmlformats.org/officeDocument/2006/bibliography"/>
   </ds:schemaRefs>

</xml_diff>